<commit_message>
Updated build instructions for MSYS2 and 4.1
</commit_message>
<xml_diff>
--- a/BuildingGridlabdOnWindowsWithMsys2.docx
+++ b/BuildingGridlabdOnWindowsWithMsys2.docx
@@ -14,21 +14,7 @@
         <w:rPr>
           <w:rFonts w:ascii="Times New Roman" w:hAnsi="Times New Roman" w:cs="Times New Roman"/>
         </w:rPr>
-        <w:t xml:space="preserve">Building </w:t>
-      </w:r>
-      <w:proofErr w:type="spellStart"/>
-      <w:r>
-        <w:rPr>
-          <w:rFonts w:ascii="Times New Roman" w:hAnsi="Times New Roman" w:cs="Times New Roman"/>
-        </w:rPr>
-        <w:t>GridLAB</w:t>
-      </w:r>
-      <w:proofErr w:type="spellEnd"/>
-      <w:r>
-        <w:rPr>
-          <w:rFonts w:ascii="Times New Roman" w:hAnsi="Times New Roman" w:cs="Times New Roman"/>
-        </w:rPr>
-        <w:t xml:space="preserve">-D </w:t>
+        <w:t xml:space="preserve">Building GridLAB-D </w:t>
       </w:r>
       <w:r>
         <w:rPr>
@@ -79,21 +65,7 @@
         <w:rPr>
           <w:rFonts w:ascii="Times New Roman" w:hAnsi="Times New Roman" w:cs="Times New Roman"/>
         </w:rPr>
-        <w:t xml:space="preserve">The MSYS2 environment is used to build </w:t>
-      </w:r>
-      <w:proofErr w:type="spellStart"/>
-      <w:r>
-        <w:rPr>
-          <w:rFonts w:ascii="Times New Roman" w:hAnsi="Times New Roman" w:cs="Times New Roman"/>
-        </w:rPr>
-        <w:t>GridLAB</w:t>
-      </w:r>
-      <w:proofErr w:type="spellEnd"/>
-      <w:r>
-        <w:rPr>
-          <w:rFonts w:ascii="Times New Roman" w:hAnsi="Times New Roman" w:cs="Times New Roman"/>
-        </w:rPr>
-        <w:t>-D 4.1 or newer for the Windows OS. It can be dow</w:t>
+        <w:t>The MSYS2 environment is used to build GridLAB-D 4.1 or newer for the Windows OS. It can be dow</w:t>
       </w:r>
       <w:r>
         <w:rPr>
@@ -738,14 +710,14 @@
     <w:p>
       <w:pPr>
         <w:rPr>
-          <w:rFonts w:ascii="Times New Roman" w:hAnsi="Times New Roman" w:cs="Times New Roman"/>
-          <w:sz w:val="24"/>
-          <w:szCs w:val="24"/>
-        </w:rPr>
-      </w:pPr>
-      <w:r>
-        <w:rPr>
-          <w:rFonts w:ascii="Times New Roman" w:hAnsi="Times New Roman" w:cs="Times New Roman"/>
+          <w:rFonts w:ascii="Courier New" w:hAnsi="Courier New" w:cs="Courier New"/>
+          <w:sz w:val="24"/>
+          <w:szCs w:val="24"/>
+        </w:rPr>
+      </w:pPr>
+      <w:r>
+        <w:rPr>
+          <w:rFonts w:ascii="Courier New" w:hAnsi="Courier New" w:cs="Courier New"/>
           <w:sz w:val="24"/>
           <w:szCs w:val="24"/>
         </w:rPr>
@@ -755,7 +727,7 @@
       <w:proofErr w:type="gramStart"/>
       <w:r>
         <w:rPr>
-          <w:rFonts w:ascii="Times New Roman" w:hAnsi="Times New Roman" w:cs="Times New Roman"/>
+          <w:rFonts w:ascii="Courier New" w:hAnsi="Courier New" w:cs="Courier New"/>
           <w:sz w:val="24"/>
           <w:szCs w:val="24"/>
         </w:rPr>
@@ -765,7 +737,7 @@
       <w:proofErr w:type="gramEnd"/>
       <w:r>
         <w:rPr>
-          <w:rFonts w:ascii="Times New Roman" w:hAnsi="Times New Roman" w:cs="Times New Roman"/>
+          <w:rFonts w:ascii="Courier New" w:hAnsi="Courier New" w:cs="Courier New"/>
           <w:sz w:val="24"/>
           <w:szCs w:val="24"/>
         </w:rPr>
@@ -774,7 +746,7 @@
       <w:proofErr w:type="spellStart"/>
       <w:r>
         <w:rPr>
-          <w:rFonts w:ascii="Times New Roman" w:hAnsi="Times New Roman" w:cs="Times New Roman"/>
+          <w:rFonts w:ascii="Courier New" w:hAnsi="Courier New" w:cs="Courier New"/>
           <w:sz w:val="24"/>
           <w:szCs w:val="24"/>
         </w:rPr>
@@ -966,14 +938,14 @@
           <w:numId w:val="2"/>
         </w:numPr>
         <w:rPr>
-          <w:rFonts w:ascii="Times New Roman" w:hAnsi="Times New Roman" w:cs="Times New Roman"/>
-          <w:sz w:val="24"/>
-          <w:szCs w:val="24"/>
-        </w:rPr>
-      </w:pPr>
-      <w:r>
-        <w:rPr>
-          <w:rFonts w:ascii="Times New Roman" w:hAnsi="Times New Roman" w:cs="Times New Roman"/>
+          <w:rFonts w:ascii="Courier New" w:hAnsi="Courier New" w:cs="Courier New"/>
+          <w:sz w:val="24"/>
+          <w:szCs w:val="24"/>
+        </w:rPr>
+      </w:pPr>
+      <w:r>
+        <w:rPr>
+          <w:rFonts w:ascii="Courier New" w:hAnsi="Courier New" w:cs="Courier New"/>
           <w:sz w:val="24"/>
           <w:szCs w:val="24"/>
         </w:rPr>
@@ -982,7 +954,7 @@
       <w:proofErr w:type="spellStart"/>
       <w:r>
         <w:rPr>
-          <w:rFonts w:ascii="Times New Roman" w:hAnsi="Times New Roman" w:cs="Times New Roman"/>
+          <w:rFonts w:ascii="Courier New" w:hAnsi="Courier New" w:cs="Courier New"/>
           <w:sz w:val="24"/>
           <w:szCs w:val="24"/>
         </w:rPr>
@@ -991,7 +963,7 @@
       <w:proofErr w:type="spellEnd"/>
       <w:r>
         <w:rPr>
-          <w:rFonts w:ascii="Times New Roman" w:hAnsi="Times New Roman" w:cs="Times New Roman"/>
+          <w:rFonts w:ascii="Courier New" w:hAnsi="Courier New" w:cs="Courier New"/>
           <w:sz w:val="24"/>
           <w:szCs w:val="24"/>
         </w:rPr>
@@ -1029,25 +1001,7 @@
           <w:sz w:val="24"/>
           <w:szCs w:val="24"/>
         </w:rPr>
-        <w:t xml:space="preserve">In order to build </w:t>
-      </w:r>
-      <w:proofErr w:type="spellStart"/>
-      <w:r>
-        <w:rPr>
-          <w:rFonts w:ascii="Times New Roman" w:hAnsi="Times New Roman" w:cs="Times New Roman"/>
-          <w:sz w:val="24"/>
-          <w:szCs w:val="24"/>
-        </w:rPr>
-        <w:t>GridLAB</w:t>
-      </w:r>
-      <w:proofErr w:type="spellEnd"/>
-      <w:r>
-        <w:rPr>
-          <w:rFonts w:ascii="Times New Roman" w:hAnsi="Times New Roman" w:cs="Times New Roman"/>
-          <w:sz w:val="24"/>
-          <w:szCs w:val="24"/>
-        </w:rPr>
-        <w:t>-D There are a couple MSYS2 packages that need to be installed. They are as follows:</w:t>
+        <w:t>In order to build GridLAB-D There are a couple MSYS2 packages that need to be installed. They are as follows:</w:t>
       </w:r>
     </w:p>
     <w:p>
@@ -1123,25 +1077,7 @@
           <w:sz w:val="24"/>
           <w:szCs w:val="24"/>
         </w:rPr>
-        <w:t xml:space="preserve"> program needed to compile </w:t>
-      </w:r>
-      <w:proofErr w:type="spellStart"/>
-      <w:r>
-        <w:rPr>
-          <w:rFonts w:ascii="Times New Roman" w:hAnsi="Times New Roman" w:cs="Times New Roman"/>
-          <w:sz w:val="24"/>
-          <w:szCs w:val="24"/>
-        </w:rPr>
-        <w:t>GridLAB</w:t>
-      </w:r>
-      <w:proofErr w:type="spellEnd"/>
-      <w:r>
-        <w:rPr>
-          <w:rFonts w:ascii="Times New Roman" w:hAnsi="Times New Roman" w:cs="Times New Roman"/>
-          <w:sz w:val="24"/>
-          <w:szCs w:val="24"/>
-        </w:rPr>
-        <w:t>-D</w:t>
+        <w:t xml:space="preserve"> program needed to compile GridLAB-D</w:t>
       </w:r>
     </w:p>
     <w:p>
@@ -1157,23 +1093,13 @@
           <w:szCs w:val="24"/>
         </w:rPr>
       </w:pPr>
-      <w:proofErr w:type="gramStart"/>
-      <w:r>
-        <w:rPr>
-          <w:rFonts w:ascii="Times New Roman" w:hAnsi="Times New Roman" w:cs="Times New Roman"/>
-          <w:sz w:val="24"/>
-          <w:szCs w:val="24"/>
-        </w:rPr>
-        <w:t>mingw-w64-i686-toolchain</w:t>
-      </w:r>
-      <w:proofErr w:type="gramEnd"/>
-      <w:r>
-        <w:rPr>
-          <w:rFonts w:ascii="Times New Roman" w:hAnsi="Times New Roman" w:cs="Times New Roman"/>
-          <w:sz w:val="24"/>
-          <w:szCs w:val="24"/>
-        </w:rPr>
-        <w:t xml:space="preserve"> (32 bit machines): This package provides </w:t>
+      <w:r>
+        <w:rPr>
+          <w:rFonts w:ascii="Times New Roman" w:hAnsi="Times New Roman" w:cs="Times New Roman"/>
+          <w:sz w:val="24"/>
+          <w:szCs w:val="24"/>
+        </w:rPr>
+        <w:t xml:space="preserve">mingw-w64-i686-toolchain (32 bit machines): This package provides </w:t>
       </w:r>
       <w:proofErr w:type="spellStart"/>
       <w:r>
@@ -1221,33 +1147,7 @@
           <w:sz w:val="24"/>
           <w:szCs w:val="24"/>
         </w:rPr>
-        <w:t>w64-x86_64-</w:t>
-      </w:r>
-      <w:proofErr w:type="gramStart"/>
-      <w:r>
-        <w:rPr>
-          <w:rFonts w:ascii="Times New Roman" w:hAnsi="Times New Roman" w:cs="Times New Roman"/>
-          <w:sz w:val="24"/>
-          <w:szCs w:val="24"/>
-        </w:rPr>
-        <w:t>toolchain(</w:t>
-      </w:r>
-      <w:proofErr w:type="gramEnd"/>
-      <w:r>
-        <w:rPr>
-          <w:rFonts w:ascii="Times New Roman" w:hAnsi="Times New Roman" w:cs="Times New Roman"/>
-          <w:sz w:val="24"/>
-          <w:szCs w:val="24"/>
-        </w:rPr>
-        <w:t xml:space="preserve">64 bit machines): </w:t>
-      </w:r>
-      <w:r>
-        <w:rPr>
-          <w:rFonts w:ascii="Times New Roman" w:hAnsi="Times New Roman" w:cs="Times New Roman"/>
-          <w:sz w:val="24"/>
-          <w:szCs w:val="24"/>
-        </w:rPr>
-        <w:t xml:space="preserve">This package provides </w:t>
+        <w:t xml:space="preserve">w64-x86_64-toolchain(64 bit machines): This package provides </w:t>
       </w:r>
       <w:proofErr w:type="spellStart"/>
       <w:r>
@@ -1297,25 +1197,7 @@
           <w:sz w:val="24"/>
           <w:szCs w:val="24"/>
         </w:rPr>
-        <w:t xml:space="preserve">: This is required so the </w:t>
-      </w:r>
-      <w:proofErr w:type="spellStart"/>
-      <w:r>
-        <w:rPr>
-          <w:rFonts w:ascii="Times New Roman" w:hAnsi="Times New Roman" w:cs="Times New Roman"/>
-          <w:sz w:val="24"/>
-          <w:szCs w:val="24"/>
-        </w:rPr>
-        <w:t>GridLAB</w:t>
-      </w:r>
-      <w:proofErr w:type="spellEnd"/>
-      <w:r>
-        <w:rPr>
-          <w:rFonts w:ascii="Times New Roman" w:hAnsi="Times New Roman" w:cs="Times New Roman"/>
-          <w:sz w:val="24"/>
-          <w:szCs w:val="24"/>
-        </w:rPr>
-        <w:t xml:space="preserve">-D </w:t>
+        <w:t xml:space="preserve">: This is required so the GridLAB-D </w:t>
       </w:r>
       <w:proofErr w:type="spellStart"/>
       <w:r>
@@ -1391,14 +1273,14 @@
           <w:numId w:val="3"/>
         </w:numPr>
         <w:rPr>
-          <w:rFonts w:ascii="Times New Roman" w:hAnsi="Times New Roman" w:cs="Times New Roman"/>
-          <w:sz w:val="24"/>
-          <w:szCs w:val="24"/>
-        </w:rPr>
-      </w:pPr>
-      <w:r>
-        <w:rPr>
-          <w:rFonts w:ascii="Times New Roman" w:hAnsi="Times New Roman" w:cs="Times New Roman"/>
+          <w:rFonts w:ascii="Courier New" w:hAnsi="Courier New" w:cs="Courier New"/>
+          <w:sz w:val="24"/>
+          <w:szCs w:val="24"/>
+        </w:rPr>
+      </w:pPr>
+      <w:r>
+        <w:rPr>
+          <w:rFonts w:ascii="Courier New" w:hAnsi="Courier New" w:cs="Courier New"/>
           <w:sz w:val="24"/>
           <w:szCs w:val="24"/>
         </w:rPr>
@@ -1407,7 +1289,7 @@
       <w:proofErr w:type="spellStart"/>
       <w:r>
         <w:rPr>
-          <w:rFonts w:ascii="Times New Roman" w:hAnsi="Times New Roman" w:cs="Times New Roman"/>
+          <w:rFonts w:ascii="Courier New" w:hAnsi="Courier New" w:cs="Courier New"/>
           <w:sz w:val="24"/>
           <w:szCs w:val="24"/>
         </w:rPr>
@@ -1416,48 +1298,16 @@
       <w:proofErr w:type="spellEnd"/>
       <w:r>
         <w:rPr>
-          <w:rFonts w:ascii="Times New Roman" w:hAnsi="Times New Roman" w:cs="Times New Roman"/>
-          <w:sz w:val="24"/>
-          <w:szCs w:val="24"/>
-        </w:rPr>
-        <w:t xml:space="preserve"> </w:t>
-      </w:r>
-      <w:r>
-        <w:rPr>
-          <w:rFonts w:ascii="Times New Roman" w:hAnsi="Times New Roman" w:cs="Times New Roman"/>
-          <w:sz w:val="24"/>
-          <w:szCs w:val="24"/>
-        </w:rPr>
-        <w:t>-</w:t>
-      </w:r>
-      <w:r>
-        <w:rPr>
-          <w:rFonts w:ascii="Times New Roman" w:hAnsi="Times New Roman" w:cs="Times New Roman"/>
-          <w:sz w:val="24"/>
-          <w:szCs w:val="24"/>
-        </w:rPr>
-        <w:t xml:space="preserve">S </w:t>
-      </w:r>
-      <w:r>
-        <w:rPr>
-          <w:rFonts w:ascii="Times New Roman" w:hAnsi="Times New Roman" w:cs="Times New Roman"/>
-          <w:sz w:val="24"/>
-          <w:szCs w:val="24"/>
-        </w:rPr>
-        <w:t>--</w:t>
-      </w:r>
-      <w:r>
-        <w:rPr>
-          <w:rFonts w:ascii="Times New Roman" w:hAnsi="Times New Roman" w:cs="Times New Roman"/>
-          <w:sz w:val="24"/>
-          <w:szCs w:val="24"/>
-        </w:rPr>
-        <w:t>needed base-</w:t>
+          <w:rFonts w:ascii="Courier New" w:hAnsi="Courier New" w:cs="Courier New"/>
+          <w:sz w:val="24"/>
+          <w:szCs w:val="24"/>
+        </w:rPr>
+        <w:t xml:space="preserve"> -S --needed base-</w:t>
       </w:r>
       <w:proofErr w:type="spellStart"/>
       <w:r>
         <w:rPr>
-          <w:rFonts w:ascii="Times New Roman" w:hAnsi="Times New Roman" w:cs="Times New Roman"/>
+          <w:rFonts w:ascii="Courier New" w:hAnsi="Courier New" w:cs="Courier New"/>
           <w:sz w:val="24"/>
           <w:szCs w:val="24"/>
         </w:rPr>
@@ -1466,24 +1316,16 @@
       <w:proofErr w:type="spellEnd"/>
       <w:r>
         <w:rPr>
-          <w:rFonts w:ascii="Times New Roman" w:hAnsi="Times New Roman" w:cs="Times New Roman"/>
-          <w:sz w:val="24"/>
-          <w:szCs w:val="24"/>
-        </w:rPr>
-        <w:t xml:space="preserve"> mingw</w:t>
-      </w:r>
-      <w:r>
-        <w:rPr>
-          <w:rFonts w:ascii="Times New Roman" w:hAnsi="Times New Roman" w:cs="Times New Roman"/>
-          <w:sz w:val="24"/>
-          <w:szCs w:val="24"/>
-        </w:rPr>
-        <w:t xml:space="preserve">-w64-i686-toolchain </w:t>
+          <w:rFonts w:ascii="Courier New" w:hAnsi="Courier New" w:cs="Courier New"/>
+          <w:sz w:val="24"/>
+          <w:szCs w:val="24"/>
+        </w:rPr>
+        <w:t xml:space="preserve"> mingw-w64-i686-toolchain </w:t>
       </w:r>
       <w:proofErr w:type="spellStart"/>
       <w:r>
         <w:rPr>
-          <w:rFonts w:ascii="Times New Roman" w:hAnsi="Times New Roman" w:cs="Times New Roman"/>
+          <w:rFonts w:ascii="Courier New" w:hAnsi="Courier New" w:cs="Courier New"/>
           <w:sz w:val="24"/>
           <w:szCs w:val="24"/>
         </w:rPr>
@@ -1521,14 +1363,14 @@
           <w:numId w:val="3"/>
         </w:numPr>
         <w:rPr>
-          <w:rFonts w:ascii="Times New Roman" w:hAnsi="Times New Roman" w:cs="Times New Roman"/>
-          <w:sz w:val="24"/>
-          <w:szCs w:val="24"/>
-        </w:rPr>
-      </w:pPr>
-      <w:r>
-        <w:rPr>
-          <w:rFonts w:ascii="Times New Roman" w:hAnsi="Times New Roman" w:cs="Times New Roman"/>
+          <w:rFonts w:ascii="Courier New" w:hAnsi="Courier New" w:cs="Courier New"/>
+          <w:sz w:val="24"/>
+          <w:szCs w:val="24"/>
+        </w:rPr>
+      </w:pPr>
+      <w:r>
+        <w:rPr>
+          <w:rFonts w:ascii="Courier New" w:hAnsi="Courier New" w:cs="Courier New"/>
           <w:sz w:val="24"/>
           <w:szCs w:val="24"/>
         </w:rPr>
@@ -1537,7 +1379,7 @@
       <w:proofErr w:type="spellStart"/>
       <w:r>
         <w:rPr>
-          <w:rFonts w:ascii="Times New Roman" w:hAnsi="Times New Roman" w:cs="Times New Roman"/>
+          <w:rFonts w:ascii="Courier New" w:hAnsi="Courier New" w:cs="Courier New"/>
           <w:sz w:val="24"/>
           <w:szCs w:val="24"/>
         </w:rPr>
@@ -1546,7 +1388,7 @@
       <w:proofErr w:type="spellEnd"/>
       <w:r>
         <w:rPr>
-          <w:rFonts w:ascii="Times New Roman" w:hAnsi="Times New Roman" w:cs="Times New Roman"/>
+          <w:rFonts w:ascii="Courier New" w:hAnsi="Courier New" w:cs="Courier New"/>
           <w:sz w:val="24"/>
           <w:szCs w:val="24"/>
         </w:rPr>
@@ -1555,7 +1397,7 @@
       <w:proofErr w:type="spellStart"/>
       <w:r>
         <w:rPr>
-          <w:rFonts w:ascii="Times New Roman" w:hAnsi="Times New Roman" w:cs="Times New Roman"/>
+          <w:rFonts w:ascii="Courier New" w:hAnsi="Courier New" w:cs="Courier New"/>
           <w:sz w:val="24"/>
           <w:szCs w:val="24"/>
         </w:rPr>
@@ -1564,7 +1406,7 @@
       <w:proofErr w:type="spellEnd"/>
       <w:r>
         <w:rPr>
-          <w:rFonts w:ascii="Times New Roman" w:hAnsi="Times New Roman" w:cs="Times New Roman"/>
+          <w:rFonts w:ascii="Courier New" w:hAnsi="Courier New" w:cs="Courier New"/>
           <w:sz w:val="24"/>
           <w:szCs w:val="24"/>
         </w:rPr>
@@ -1573,7 +1415,7 @@
       <w:proofErr w:type="spellStart"/>
       <w:r>
         <w:rPr>
-          <w:rFonts w:ascii="Times New Roman" w:hAnsi="Times New Roman" w:cs="Times New Roman"/>
+          <w:rFonts w:ascii="Courier New" w:hAnsi="Courier New" w:cs="Courier New"/>
           <w:sz w:val="24"/>
           <w:szCs w:val="24"/>
         </w:rPr>
@@ -1623,21 +1465,7 @@
         <w:rPr>
           <w:rFonts w:ascii="Times New Roman" w:hAnsi="Times New Roman" w:cs="Times New Roman"/>
         </w:rPr>
-        <w:t xml:space="preserve"> </w:t>
-      </w:r>
-      <w:proofErr w:type="spellStart"/>
-      <w:r>
-        <w:rPr>
-          <w:rFonts w:ascii="Times New Roman" w:hAnsi="Times New Roman" w:cs="Times New Roman"/>
-        </w:rPr>
-        <w:t>GridLAB</w:t>
-      </w:r>
-      <w:proofErr w:type="spellEnd"/>
-      <w:r>
-        <w:rPr>
-          <w:rFonts w:ascii="Times New Roman" w:hAnsi="Times New Roman" w:cs="Times New Roman"/>
-        </w:rPr>
-        <w:t>-D</w:t>
+        <w:t xml:space="preserve"> GridLAB-D</w:t>
       </w:r>
       <w:r>
         <w:rPr>
@@ -1672,60 +1500,24 @@
           <w:sz w:val="24"/>
           <w:szCs w:val="24"/>
         </w:rPr>
-        <w:t xml:space="preserve">Now That MSYS2 has been set up and all needed packages have been installed the installation process for </w:t>
-      </w:r>
-      <w:proofErr w:type="spellStart"/>
-      <w:r>
-        <w:rPr>
-          <w:rFonts w:ascii="Times New Roman" w:hAnsi="Times New Roman" w:cs="Times New Roman"/>
-          <w:sz w:val="24"/>
-          <w:szCs w:val="24"/>
-        </w:rPr>
-        <w:t>GridLAB</w:t>
-      </w:r>
-      <w:proofErr w:type="spellEnd"/>
-      <w:r>
-        <w:rPr>
-          <w:rFonts w:ascii="Times New Roman" w:hAnsi="Times New Roman" w:cs="Times New Roman"/>
-          <w:sz w:val="24"/>
-          <w:szCs w:val="24"/>
-        </w:rPr>
-        <w:t>-D can start.</w:t>
-      </w:r>
-    </w:p>
-    <w:p>
-      <w:pPr>
-        <w:rPr>
-          <w:rFonts w:ascii="Times New Roman" w:hAnsi="Times New Roman" w:cs="Times New Roman"/>
-          <w:sz w:val="24"/>
-          <w:szCs w:val="24"/>
-        </w:rPr>
-      </w:pPr>
-      <w:r>
-        <w:rPr>
-          <w:rFonts w:ascii="Times New Roman" w:hAnsi="Times New Roman" w:cs="Times New Roman"/>
-          <w:sz w:val="24"/>
-          <w:szCs w:val="24"/>
-        </w:rPr>
-        <w:t xml:space="preserve">Start by cloning the </w:t>
-      </w:r>
-      <w:proofErr w:type="spellStart"/>
-      <w:r>
-        <w:rPr>
-          <w:rFonts w:ascii="Times New Roman" w:hAnsi="Times New Roman" w:cs="Times New Roman"/>
-          <w:sz w:val="24"/>
-          <w:szCs w:val="24"/>
-        </w:rPr>
-        <w:t>GridLAB</w:t>
-      </w:r>
-      <w:proofErr w:type="spellEnd"/>
-      <w:r>
-        <w:rPr>
-          <w:rFonts w:ascii="Times New Roman" w:hAnsi="Times New Roman" w:cs="Times New Roman"/>
-          <w:sz w:val="24"/>
-          <w:szCs w:val="24"/>
-        </w:rPr>
-        <w:t xml:space="preserve">-D </w:t>
+        <w:t>Now That MSYS2 has been set up and all needed packages have been installed the installation process for GridLAB-D can start.</w:t>
+      </w:r>
+    </w:p>
+    <w:p>
+      <w:pPr>
+        <w:rPr>
+          <w:rFonts w:ascii="Times New Roman" w:hAnsi="Times New Roman" w:cs="Times New Roman"/>
+          <w:sz w:val="24"/>
+          <w:szCs w:val="24"/>
+        </w:rPr>
+      </w:pPr>
+      <w:r>
+        <w:rPr>
+          <w:rFonts w:ascii="Times New Roman" w:hAnsi="Times New Roman" w:cs="Times New Roman"/>
+          <w:sz w:val="24"/>
+          <w:szCs w:val="24"/>
+        </w:rPr>
+        <w:t xml:space="preserve">Start by cloning the GridLAB-D </w:t>
       </w:r>
       <w:proofErr w:type="spellStart"/>
       <w:r>
@@ -1762,7 +1554,34 @@
           <w:sz w:val="24"/>
           <w:szCs w:val="24"/>
         </w:rPr>
-        <w:t>. Checkout this branch, feature/manual_1024_merge. Now some third party libraries need to be installed.</w:t>
+        <w:t>. Checkout th</w:t>
+      </w:r>
+      <w:r>
+        <w:rPr>
+          <w:rFonts w:ascii="Times New Roman" w:hAnsi="Times New Roman" w:cs="Times New Roman"/>
+          <w:sz w:val="24"/>
+          <w:szCs w:val="24"/>
+        </w:rPr>
+        <w:t>e develop branch, search for the 4.1 tag in the master branch, or an appropriate 4.1 or greater-based branch.</w:t>
+      </w:r>
+    </w:p>
+    <w:p>
+      <w:pPr>
+        <w:rPr>
+          <w:rFonts w:ascii="Times New Roman" w:hAnsi="Times New Roman" w:cs="Times New Roman"/>
+          <w:sz w:val="24"/>
+          <w:szCs w:val="24"/>
+        </w:rPr>
+      </w:pPr>
+      <w:bookmarkStart w:id="0" w:name="_GoBack"/>
+      <w:bookmarkEnd w:id="0"/>
+      <w:r>
+        <w:rPr>
+          <w:rFonts w:ascii="Times New Roman" w:hAnsi="Times New Roman" w:cs="Times New Roman"/>
+          <w:sz w:val="24"/>
+          <w:szCs w:val="24"/>
+        </w:rPr>
+        <w:t>Now some third party libraries need to be installed.</w:t>
       </w:r>
     </w:p>
     <w:p>
@@ -1803,16 +1622,28 @@
           <w:ilvl w:val="1"/>
           <w:numId w:val="5"/>
         </w:numPr>
-      </w:pPr>
-      <w:r>
+        <w:rPr>
+          <w:rFonts w:ascii="Courier New" w:hAnsi="Courier New" w:cs="Courier New"/>
+        </w:rPr>
+      </w:pPr>
+      <w:r>
+        <w:rPr>
+          <w:rFonts w:ascii="Courier New" w:hAnsi="Courier New" w:cs="Courier New"/>
+        </w:rPr>
         <w:t xml:space="preserve">$ </w:t>
       </w:r>
       <w:proofErr w:type="spellStart"/>
       <w:r>
+        <w:rPr>
+          <w:rFonts w:ascii="Courier New" w:hAnsi="Courier New" w:cs="Courier New"/>
+        </w:rPr>
         <w:t>pacman</w:t>
       </w:r>
       <w:proofErr w:type="spellEnd"/>
       <w:r>
+        <w:rPr>
+          <w:rFonts w:ascii="Courier New" w:hAnsi="Courier New" w:cs="Courier New"/>
+        </w:rPr>
         <w:t xml:space="preserve"> -S --needed mingw-w64-i686-xerces-c</w:t>
       </w:r>
     </w:p>
@@ -1835,16 +1666,29 @@
           <w:ilvl w:val="1"/>
           <w:numId w:val="5"/>
         </w:numPr>
-      </w:pPr>
-      <w:r>
+        <w:rPr>
+          <w:rFonts w:ascii="Courier New" w:hAnsi="Courier New" w:cs="Courier New"/>
+        </w:rPr>
+      </w:pPr>
+      <w:r>
+        <w:rPr>
+          <w:rFonts w:ascii="Courier New" w:hAnsi="Courier New" w:cs="Courier New"/>
+        </w:rPr>
+        <w:lastRenderedPageBreak/>
         <w:t xml:space="preserve">$ </w:t>
       </w:r>
       <w:proofErr w:type="spellStart"/>
       <w:r>
+        <w:rPr>
+          <w:rFonts w:ascii="Courier New" w:hAnsi="Courier New" w:cs="Courier New"/>
+        </w:rPr>
         <w:t>pacman</w:t>
       </w:r>
       <w:proofErr w:type="spellEnd"/>
       <w:r>
+        <w:rPr>
+          <w:rFonts w:ascii="Courier New" w:hAnsi="Courier New" w:cs="Courier New"/>
+        </w:rPr>
         <w:t xml:space="preserve"> -S --needed mingw-w64-x86_64-xerces-c</w:t>
       </w:r>
     </w:p>
@@ -1866,27 +1710,261 @@
         <w:rPr>
           <w:rFonts w:ascii="Times New Roman" w:hAnsi="Times New Roman" w:cs="Times New Roman"/>
         </w:rPr>
-        <w:t>GridLAB</w:t>
+        <w:t>dlfcn</w:t>
       </w:r>
       <w:proofErr w:type="spellEnd"/>
       <w:r>
         <w:rPr>
           <w:rFonts w:ascii="Times New Roman" w:hAnsi="Times New Roman" w:cs="Times New Roman"/>
         </w:rPr>
-        <w:t>-D:</w:t>
-      </w:r>
-    </w:p>
-    <w:p>
-      <w:r>
-        <w:t xml:space="preserve">Change directories to the </w:t>
+        <w:t>:</w:t>
+      </w:r>
+    </w:p>
+    <w:p>
+      <w:r>
+        <w:t xml:space="preserve">The </w:t>
       </w:r>
       <w:proofErr w:type="spellStart"/>
       <w:r>
-        <w:t>GridLAB</w:t>
+        <w:t>dlfcn</w:t>
       </w:r>
       <w:proofErr w:type="spellEnd"/>
       <w:r>
-        <w:t>-D repository directory. Type the following.</w:t>
+        <w:t xml:space="preserve"> package is needed to get GridLAB-D to properly compile with </w:t>
+      </w:r>
+      <w:proofErr w:type="spellStart"/>
+      <w:r>
+        <w:t>MinGW</w:t>
+      </w:r>
+      <w:proofErr w:type="spellEnd"/>
+      <w:r>
+        <w:t xml:space="preserve"> on Windows.  To compile and install it, perform the following steps:</w:t>
+      </w:r>
+    </w:p>
+    <w:p>
+      <w:pPr>
+        <w:pStyle w:val="ListParagraph"/>
+        <w:numPr>
+          <w:ilvl w:val="0"/>
+          <w:numId w:val="5"/>
+        </w:numPr>
+      </w:pPr>
+      <w:r>
+        <w:t>Ch</w:t>
+      </w:r>
+      <w:r>
+        <w:t xml:space="preserve">ange to the folder it is in – in the downloaded repository directory, go to the </w:t>
+      </w:r>
+      <w:proofErr w:type="spellStart"/>
+      <w:r>
+        <w:t>third_party</w:t>
+      </w:r>
+      <w:proofErr w:type="spellEnd"/>
+      <w:r>
+        <w:t>/dlfcn_win32_read_only folder by typing:</w:t>
+      </w:r>
+    </w:p>
+    <w:p>
+      <w:pPr>
+        <w:pStyle w:val="ListParagraph"/>
+        <w:numPr>
+          <w:ilvl w:val="1"/>
+          <w:numId w:val="5"/>
+        </w:numPr>
+        <w:autoSpaceDE w:val="0"/>
+        <w:autoSpaceDN w:val="0"/>
+        <w:adjustRightInd w:val="0"/>
+        <w:spacing w:after="0" w:line="240" w:lineRule="auto"/>
+        <w:rPr>
+          <w:rFonts w:ascii="Courier New" w:hAnsi="Courier New" w:cs="Courier New"/>
+        </w:rPr>
+      </w:pPr>
+      <w:r>
+        <w:rPr>
+          <w:rFonts w:ascii="Courier New" w:hAnsi="Courier New" w:cs="Courier New"/>
+        </w:rPr>
+        <w:t xml:space="preserve">$ cd </w:t>
+      </w:r>
+      <w:proofErr w:type="spellStart"/>
+      <w:r>
+        <w:rPr>
+          <w:rFonts w:ascii="Courier New" w:hAnsi="Courier New" w:cs="Courier New"/>
+        </w:rPr>
+        <w:t>third_party</w:t>
+      </w:r>
+      <w:proofErr w:type="spellEnd"/>
+      <w:r>
+        <w:rPr>
+          <w:rFonts w:ascii="Courier New" w:hAnsi="Courier New" w:cs="Courier New"/>
+        </w:rPr>
+        <w:t>/dlfcn-win32-read-only/</w:t>
+      </w:r>
+    </w:p>
+    <w:p>
+      <w:pPr>
+        <w:pStyle w:val="ListParagraph"/>
+        <w:numPr>
+          <w:ilvl w:val="0"/>
+          <w:numId w:val="5"/>
+        </w:numPr>
+      </w:pPr>
+      <w:r>
+        <w:t xml:space="preserve">Configure </w:t>
+      </w:r>
+      <w:proofErr w:type="spellStart"/>
+      <w:r>
+        <w:t>dlfcn</w:t>
+      </w:r>
+      <w:proofErr w:type="spellEnd"/>
+      <w:r>
+        <w:t xml:space="preserve"> with the following command (depending on platform)</w:t>
+      </w:r>
+    </w:p>
+    <w:p>
+      <w:pPr>
+        <w:pStyle w:val="ListParagraph"/>
+        <w:numPr>
+          <w:ilvl w:val="1"/>
+          <w:numId w:val="5"/>
+        </w:numPr>
+      </w:pPr>
+      <w:r>
+        <w:t>For 32-bit machines:</w:t>
+      </w:r>
+    </w:p>
+    <w:p>
+      <w:pPr>
+        <w:pStyle w:val="ListParagraph"/>
+        <w:numPr>
+          <w:ilvl w:val="2"/>
+          <w:numId w:val="5"/>
+        </w:numPr>
+        <w:rPr>
+          <w:rFonts w:ascii="Courier New" w:hAnsi="Courier New" w:cs="Courier New"/>
+        </w:rPr>
+      </w:pPr>
+      <w:r>
+        <w:rPr>
+          <w:rFonts w:ascii="Courier New" w:hAnsi="Courier New" w:cs="Courier New"/>
+        </w:rPr>
+        <w:t>$ ./configure --prefix=/mingw32</w:t>
+      </w:r>
+      <w:r>
+        <w:rPr>
+          <w:rFonts w:ascii="Courier New" w:hAnsi="Courier New" w:cs="Courier New"/>
+        </w:rPr>
+        <w:t xml:space="preserve"> --enable-shared</w:t>
+      </w:r>
+    </w:p>
+    <w:p>
+      <w:pPr>
+        <w:pStyle w:val="ListParagraph"/>
+        <w:numPr>
+          <w:ilvl w:val="1"/>
+          <w:numId w:val="5"/>
+        </w:numPr>
+      </w:pPr>
+      <w:r>
+        <w:t>For 64-bit machines:</w:t>
+      </w:r>
+    </w:p>
+    <w:p>
+      <w:pPr>
+        <w:pStyle w:val="ListParagraph"/>
+        <w:numPr>
+          <w:ilvl w:val="2"/>
+          <w:numId w:val="5"/>
+        </w:numPr>
+        <w:rPr>
+          <w:rFonts w:ascii="Courier New" w:hAnsi="Courier New" w:cs="Courier New"/>
+        </w:rPr>
+      </w:pPr>
+      <w:r>
+        <w:rPr>
+          <w:rFonts w:ascii="Courier New" w:hAnsi="Courier New" w:cs="Courier New"/>
+        </w:rPr>
+        <w:t>$ ./configure --prefix=/mingw64</w:t>
+      </w:r>
+      <w:r>
+        <w:rPr>
+          <w:rFonts w:ascii="Courier New" w:hAnsi="Courier New" w:cs="Courier New"/>
+        </w:rPr>
+        <w:t xml:space="preserve"> --enable-shared</w:t>
+      </w:r>
+    </w:p>
+    <w:p>
+      <w:pPr>
+        <w:pStyle w:val="ListParagraph"/>
+        <w:numPr>
+          <w:ilvl w:val="0"/>
+          <w:numId w:val="5"/>
+        </w:numPr>
+      </w:pPr>
+      <w:r>
+        <w:t xml:space="preserve">Make and install </w:t>
+      </w:r>
+      <w:proofErr w:type="spellStart"/>
+      <w:r>
+        <w:t>dlfcn</w:t>
+      </w:r>
+      <w:proofErr w:type="spellEnd"/>
+      <w:r>
+        <w:t xml:space="preserve"> with:</w:t>
+      </w:r>
+    </w:p>
+    <w:p>
+      <w:pPr>
+        <w:pStyle w:val="ListParagraph"/>
+        <w:numPr>
+          <w:ilvl w:val="1"/>
+          <w:numId w:val="5"/>
+        </w:numPr>
+        <w:rPr>
+          <w:rFonts w:ascii="Courier New" w:hAnsi="Courier New" w:cs="Courier New"/>
+        </w:rPr>
+      </w:pPr>
+      <w:r>
+        <w:rPr>
+          <w:rFonts w:ascii="Courier New" w:hAnsi="Courier New" w:cs="Courier New"/>
+        </w:rPr>
+        <w:t>$ make</w:t>
+      </w:r>
+    </w:p>
+    <w:p>
+      <w:pPr>
+        <w:pStyle w:val="ListParagraph"/>
+        <w:numPr>
+          <w:ilvl w:val="1"/>
+          <w:numId w:val="5"/>
+        </w:numPr>
+        <w:rPr>
+          <w:rFonts w:ascii="Courier New" w:hAnsi="Courier New" w:cs="Courier New"/>
+        </w:rPr>
+      </w:pPr>
+      <w:r>
+        <w:rPr>
+          <w:rFonts w:ascii="Courier New" w:hAnsi="Courier New" w:cs="Courier New"/>
+        </w:rPr>
+        <w:t>$ make install</w:t>
+      </w:r>
+    </w:p>
+    <w:p>
+      <w:pPr>
+        <w:pStyle w:val="Heading2"/>
+        <w:rPr>
+          <w:rFonts w:ascii="Times New Roman" w:hAnsi="Times New Roman" w:cs="Times New Roman"/>
+        </w:rPr>
+      </w:pPr>
+      <w:r>
+        <w:rPr>
+          <w:rFonts w:ascii="Times New Roman" w:hAnsi="Times New Roman" w:cs="Times New Roman"/>
+        </w:rPr>
+        <w:t>Installing GridLAB-D:</w:t>
+      </w:r>
+    </w:p>
+    <w:p>
+      <w:r>
+        <w:t>Change directories to the GridLAB-D repository directory. Type the following.</w:t>
       </w:r>
     </w:p>
     <w:p>
@@ -1896,17 +1974,28 @@
           <w:ilvl w:val="0"/>
           <w:numId w:val="6"/>
         </w:numPr>
-      </w:pPr>
-      <w:r>
-        <w:lastRenderedPageBreak/>
+        <w:rPr>
+          <w:rFonts w:ascii="Courier New" w:hAnsi="Courier New" w:cs="Courier New"/>
+        </w:rPr>
+      </w:pPr>
+      <w:r>
+        <w:rPr>
+          <w:rFonts w:ascii="Courier New" w:hAnsi="Courier New" w:cs="Courier New"/>
+        </w:rPr>
         <w:t xml:space="preserve">$ </w:t>
       </w:r>
       <w:proofErr w:type="spellStart"/>
       <w:r>
+        <w:rPr>
+          <w:rFonts w:ascii="Courier New" w:hAnsi="Courier New" w:cs="Courier New"/>
+        </w:rPr>
         <w:t>autoreconf</w:t>
       </w:r>
       <w:proofErr w:type="spellEnd"/>
       <w:r>
+        <w:rPr>
+          <w:rFonts w:ascii="Courier New" w:hAnsi="Courier New" w:cs="Courier New"/>
+        </w:rPr>
         <w:t xml:space="preserve"> –if</w:t>
       </w:r>
     </w:p>
@@ -1929,45 +2018,153 @@
           <w:ilvl w:val="1"/>
           <w:numId w:val="6"/>
         </w:numPr>
-      </w:pPr>
-      <w:r>
+        <w:rPr>
+          <w:rFonts w:ascii="Courier New" w:hAnsi="Courier New" w:cs="Courier New"/>
+        </w:rPr>
+      </w:pPr>
+      <w:r>
+        <w:rPr>
+          <w:rFonts w:ascii="Courier New" w:hAnsi="Courier New" w:cs="Courier New"/>
+        </w:rPr>
+        <w:t xml:space="preserve">$ </w:t>
+      </w:r>
+      <w:r>
+        <w:rPr>
+          <w:rFonts w:ascii="Courier New" w:hAnsi="Courier New" w:cs="Courier New"/>
+        </w:rPr>
         <w:t xml:space="preserve">./configure </w:t>
       </w:r>
       <w:r>
+        <w:rPr>
+          <w:rFonts w:ascii="Courier New" w:hAnsi="Courier New" w:cs="Courier New"/>
+        </w:rPr>
         <w:t>--</w:t>
       </w:r>
       <w:r>
+        <w:rPr>
+          <w:rFonts w:ascii="Courier New" w:hAnsi="Courier New" w:cs="Courier New"/>
+        </w:rPr>
         <w:t xml:space="preserve">build=i686-mingw32 </w:t>
       </w:r>
       <w:r>
+        <w:rPr>
+          <w:rFonts w:ascii="Courier New" w:hAnsi="Courier New" w:cs="Courier New"/>
+        </w:rPr>
         <w:t>--</w:t>
       </w:r>
       <w:r>
-        <w:t xml:space="preserve">prefix=&lt;installation directory of your choice&gt; --with-xerces=/mingw32 </w:t>
-      </w:r>
-      <w:r>
-        <w:t xml:space="preserve">--enable-silent-rules ‘CFLAGS=-g -O2 -w’ </w:t>
-      </w:r>
-      <w:r>
-        <w:t>‘C</w:t>
-      </w:r>
-      <w:r>
-        <w:t>XX</w:t>
-      </w:r>
-      <w:r>
-        <w:t xml:space="preserve">FLAGS=-g -O2 </w:t>
-      </w:r>
-      <w:r>
+        <w:rPr>
+          <w:rFonts w:ascii="Courier New" w:hAnsi="Courier New" w:cs="Courier New"/>
+        </w:rPr>
+        <w:t>prefix=&lt;installation directory of your choice&gt; --with-xerces=/mingw32</w:t>
+      </w:r>
+      <w:r>
+        <w:rPr>
+          <w:rFonts w:ascii="Courier New" w:hAnsi="Courier New" w:cs="Courier New"/>
+        </w:rPr>
+        <w:t>/bin</w:t>
+      </w:r>
+      <w:r>
+        <w:rPr>
+          <w:rFonts w:ascii="Courier New" w:hAnsi="Courier New" w:cs="Courier New"/>
+        </w:rPr>
+        <w:t xml:space="preserve"> </w:t>
+      </w:r>
+      <w:r>
+        <w:rPr>
+          <w:rFonts w:ascii="Courier New" w:hAnsi="Courier New" w:cs="Courier New"/>
+        </w:rPr>
+        <w:t xml:space="preserve">--enable-silent-rules </w:t>
+      </w:r>
+      <w:r>
+        <w:rPr>
+          <w:rFonts w:ascii="Courier New" w:hAnsi="Courier New" w:cs="Courier New"/>
+        </w:rPr>
+        <w:t>'</w:t>
+      </w:r>
+      <w:r>
+        <w:rPr>
+          <w:rFonts w:ascii="Courier New" w:hAnsi="Courier New" w:cs="Courier New"/>
+        </w:rPr>
+        <w:t xml:space="preserve">CFLAGS=-g -O2 </w:t>
+      </w:r>
+      <w:r>
+        <w:rPr>
+          <w:rFonts w:ascii="Courier New" w:hAnsi="Courier New" w:cs="Courier New"/>
+        </w:rPr>
         <w:t>–</w:t>
       </w:r>
       <w:r>
-        <w:t>w’</w:t>
-      </w:r>
-      <w:r>
-        <w:t xml:space="preserve"> ‘LD</w:t>
-      </w:r>
-      <w:r>
-        <w:t>FLAGS=-g -O2 -w’</w:t>
+        <w:rPr>
+          <w:rFonts w:ascii="Courier New" w:hAnsi="Courier New" w:cs="Courier New"/>
+        </w:rPr>
+        <w:t>w</w:t>
+      </w:r>
+      <w:r>
+        <w:rPr>
+          <w:rFonts w:ascii="Courier New" w:hAnsi="Courier New" w:cs="Courier New"/>
+        </w:rPr>
+        <w:t>'</w:t>
+      </w:r>
+      <w:r>
+        <w:rPr>
+          <w:rFonts w:ascii="Courier New" w:hAnsi="Courier New" w:cs="Courier New"/>
+        </w:rPr>
+        <w:t xml:space="preserve"> </w:t>
+      </w:r>
+      <w:r>
+        <w:rPr>
+          <w:rFonts w:ascii="Courier New" w:hAnsi="Courier New" w:cs="Courier New"/>
+        </w:rPr>
+        <w:t>'</w:t>
+      </w:r>
+      <w:r>
+        <w:rPr>
+          <w:rFonts w:ascii="Courier New" w:hAnsi="Courier New" w:cs="Courier New"/>
+        </w:rPr>
+        <w:t>CXXFLAGS=-g -O2 –w</w:t>
+      </w:r>
+      <w:r>
+        <w:rPr>
+          <w:rFonts w:ascii="Courier New" w:hAnsi="Courier New" w:cs="Courier New"/>
+        </w:rPr>
+        <w:t>'</w:t>
+      </w:r>
+      <w:r>
+        <w:rPr>
+          <w:rFonts w:ascii="Courier New" w:hAnsi="Courier New" w:cs="Courier New"/>
+        </w:rPr>
+        <w:t xml:space="preserve"> </w:t>
+      </w:r>
+      <w:r>
+        <w:rPr>
+          <w:rFonts w:ascii="Courier New" w:hAnsi="Courier New" w:cs="Courier New"/>
+        </w:rPr>
+        <w:t>'</w:t>
+      </w:r>
+      <w:r>
+        <w:rPr>
+          <w:rFonts w:ascii="Courier New" w:hAnsi="Courier New" w:cs="Courier New"/>
+        </w:rPr>
+        <w:t xml:space="preserve">LDFLAGS=-g -O2 </w:t>
+      </w:r>
+      <w:r>
+        <w:rPr>
+          <w:rFonts w:ascii="Courier New" w:hAnsi="Courier New" w:cs="Courier New"/>
+        </w:rPr>
+        <w:t>–</w:t>
+      </w:r>
+      <w:r>
+        <w:rPr>
+          <w:rFonts w:ascii="Courier New" w:hAnsi="Courier New" w:cs="Courier New"/>
+        </w:rPr>
+        <w:t>w</w:t>
+      </w:r>
+      <w:r>
+        <w:rPr>
+          <w:rFonts w:ascii="Courier New" w:hAnsi="Courier New" w:cs="Courier New"/>
+        </w:rPr>
+        <w:t>'</w:t>
       </w:r>
     </w:p>
     <w:p>
@@ -1989,15 +2186,111 @@
           <w:ilvl w:val="1"/>
           <w:numId w:val="6"/>
         </w:numPr>
-      </w:pPr>
-      <w:r>
-        <w:t>./configure --</w:t>
-      </w:r>
-      <w:r>
-        <w:t>build=x86_64</w:t>
-      </w:r>
-      <w:r>
-        <w:t>-mingw32 --prefix=&lt;installation directory of your choice&gt; --with-xerces=/mingw32 --enable-silent-rules ‘CFLAGS=-g -O2 -w’ ‘CXXFLAGS=-g -O2 –w’ ‘LDFLAGS=-g -O2 -w’</w:t>
+        <w:rPr>
+          <w:rFonts w:ascii="Courier New" w:hAnsi="Courier New" w:cs="Courier New"/>
+        </w:rPr>
+      </w:pPr>
+      <w:r>
+        <w:rPr>
+          <w:rFonts w:ascii="Courier New" w:hAnsi="Courier New" w:cs="Courier New"/>
+        </w:rPr>
+        <w:t xml:space="preserve">$ </w:t>
+      </w:r>
+      <w:r>
+        <w:rPr>
+          <w:rFonts w:ascii="Courier New" w:hAnsi="Courier New" w:cs="Courier New"/>
+        </w:rPr>
+        <w:t>./configure --build=x86_64-mingw32 --prefix=&lt;installation directory of your choice&gt; --with-xerces=/mingw</w:t>
+      </w:r>
+      <w:r>
+        <w:rPr>
+          <w:rFonts w:ascii="Courier New" w:hAnsi="Courier New" w:cs="Courier New"/>
+        </w:rPr>
+        <w:t>64/bin</w:t>
+      </w:r>
+      <w:r>
+        <w:rPr>
+          <w:rFonts w:ascii="Courier New" w:hAnsi="Courier New" w:cs="Courier New"/>
+        </w:rPr>
+        <w:t xml:space="preserve"> --enable-silent-rules </w:t>
+      </w:r>
+      <w:r>
+        <w:rPr>
+          <w:rFonts w:ascii="Courier New" w:hAnsi="Courier New" w:cs="Courier New"/>
+        </w:rPr>
+        <w:t>'</w:t>
+      </w:r>
+      <w:r>
+        <w:rPr>
+          <w:rFonts w:ascii="Courier New" w:hAnsi="Courier New" w:cs="Courier New"/>
+        </w:rPr>
+        <w:t xml:space="preserve">CFLAGS=-g -O2 </w:t>
+      </w:r>
+      <w:r>
+        <w:rPr>
+          <w:rFonts w:ascii="Courier New" w:hAnsi="Courier New" w:cs="Courier New"/>
+        </w:rPr>
+        <w:t>–</w:t>
+      </w:r>
+      <w:r>
+        <w:rPr>
+          <w:rFonts w:ascii="Courier New" w:hAnsi="Courier New" w:cs="Courier New"/>
+        </w:rPr>
+        <w:t>w</w:t>
+      </w:r>
+      <w:r>
+        <w:rPr>
+          <w:rFonts w:ascii="Courier New" w:hAnsi="Courier New" w:cs="Courier New"/>
+        </w:rPr>
+        <w:t>'</w:t>
+      </w:r>
+      <w:r>
+        <w:rPr>
+          <w:rFonts w:ascii="Courier New" w:hAnsi="Courier New" w:cs="Courier New"/>
+        </w:rPr>
+        <w:t xml:space="preserve"> </w:t>
+      </w:r>
+      <w:r>
+        <w:rPr>
+          <w:rFonts w:ascii="Courier New" w:hAnsi="Courier New" w:cs="Courier New"/>
+        </w:rPr>
+        <w:t>'</w:t>
+      </w:r>
+      <w:r>
+        <w:rPr>
+          <w:rFonts w:ascii="Courier New" w:hAnsi="Courier New" w:cs="Courier New"/>
+        </w:rPr>
+        <w:t>CXXFLAGS=-g -O2 –w</w:t>
+      </w:r>
+      <w:r>
+        <w:rPr>
+          <w:rFonts w:ascii="Courier New" w:hAnsi="Courier New" w:cs="Courier New"/>
+        </w:rPr>
+        <w:t>'</w:t>
+      </w:r>
+      <w:r>
+        <w:rPr>
+          <w:rFonts w:ascii="Courier New" w:hAnsi="Courier New" w:cs="Courier New"/>
+        </w:rPr>
+        <w:t xml:space="preserve"> </w:t>
+      </w:r>
+      <w:r>
+        <w:rPr>
+          <w:rFonts w:ascii="Courier New" w:hAnsi="Courier New" w:cs="Courier New"/>
+        </w:rPr>
+        <w:t>'</w:t>
+      </w:r>
+      <w:r>
+        <w:rPr>
+          <w:rFonts w:ascii="Courier New" w:hAnsi="Courier New" w:cs="Courier New"/>
+        </w:rPr>
+        <w:t>LDFLAGS=-g -O2 -w</w:t>
+      </w:r>
+      <w:r>
+        <w:rPr>
+          <w:rFonts w:ascii="Courier New" w:hAnsi="Courier New" w:cs="Courier New"/>
+        </w:rPr>
+        <w:t>'</w:t>
       </w:r>
     </w:p>
     <w:p>
@@ -2007,8 +2300,14 @@
           <w:ilvl w:val="0"/>
           <w:numId w:val="6"/>
         </w:numPr>
-      </w:pPr>
-      <w:r>
+        <w:rPr>
+          <w:rFonts w:ascii="Courier New" w:hAnsi="Courier New" w:cs="Courier New"/>
+        </w:rPr>
+      </w:pPr>
+      <w:r>
+        <w:rPr>
+          <w:rFonts w:ascii="Courier New" w:hAnsi="Courier New" w:cs="Courier New"/>
+        </w:rPr>
         <w:t>make</w:t>
       </w:r>
     </w:p>
@@ -2019,8 +2318,14 @@
           <w:ilvl w:val="0"/>
           <w:numId w:val="6"/>
         </w:numPr>
-      </w:pPr>
-      <w:r>
+        <w:rPr>
+          <w:rFonts w:ascii="Courier New" w:hAnsi="Courier New" w:cs="Courier New"/>
+        </w:rPr>
+      </w:pPr>
+      <w:r>
+        <w:rPr>
+          <w:rFonts w:ascii="Courier New" w:hAnsi="Courier New" w:cs="Courier New"/>
+        </w:rPr>
         <w:t>make install</w:t>
       </w:r>
     </w:p>
@@ -2040,23 +2345,10 @@
     </w:p>
     <w:p>
       <w:r>
-        <w:t xml:space="preserve">There are several optional features that can be built with </w:t>
-      </w:r>
-      <w:proofErr w:type="spellStart"/>
-      <w:r>
-        <w:t>GridLAB</w:t>
-      </w:r>
-      <w:proofErr w:type="spellEnd"/>
-      <w:r>
-        <w:t xml:space="preserve">-D. Those are the </w:t>
-      </w:r>
-      <w:r>
-        <w:t>FNCS library, HELICS l</w:t>
-      </w:r>
-      <w:bookmarkStart w:id="0" w:name="_GoBack"/>
-      <w:bookmarkEnd w:id="0"/>
-      <w:r>
-        <w:t xml:space="preserve">ibrary, </w:t>
+        <w:t xml:space="preserve">There are several optional features that can be built with GridLAB-D. Those are the </w:t>
+      </w:r>
+      <w:r>
+        <w:t xml:space="preserve">FNCS library, HELICS library, </w:t>
       </w:r>
       <w:r>
         <w:t xml:space="preserve">MySQL module, </w:t>
@@ -2128,25 +2420,7 @@
           <w:sz w:val="24"/>
           <w:szCs w:val="24"/>
         </w:rPr>
-        <w:t xml:space="preserve">In order to build </w:t>
-      </w:r>
-      <w:proofErr w:type="spellStart"/>
-      <w:r>
-        <w:rPr>
-          <w:rFonts w:ascii="Times New Roman" w:hAnsi="Times New Roman" w:cs="Times New Roman"/>
-          <w:sz w:val="24"/>
-          <w:szCs w:val="24"/>
-        </w:rPr>
-        <w:t>GridLAB</w:t>
-      </w:r>
-      <w:proofErr w:type="spellEnd"/>
-      <w:r>
-        <w:rPr>
-          <w:rFonts w:ascii="Times New Roman" w:hAnsi="Times New Roman" w:cs="Times New Roman"/>
-          <w:sz w:val="24"/>
-          <w:szCs w:val="24"/>
-        </w:rPr>
-        <w:t xml:space="preserve">-D with the FNCS library. FNCS must be installed on your machine. For instructions on building FNCS </w:t>
+        <w:t xml:space="preserve">In order to build GridLAB-D with the FNCS library. FNCS must be installed on your machine. For instructions on building FNCS </w:t>
       </w:r>
       <w:r>
         <w:rPr>
@@ -2221,25 +2495,7 @@
           <w:sz w:val="24"/>
           <w:szCs w:val="24"/>
         </w:rPr>
-        <w:t xml:space="preserve">y libraries ZMQ and CZMQ must be added to the PATH in MSYS2. To build </w:t>
-      </w:r>
-      <w:proofErr w:type="spellStart"/>
-      <w:r>
-        <w:rPr>
-          <w:rFonts w:ascii="Times New Roman" w:hAnsi="Times New Roman" w:cs="Times New Roman"/>
-          <w:sz w:val="24"/>
-          <w:szCs w:val="24"/>
-        </w:rPr>
-        <w:t>GridLAB</w:t>
-      </w:r>
-      <w:proofErr w:type="spellEnd"/>
-      <w:r>
-        <w:rPr>
-          <w:rFonts w:ascii="Times New Roman" w:hAnsi="Times New Roman" w:cs="Times New Roman"/>
-          <w:sz w:val="24"/>
-          <w:szCs w:val="24"/>
-        </w:rPr>
-        <w:t>-D with FNCS add the following option to the configure lines in steps 2 or 3 above:</w:t>
+        <w:t>y libraries ZMQ and CZMQ must be added to the PATH in MSYS2. To build GridLAB-D with FNCS add the following option to the configure lines in steps 2 or 3 above:</w:t>
       </w:r>
     </w:p>
     <w:p>
@@ -2296,25 +2552,8 @@
           <w:sz w:val="24"/>
           <w:szCs w:val="24"/>
         </w:rPr>
-        <w:t xml:space="preserve">For more information on the FNCS library functionality within </w:t>
-      </w:r>
-      <w:proofErr w:type="spellStart"/>
-      <w:r>
-        <w:rPr>
-          <w:rFonts w:ascii="Times New Roman" w:hAnsi="Times New Roman" w:cs="Times New Roman"/>
-          <w:sz w:val="24"/>
-          <w:szCs w:val="24"/>
-        </w:rPr>
-        <w:t>GridLAB</w:t>
-      </w:r>
-      <w:proofErr w:type="spellEnd"/>
-      <w:r>
-        <w:rPr>
-          <w:rFonts w:ascii="Times New Roman" w:hAnsi="Times New Roman" w:cs="Times New Roman"/>
-          <w:sz w:val="24"/>
-          <w:szCs w:val="24"/>
-        </w:rPr>
-        <w:t xml:space="preserve">-D see </w:t>
+        <w:lastRenderedPageBreak/>
+        <w:t xml:space="preserve">For more information on the FNCS library functionality within GridLAB-D see </w:t>
       </w:r>
       <w:hyperlink r:id="rId18" w:history="1">
         <w:r>
@@ -2369,57 +2608,7 @@
           <w:sz w:val="24"/>
           <w:szCs w:val="24"/>
         </w:rPr>
-        <w:t xml:space="preserve">In order to build </w:t>
-      </w:r>
-      <w:proofErr w:type="spellStart"/>
-      <w:r>
-        <w:rPr>
-          <w:rFonts w:ascii="Times New Roman" w:hAnsi="Times New Roman" w:cs="Times New Roman"/>
-          <w:sz w:val="24"/>
-          <w:szCs w:val="24"/>
-        </w:rPr>
-        <w:t>GridLAB</w:t>
-      </w:r>
-      <w:proofErr w:type="spellEnd"/>
-      <w:r>
-        <w:rPr>
-          <w:rFonts w:ascii="Times New Roman" w:hAnsi="Times New Roman" w:cs="Times New Roman"/>
-          <w:sz w:val="24"/>
-          <w:szCs w:val="24"/>
-        </w:rPr>
-        <w:t xml:space="preserve">-D with the FNCS library. </w:t>
-      </w:r>
-      <w:r>
-        <w:rPr>
-          <w:rFonts w:ascii="Times New Roman" w:hAnsi="Times New Roman" w:cs="Times New Roman"/>
-          <w:sz w:val="24"/>
-          <w:szCs w:val="24"/>
-        </w:rPr>
-        <w:t>HELICS</w:t>
-      </w:r>
-      <w:r>
-        <w:rPr>
-          <w:rFonts w:ascii="Times New Roman" w:hAnsi="Times New Roman" w:cs="Times New Roman"/>
-          <w:sz w:val="24"/>
-          <w:szCs w:val="24"/>
-        </w:rPr>
-        <w:t xml:space="preserve"> must be installed on your machine. For instructions on building </w:t>
-      </w:r>
-      <w:r>
-        <w:rPr>
-          <w:rFonts w:ascii="Times New Roman" w:hAnsi="Times New Roman" w:cs="Times New Roman"/>
-          <w:sz w:val="24"/>
-          <w:szCs w:val="24"/>
-        </w:rPr>
-        <w:t>HELICS</w:t>
-      </w:r>
-      <w:r>
-        <w:rPr>
-          <w:rFonts w:ascii="Times New Roman" w:hAnsi="Times New Roman" w:cs="Times New Roman"/>
-          <w:sz w:val="24"/>
-          <w:szCs w:val="24"/>
-        </w:rPr>
-        <w:t xml:space="preserve"> please see </w:t>
+        <w:t xml:space="preserve">In order to build GridLAB-D with the FNCS library. HELICS must be installed on your machine. For instructions on building HELICS please see </w:t>
       </w:r>
       <w:hyperlink r:id="rId19" w:history="1">
         <w:r>
@@ -2438,97 +2627,7 @@
           <w:sz w:val="24"/>
           <w:szCs w:val="24"/>
         </w:rPr>
-        <w:t xml:space="preserve">. </w:t>
-      </w:r>
-      <w:r>
-        <w:rPr>
-          <w:rFonts w:ascii="Times New Roman" w:hAnsi="Times New Roman" w:cs="Times New Roman"/>
-          <w:sz w:val="24"/>
-          <w:szCs w:val="24"/>
-        </w:rPr>
-        <w:t xml:space="preserve">Once </w:t>
-      </w:r>
-      <w:r>
-        <w:rPr>
-          <w:rFonts w:ascii="Times New Roman" w:hAnsi="Times New Roman" w:cs="Times New Roman"/>
-          <w:sz w:val="24"/>
-          <w:szCs w:val="24"/>
-        </w:rPr>
-        <w:t>HELICS</w:t>
-      </w:r>
-      <w:r>
-        <w:rPr>
-          <w:rFonts w:ascii="Times New Roman" w:hAnsi="Times New Roman" w:cs="Times New Roman"/>
-          <w:sz w:val="24"/>
-          <w:szCs w:val="24"/>
-        </w:rPr>
-        <w:t xml:space="preserve"> has been installed</w:t>
-      </w:r>
-      <w:r>
-        <w:rPr>
-          <w:rFonts w:ascii="Times New Roman" w:hAnsi="Times New Roman" w:cs="Times New Roman"/>
-          <w:sz w:val="24"/>
-          <w:szCs w:val="24"/>
-        </w:rPr>
-        <w:t>,</w:t>
-      </w:r>
-      <w:r>
-        <w:rPr>
-          <w:rFonts w:ascii="Times New Roman" w:hAnsi="Times New Roman" w:cs="Times New Roman"/>
-          <w:sz w:val="24"/>
-          <w:szCs w:val="24"/>
-        </w:rPr>
-        <w:t xml:space="preserve"> the path to the </w:t>
-      </w:r>
-      <w:r>
-        <w:rPr>
-          <w:rFonts w:ascii="Times New Roman" w:hAnsi="Times New Roman" w:cs="Times New Roman"/>
-          <w:sz w:val="24"/>
-          <w:szCs w:val="24"/>
-        </w:rPr>
-        <w:t>HELICS</w:t>
-      </w:r>
-      <w:r>
-        <w:rPr>
-          <w:rFonts w:ascii="Times New Roman" w:hAnsi="Times New Roman" w:cs="Times New Roman"/>
-          <w:sz w:val="24"/>
-          <w:szCs w:val="24"/>
-        </w:rPr>
-        <w:t xml:space="preserve"> library and its third party libraries ZMQ must be added to the PATH in MSYS2. To build </w:t>
-      </w:r>
-      <w:proofErr w:type="spellStart"/>
-      <w:r>
-        <w:rPr>
-          <w:rFonts w:ascii="Times New Roman" w:hAnsi="Times New Roman" w:cs="Times New Roman"/>
-          <w:sz w:val="24"/>
-          <w:szCs w:val="24"/>
-        </w:rPr>
-        <w:t>GridLAB</w:t>
-      </w:r>
-      <w:proofErr w:type="spellEnd"/>
-      <w:r>
-        <w:rPr>
-          <w:rFonts w:ascii="Times New Roman" w:hAnsi="Times New Roman" w:cs="Times New Roman"/>
-          <w:sz w:val="24"/>
-          <w:szCs w:val="24"/>
-        </w:rPr>
-        <w:t xml:space="preserve">-D with </w:t>
-      </w:r>
-      <w:r>
-        <w:rPr>
-          <w:rFonts w:ascii="Times New Roman" w:hAnsi="Times New Roman" w:cs="Times New Roman"/>
-          <w:sz w:val="24"/>
-          <w:szCs w:val="24"/>
-        </w:rPr>
-        <w:t>HELICS</w:t>
-      </w:r>
-      <w:r>
-        <w:rPr>
-          <w:rFonts w:ascii="Times New Roman" w:hAnsi="Times New Roman" w:cs="Times New Roman"/>
-          <w:sz w:val="24"/>
-          <w:szCs w:val="24"/>
-        </w:rPr>
-        <w:t xml:space="preserve"> add the following option to the configure lines in steps 2 or 3 above:</w:t>
+        <w:t>. Once HELICS has been installed, the path to the HELICS library and its third party libraries ZMQ must be added to the PATH in MSYS2. To build GridLAB-D with HELICS add the following option to the configure lines in steps 2 or 3 above:</w:t>
       </w:r>
     </w:p>
     <w:p>
@@ -2568,58 +2667,24 @@
           <w:sz w:val="24"/>
           <w:szCs w:val="24"/>
         </w:rPr>
-        <w:t xml:space="preserve">=&lt;path to </w:t>
-      </w:r>
-      <w:r>
-        <w:rPr>
-          <w:rFonts w:ascii="Times New Roman" w:hAnsi="Times New Roman" w:cs="Times New Roman"/>
-          <w:sz w:val="24"/>
-          <w:szCs w:val="24"/>
-        </w:rPr>
-        <w:t>HELICS</w:t>
-      </w:r>
-      <w:r>
-        <w:rPr>
-          <w:rFonts w:ascii="Times New Roman" w:hAnsi="Times New Roman" w:cs="Times New Roman"/>
-          <w:sz w:val="24"/>
-          <w:szCs w:val="24"/>
-        </w:rPr>
-        <w:t xml:space="preserve"> root installation directory&gt;</w:t>
-      </w:r>
-    </w:p>
-    <w:p>
-      <w:pPr>
-        <w:rPr>
-          <w:rFonts w:ascii="Times New Roman" w:hAnsi="Times New Roman" w:cs="Times New Roman"/>
-          <w:sz w:val="24"/>
-          <w:szCs w:val="24"/>
-        </w:rPr>
-      </w:pPr>
-      <w:r>
-        <w:rPr>
-          <w:rFonts w:ascii="Times New Roman" w:hAnsi="Times New Roman" w:cs="Times New Roman"/>
-          <w:sz w:val="24"/>
-          <w:szCs w:val="24"/>
-        </w:rPr>
-        <w:t xml:space="preserve">For more information on the HELICS library functionality with </w:t>
-      </w:r>
-      <w:proofErr w:type="spellStart"/>
-      <w:r>
-        <w:rPr>
-          <w:rFonts w:ascii="Times New Roman" w:hAnsi="Times New Roman" w:cs="Times New Roman"/>
-          <w:sz w:val="24"/>
-          <w:szCs w:val="24"/>
-        </w:rPr>
-        <w:t>GridLAB</w:t>
-      </w:r>
-      <w:proofErr w:type="spellEnd"/>
-      <w:r>
-        <w:rPr>
-          <w:rFonts w:ascii="Times New Roman" w:hAnsi="Times New Roman" w:cs="Times New Roman"/>
-          <w:sz w:val="24"/>
-          <w:szCs w:val="24"/>
-        </w:rPr>
-        <w:t xml:space="preserve">-D see </w:t>
+        <w:t>=&lt;path to HELICS root installation directory&gt;</w:t>
+      </w:r>
+    </w:p>
+    <w:p>
+      <w:pPr>
+        <w:rPr>
+          <w:rFonts w:ascii="Times New Roman" w:hAnsi="Times New Roman" w:cs="Times New Roman"/>
+          <w:sz w:val="24"/>
+          <w:szCs w:val="24"/>
+        </w:rPr>
+      </w:pPr>
+      <w:r>
+        <w:rPr>
+          <w:rFonts w:ascii="Times New Roman" w:hAnsi="Times New Roman" w:cs="Times New Roman"/>
+          <w:sz w:val="24"/>
+          <w:szCs w:val="24"/>
+        </w:rPr>
+        <w:t xml:space="preserve">For more information on the HELICS library functionality with GridLAB-D see </w:t>
       </w:r>
       <w:hyperlink r:id="rId20" w:history="1">
         <w:r>
@@ -2708,25 +2773,7 @@
           <w:sz w:val="24"/>
           <w:szCs w:val="24"/>
         </w:rPr>
-        <w:t xml:space="preserve"> link inside of </w:t>
-      </w:r>
-      <w:proofErr w:type="spellStart"/>
-      <w:r>
-        <w:rPr>
-          <w:rFonts w:ascii="Times New Roman" w:hAnsi="Times New Roman" w:cs="Times New Roman"/>
-          <w:sz w:val="24"/>
-          <w:szCs w:val="24"/>
-        </w:rPr>
-        <w:t>GridLAB</w:t>
-      </w:r>
-      <w:proofErr w:type="spellEnd"/>
-      <w:r>
-        <w:rPr>
-          <w:rFonts w:ascii="Times New Roman" w:hAnsi="Times New Roman" w:cs="Times New Roman"/>
-          <w:sz w:val="24"/>
-          <w:szCs w:val="24"/>
-        </w:rPr>
-        <w:t>-D a version of MATLAB must be installed on the system.</w:t>
+        <w:t xml:space="preserve"> link inside of GridLAB-D a version of MATLAB must be installed on the system.</w:t>
       </w:r>
       <w:r>
         <w:rPr>
@@ -2791,7 +2838,6 @@
           <w:sz w:val="24"/>
           <w:szCs w:val="24"/>
         </w:rPr>
-        <w:lastRenderedPageBreak/>
         <w:t xml:space="preserve">It is important to note that the MATLAB installation path contain no spaces. If there are spaces in the paths you can find the short name windows uses for the directory by opening up a command window and typing </w:t>
       </w:r>
       <w:proofErr w:type="spellStart"/>
@@ -2957,25 +3003,7 @@
           <w:sz w:val="24"/>
           <w:szCs w:val="24"/>
         </w:rPr>
-        <w:t xml:space="preserve">For more information on the MATLAB functionality within </w:t>
-      </w:r>
-      <w:proofErr w:type="spellStart"/>
-      <w:r>
-        <w:rPr>
-          <w:rFonts w:ascii="Times New Roman" w:hAnsi="Times New Roman" w:cs="Times New Roman"/>
-          <w:sz w:val="24"/>
-          <w:szCs w:val="24"/>
-        </w:rPr>
-        <w:t>GridLAB</w:t>
-      </w:r>
-      <w:proofErr w:type="spellEnd"/>
-      <w:r>
-        <w:rPr>
-          <w:rFonts w:ascii="Times New Roman" w:hAnsi="Times New Roman" w:cs="Times New Roman"/>
-          <w:sz w:val="24"/>
-          <w:szCs w:val="24"/>
-        </w:rPr>
-        <w:t xml:space="preserve">-D see </w:t>
+        <w:t xml:space="preserve">For more information on the MATLAB functionality within GridLAB-D see </w:t>
       </w:r>
       <w:hyperlink r:id="rId21" w:history="1">
         <w:r>
@@ -3030,25 +3058,7 @@
           <w:sz w:val="24"/>
           <w:szCs w:val="24"/>
         </w:rPr>
-        <w:t xml:space="preserve">In order to build </w:t>
-      </w:r>
-      <w:proofErr w:type="spellStart"/>
-      <w:r>
-        <w:rPr>
-          <w:rFonts w:ascii="Times New Roman" w:hAnsi="Times New Roman" w:cs="Times New Roman"/>
-          <w:sz w:val="24"/>
-          <w:szCs w:val="24"/>
-        </w:rPr>
-        <w:t>GridLAB</w:t>
-      </w:r>
-      <w:proofErr w:type="spellEnd"/>
-      <w:r>
-        <w:rPr>
-          <w:rFonts w:ascii="Times New Roman" w:hAnsi="Times New Roman" w:cs="Times New Roman"/>
-          <w:sz w:val="24"/>
-          <w:szCs w:val="24"/>
-        </w:rPr>
-        <w:t>-D with MySQL set the following option to the configure line in step 2 or 3 above:</w:t>
+        <w:t>In order to build GridLAB-D with MySQL set the following option to the configure line in step 2 or 3 above:</w:t>
       </w:r>
     </w:p>
     <w:p>
@@ -3228,6 +3238,7 @@
           <w:sz w:val="24"/>
           <w:szCs w:val="24"/>
         </w:rPr>
+        <w:lastRenderedPageBreak/>
         <w:t>Install path on the windows explorer: C:\Program Files\MySQL\MySQL Connector C</w:t>
       </w:r>
     </w:p>
@@ -4083,7 +4094,7 @@
         <w:rFonts w:ascii="Courier New" w:hAnsi="Courier New" w:cs="Courier New" w:hint="default"/>
       </w:rPr>
     </w:lvl>
-    <w:lvl w:ilvl="2" w:tplc="04090005" w:tentative="1">
+    <w:lvl w:ilvl="2" w:tplc="04090005">
       <w:start w:val="1"/>
       <w:numFmt w:val="bullet"/>
       <w:lvlText w:val=""/>
@@ -5023,7 +5034,7 @@
 </file>
 
 <file path=customXml/itemProps1.xml><?xml version="1.0" encoding="utf-8"?>
-<ds:datastoreItem xmlns:ds="http://schemas.openxmlformats.org/officeDocument/2006/customXml" ds:itemID="{8066B2CD-AF26-4379-AC6D-77F54F7F97C5}">
+<ds:datastoreItem xmlns:ds="http://schemas.openxmlformats.org/officeDocument/2006/customXml" ds:itemID="{9F2180B0-6042-437B-9E22-8588F532335C}">
   <ds:schemaRefs>
     <ds:schemaRef ds:uri="http://schemas.openxmlformats.org/officeDocument/2006/bibliography"/>
   </ds:schemaRefs>

</xml_diff>

<commit_message>
(develop) modified configure.ac to modify HELICS_LDFLAGS based on OS platform. updated MSYS2 building instructions. deleting HELICS tarball as I need to rebuild the latest 1.x for it.
</commit_message>
<xml_diff>
--- a/BuildingGridlabdOnWindowsWithMsys2.docx
+++ b/BuildingGridlabdOnWindowsWithMsys2.docx
@@ -14,7 +14,21 @@
         <w:rPr>
           <w:rFonts w:ascii="Times New Roman" w:hAnsi="Times New Roman" w:cs="Times New Roman"/>
         </w:rPr>
-        <w:t xml:space="preserve">Building GridLAB-D </w:t>
+        <w:t xml:space="preserve">Building </w:t>
+      </w:r>
+      <w:proofErr w:type="spellStart"/>
+      <w:r>
+        <w:rPr>
+          <w:rFonts w:ascii="Times New Roman" w:hAnsi="Times New Roman" w:cs="Times New Roman"/>
+        </w:rPr>
+        <w:t>GridLAB</w:t>
+      </w:r>
+      <w:proofErr w:type="spellEnd"/>
+      <w:r>
+        <w:rPr>
+          <w:rFonts w:ascii="Times New Roman" w:hAnsi="Times New Roman" w:cs="Times New Roman"/>
+        </w:rPr>
+        <w:t xml:space="preserve">-D </w:t>
       </w:r>
       <w:r>
         <w:rPr>
@@ -65,7 +79,21 @@
         <w:rPr>
           <w:rFonts w:ascii="Times New Roman" w:hAnsi="Times New Roman" w:cs="Times New Roman"/>
         </w:rPr>
-        <w:t>The MSYS2 environment is used to build GridLAB-D 4.1 or newer for the Windows OS. It can be dow</w:t>
+        <w:t xml:space="preserve">The MSYS2 environment is used to build </w:t>
+      </w:r>
+      <w:proofErr w:type="spellStart"/>
+      <w:r>
+        <w:rPr>
+          <w:rFonts w:ascii="Times New Roman" w:hAnsi="Times New Roman" w:cs="Times New Roman"/>
+        </w:rPr>
+        <w:t>GridLAB</w:t>
+      </w:r>
+      <w:proofErr w:type="spellEnd"/>
+      <w:r>
+        <w:rPr>
+          <w:rFonts w:ascii="Times New Roman" w:hAnsi="Times New Roman" w:cs="Times New Roman"/>
+        </w:rPr>
+        <w:t>-D 4.1 or newer for the Windows OS. It can be dow</w:t>
       </w:r>
       <w:r>
         <w:rPr>
@@ -592,6 +620,8 @@
       <w:r>
         <w:br w:type="page"/>
       </w:r>
+      <w:bookmarkStart w:id="0" w:name="_GoBack"/>
+      <w:bookmarkEnd w:id="0"/>
     </w:p>
     <w:p>
       <w:pPr>
@@ -710,14 +740,14 @@
     <w:p>
       <w:pPr>
         <w:rPr>
-          <w:rFonts w:ascii="Courier New" w:hAnsi="Courier New" w:cs="Courier New"/>
-          <w:sz w:val="24"/>
-          <w:szCs w:val="24"/>
-        </w:rPr>
-      </w:pPr>
-      <w:r>
-        <w:rPr>
-          <w:rFonts w:ascii="Courier New" w:hAnsi="Courier New" w:cs="Courier New"/>
+          <w:rFonts w:ascii="Times New Roman" w:hAnsi="Times New Roman" w:cs="Times New Roman"/>
+          <w:sz w:val="24"/>
+          <w:szCs w:val="24"/>
+        </w:rPr>
+      </w:pPr>
+      <w:r>
+        <w:rPr>
+          <w:rFonts w:ascii="Times New Roman" w:hAnsi="Times New Roman" w:cs="Times New Roman"/>
           <w:sz w:val="24"/>
           <w:szCs w:val="24"/>
         </w:rPr>
@@ -727,7 +757,7 @@
       <w:proofErr w:type="gramStart"/>
       <w:r>
         <w:rPr>
-          <w:rFonts w:ascii="Courier New" w:hAnsi="Courier New" w:cs="Courier New"/>
+          <w:rFonts w:ascii="Times New Roman" w:hAnsi="Times New Roman" w:cs="Times New Roman"/>
           <w:sz w:val="24"/>
           <w:szCs w:val="24"/>
         </w:rPr>
@@ -737,7 +767,7 @@
       <w:proofErr w:type="gramEnd"/>
       <w:r>
         <w:rPr>
-          <w:rFonts w:ascii="Courier New" w:hAnsi="Courier New" w:cs="Courier New"/>
+          <w:rFonts w:ascii="Times New Roman" w:hAnsi="Times New Roman" w:cs="Times New Roman"/>
           <w:sz w:val="24"/>
           <w:szCs w:val="24"/>
         </w:rPr>
@@ -746,7 +776,7 @@
       <w:proofErr w:type="spellStart"/>
       <w:r>
         <w:rPr>
-          <w:rFonts w:ascii="Courier New" w:hAnsi="Courier New" w:cs="Courier New"/>
+          <w:rFonts w:ascii="Times New Roman" w:hAnsi="Times New Roman" w:cs="Times New Roman"/>
           <w:sz w:val="24"/>
           <w:szCs w:val="24"/>
         </w:rPr>
@@ -938,14 +968,14 @@
           <w:numId w:val="2"/>
         </w:numPr>
         <w:rPr>
-          <w:rFonts w:ascii="Courier New" w:hAnsi="Courier New" w:cs="Courier New"/>
-          <w:sz w:val="24"/>
-          <w:szCs w:val="24"/>
-        </w:rPr>
-      </w:pPr>
-      <w:r>
-        <w:rPr>
-          <w:rFonts w:ascii="Courier New" w:hAnsi="Courier New" w:cs="Courier New"/>
+          <w:rFonts w:ascii="Times New Roman" w:hAnsi="Times New Roman" w:cs="Times New Roman"/>
+          <w:sz w:val="24"/>
+          <w:szCs w:val="24"/>
+        </w:rPr>
+      </w:pPr>
+      <w:r>
+        <w:rPr>
+          <w:rFonts w:ascii="Times New Roman" w:hAnsi="Times New Roman" w:cs="Times New Roman"/>
           <w:sz w:val="24"/>
           <w:szCs w:val="24"/>
         </w:rPr>
@@ -954,7 +984,7 @@
       <w:proofErr w:type="spellStart"/>
       <w:r>
         <w:rPr>
-          <w:rFonts w:ascii="Courier New" w:hAnsi="Courier New" w:cs="Courier New"/>
+          <w:rFonts w:ascii="Times New Roman" w:hAnsi="Times New Roman" w:cs="Times New Roman"/>
           <w:sz w:val="24"/>
           <w:szCs w:val="24"/>
         </w:rPr>
@@ -963,7 +993,7 @@
       <w:proofErr w:type="spellEnd"/>
       <w:r>
         <w:rPr>
-          <w:rFonts w:ascii="Courier New" w:hAnsi="Courier New" w:cs="Courier New"/>
+          <w:rFonts w:ascii="Times New Roman" w:hAnsi="Times New Roman" w:cs="Times New Roman"/>
           <w:sz w:val="24"/>
           <w:szCs w:val="24"/>
         </w:rPr>
@@ -1001,7 +1031,25 @@
           <w:sz w:val="24"/>
           <w:szCs w:val="24"/>
         </w:rPr>
-        <w:t>In order to build GridLAB-D There are a couple MSYS2 packages that need to be installed. They are as follows:</w:t>
+        <w:t xml:space="preserve">In order to build </w:t>
+      </w:r>
+      <w:proofErr w:type="spellStart"/>
+      <w:r>
+        <w:rPr>
+          <w:rFonts w:ascii="Times New Roman" w:hAnsi="Times New Roman" w:cs="Times New Roman"/>
+          <w:sz w:val="24"/>
+          <w:szCs w:val="24"/>
+        </w:rPr>
+        <w:t>GridLAB</w:t>
+      </w:r>
+      <w:proofErr w:type="spellEnd"/>
+      <w:r>
+        <w:rPr>
+          <w:rFonts w:ascii="Times New Roman" w:hAnsi="Times New Roman" w:cs="Times New Roman"/>
+          <w:sz w:val="24"/>
+          <w:szCs w:val="24"/>
+        </w:rPr>
+        <w:t>-D There are a couple MSYS2 packages that need to be installed. They are as follows:</w:t>
       </w:r>
     </w:p>
     <w:p>
@@ -1077,7 +1125,25 @@
           <w:sz w:val="24"/>
           <w:szCs w:val="24"/>
         </w:rPr>
-        <w:t xml:space="preserve"> program needed to compile GridLAB-D</w:t>
+        <w:t xml:space="preserve"> program needed to compile </w:t>
+      </w:r>
+      <w:proofErr w:type="spellStart"/>
+      <w:r>
+        <w:rPr>
+          <w:rFonts w:ascii="Times New Roman" w:hAnsi="Times New Roman" w:cs="Times New Roman"/>
+          <w:sz w:val="24"/>
+          <w:szCs w:val="24"/>
+        </w:rPr>
+        <w:t>GridLAB</w:t>
+      </w:r>
+      <w:proofErr w:type="spellEnd"/>
+      <w:r>
+        <w:rPr>
+          <w:rFonts w:ascii="Times New Roman" w:hAnsi="Times New Roman" w:cs="Times New Roman"/>
+          <w:sz w:val="24"/>
+          <w:szCs w:val="24"/>
+        </w:rPr>
+        <w:t>-D</w:t>
       </w:r>
     </w:p>
     <w:p>
@@ -1093,13 +1159,23 @@
           <w:szCs w:val="24"/>
         </w:rPr>
       </w:pPr>
-      <w:r>
-        <w:rPr>
-          <w:rFonts w:ascii="Times New Roman" w:hAnsi="Times New Roman" w:cs="Times New Roman"/>
-          <w:sz w:val="24"/>
-          <w:szCs w:val="24"/>
-        </w:rPr>
-        <w:t xml:space="preserve">mingw-w64-i686-toolchain (32 bit machines): This package provides </w:t>
+      <w:proofErr w:type="gramStart"/>
+      <w:r>
+        <w:rPr>
+          <w:rFonts w:ascii="Times New Roman" w:hAnsi="Times New Roman" w:cs="Times New Roman"/>
+          <w:sz w:val="24"/>
+          <w:szCs w:val="24"/>
+        </w:rPr>
+        <w:t>mingw-w64-i686-toolchain</w:t>
+      </w:r>
+      <w:proofErr w:type="gramEnd"/>
+      <w:r>
+        <w:rPr>
+          <w:rFonts w:ascii="Times New Roman" w:hAnsi="Times New Roman" w:cs="Times New Roman"/>
+          <w:sz w:val="24"/>
+          <w:szCs w:val="24"/>
+        </w:rPr>
+        <w:t xml:space="preserve"> (32 bit machines): This package provides </w:t>
       </w:r>
       <w:proofErr w:type="spellStart"/>
       <w:r>
@@ -1139,15 +1215,41 @@
           <w:sz w:val="24"/>
           <w:szCs w:val="24"/>
         </w:rPr>
-        <w:t>Mingw-</w:t>
-      </w:r>
-      <w:r>
-        <w:rPr>
-          <w:rFonts w:ascii="Times New Roman" w:hAnsi="Times New Roman" w:cs="Times New Roman"/>
-          <w:sz w:val="24"/>
-          <w:szCs w:val="24"/>
-        </w:rPr>
-        <w:t xml:space="preserve">w64-x86_64-toolchain(64 bit machines): This package provides </w:t>
+        <w:t>m</w:t>
+      </w:r>
+      <w:r>
+        <w:rPr>
+          <w:rFonts w:ascii="Times New Roman" w:hAnsi="Times New Roman" w:cs="Times New Roman"/>
+          <w:sz w:val="24"/>
+          <w:szCs w:val="24"/>
+        </w:rPr>
+        <w:t>ingw-</w:t>
+      </w:r>
+      <w:r>
+        <w:rPr>
+          <w:rFonts w:ascii="Times New Roman" w:hAnsi="Times New Roman" w:cs="Times New Roman"/>
+          <w:sz w:val="24"/>
+          <w:szCs w:val="24"/>
+        </w:rPr>
+        <w:t>w64-x86_64-</w:t>
+      </w:r>
+      <w:proofErr w:type="gramStart"/>
+      <w:r>
+        <w:rPr>
+          <w:rFonts w:ascii="Times New Roman" w:hAnsi="Times New Roman" w:cs="Times New Roman"/>
+          <w:sz w:val="24"/>
+          <w:szCs w:val="24"/>
+        </w:rPr>
+        <w:t>toolchain(</w:t>
+      </w:r>
+      <w:proofErr w:type="gramEnd"/>
+      <w:r>
+        <w:rPr>
+          <w:rFonts w:ascii="Times New Roman" w:hAnsi="Times New Roman" w:cs="Times New Roman"/>
+          <w:sz w:val="24"/>
+          <w:szCs w:val="24"/>
+        </w:rPr>
+        <w:t xml:space="preserve">64 bit machines): This package provides </w:t>
       </w:r>
       <w:proofErr w:type="spellStart"/>
       <w:r>
@@ -1182,22 +1284,50 @@
         </w:rPr>
       </w:pPr>
       <w:proofErr w:type="spellStart"/>
-      <w:r>
-        <w:rPr>
-          <w:rFonts w:ascii="Times New Roman" w:hAnsi="Times New Roman" w:cs="Times New Roman"/>
-          <w:sz w:val="24"/>
-          <w:szCs w:val="24"/>
-        </w:rPr>
-        <w:t>Git</w:t>
-      </w:r>
-      <w:proofErr w:type="spellEnd"/>
-      <w:r>
-        <w:rPr>
-          <w:rFonts w:ascii="Times New Roman" w:hAnsi="Times New Roman" w:cs="Times New Roman"/>
-          <w:sz w:val="24"/>
-          <w:szCs w:val="24"/>
-        </w:rPr>
-        <w:t xml:space="preserve">: This is required so the GridLAB-D </w:t>
+      <w:proofErr w:type="gramStart"/>
+      <w:r>
+        <w:rPr>
+          <w:rFonts w:ascii="Times New Roman" w:hAnsi="Times New Roman" w:cs="Times New Roman"/>
+          <w:sz w:val="24"/>
+          <w:szCs w:val="24"/>
+        </w:rPr>
+        <w:t>g</w:t>
+      </w:r>
+      <w:r>
+        <w:rPr>
+          <w:rFonts w:ascii="Times New Roman" w:hAnsi="Times New Roman" w:cs="Times New Roman"/>
+          <w:sz w:val="24"/>
+          <w:szCs w:val="24"/>
+        </w:rPr>
+        <w:t>it</w:t>
+      </w:r>
+      <w:proofErr w:type="spellEnd"/>
+      <w:proofErr w:type="gramEnd"/>
+      <w:r>
+        <w:rPr>
+          <w:rFonts w:ascii="Times New Roman" w:hAnsi="Times New Roman" w:cs="Times New Roman"/>
+          <w:sz w:val="24"/>
+          <w:szCs w:val="24"/>
+        </w:rPr>
+        <w:t xml:space="preserve">: This is required so the </w:t>
+      </w:r>
+      <w:proofErr w:type="spellStart"/>
+      <w:r>
+        <w:rPr>
+          <w:rFonts w:ascii="Times New Roman" w:hAnsi="Times New Roman" w:cs="Times New Roman"/>
+          <w:sz w:val="24"/>
+          <w:szCs w:val="24"/>
+        </w:rPr>
+        <w:t>GridLAB</w:t>
+      </w:r>
+      <w:proofErr w:type="spellEnd"/>
+      <w:r>
+        <w:rPr>
+          <w:rFonts w:ascii="Times New Roman" w:hAnsi="Times New Roman" w:cs="Times New Roman"/>
+          <w:sz w:val="24"/>
+          <w:szCs w:val="24"/>
+        </w:rPr>
+        <w:t xml:space="preserve">-D </w:t>
       </w:r>
       <w:proofErr w:type="spellStart"/>
       <w:r>
@@ -1216,6 +1346,362 @@
           <w:szCs w:val="24"/>
         </w:rPr>
         <w:t xml:space="preserve"> repository can be checked out.</w:t>
+      </w:r>
+    </w:p>
+    <w:p>
+      <w:pPr>
+        <w:pStyle w:val="ListParagraph"/>
+        <w:numPr>
+          <w:ilvl w:val="0"/>
+          <w:numId w:val="1"/>
+        </w:numPr>
+        <w:rPr>
+          <w:rFonts w:ascii="Times New Roman" w:hAnsi="Times New Roman" w:cs="Times New Roman"/>
+          <w:sz w:val="24"/>
+          <w:szCs w:val="24"/>
+        </w:rPr>
+      </w:pPr>
+      <w:proofErr w:type="gramStart"/>
+      <w:r>
+        <w:rPr>
+          <w:rFonts w:ascii="Times New Roman" w:hAnsi="Times New Roman" w:cs="Times New Roman"/>
+          <w:sz w:val="24"/>
+          <w:szCs w:val="24"/>
+        </w:rPr>
+        <w:t>mingw-w64-i686-xerces-c</w:t>
+      </w:r>
+      <w:proofErr w:type="gramEnd"/>
+      <w:r>
+        <w:rPr>
+          <w:rFonts w:ascii="Times New Roman" w:hAnsi="Times New Roman" w:cs="Times New Roman"/>
+          <w:sz w:val="24"/>
+          <w:szCs w:val="24"/>
+        </w:rPr>
+        <w:t xml:space="preserve"> (32 bit machines): This package provides xerces-c, a prerequisite for compiling </w:t>
+      </w:r>
+      <w:proofErr w:type="spellStart"/>
+      <w:r>
+        <w:rPr>
+          <w:rFonts w:ascii="Times New Roman" w:hAnsi="Times New Roman" w:cs="Times New Roman"/>
+          <w:sz w:val="24"/>
+          <w:szCs w:val="24"/>
+        </w:rPr>
+        <w:t>GridLAB</w:t>
+      </w:r>
+      <w:proofErr w:type="spellEnd"/>
+      <w:r>
+        <w:rPr>
+          <w:rFonts w:ascii="Times New Roman" w:hAnsi="Times New Roman" w:cs="Times New Roman"/>
+          <w:sz w:val="24"/>
+          <w:szCs w:val="24"/>
+        </w:rPr>
+        <w:t>-D.</w:t>
+      </w:r>
+    </w:p>
+    <w:p>
+      <w:pPr>
+        <w:pStyle w:val="ListParagraph"/>
+        <w:numPr>
+          <w:ilvl w:val="0"/>
+          <w:numId w:val="1"/>
+        </w:numPr>
+        <w:rPr>
+          <w:rFonts w:ascii="Times New Roman" w:hAnsi="Times New Roman" w:cs="Times New Roman"/>
+          <w:sz w:val="24"/>
+          <w:szCs w:val="24"/>
+        </w:rPr>
+      </w:pPr>
+      <w:proofErr w:type="gramStart"/>
+      <w:r>
+        <w:rPr>
+          <w:rFonts w:ascii="Times New Roman" w:hAnsi="Times New Roman" w:cs="Times New Roman"/>
+          <w:sz w:val="24"/>
+          <w:szCs w:val="24"/>
+        </w:rPr>
+        <w:t>mingw-w64-</w:t>
+      </w:r>
+      <w:r>
+        <w:rPr>
+          <w:rFonts w:ascii="Times New Roman" w:hAnsi="Times New Roman" w:cs="Times New Roman"/>
+          <w:sz w:val="24"/>
+          <w:szCs w:val="24"/>
+        </w:rPr>
+        <w:t>x86_64-xerces-c</w:t>
+      </w:r>
+      <w:proofErr w:type="gramEnd"/>
+      <w:r>
+        <w:rPr>
+          <w:rFonts w:ascii="Times New Roman" w:hAnsi="Times New Roman" w:cs="Times New Roman"/>
+          <w:sz w:val="24"/>
+          <w:szCs w:val="24"/>
+        </w:rPr>
+        <w:t xml:space="preserve"> (64</w:t>
+      </w:r>
+      <w:r>
+        <w:rPr>
+          <w:rFonts w:ascii="Times New Roman" w:hAnsi="Times New Roman" w:cs="Times New Roman"/>
+          <w:sz w:val="24"/>
+          <w:szCs w:val="24"/>
+        </w:rPr>
+        <w:t xml:space="preserve"> bit machines): This package provides xerces-c</w:t>
+      </w:r>
+      <w:r>
+        <w:rPr>
+          <w:rFonts w:ascii="Times New Roman" w:hAnsi="Times New Roman" w:cs="Times New Roman"/>
+          <w:sz w:val="24"/>
+          <w:szCs w:val="24"/>
+        </w:rPr>
+        <w:t>,</w:t>
+      </w:r>
+      <w:r>
+        <w:rPr>
+          <w:rFonts w:ascii="Times New Roman" w:hAnsi="Times New Roman" w:cs="Times New Roman"/>
+          <w:sz w:val="24"/>
+          <w:szCs w:val="24"/>
+        </w:rPr>
+        <w:t xml:space="preserve"> a prerequisite for compiling </w:t>
+      </w:r>
+      <w:proofErr w:type="spellStart"/>
+      <w:r>
+        <w:rPr>
+          <w:rFonts w:ascii="Times New Roman" w:hAnsi="Times New Roman" w:cs="Times New Roman"/>
+          <w:sz w:val="24"/>
+          <w:szCs w:val="24"/>
+        </w:rPr>
+        <w:t>GridLAB</w:t>
+      </w:r>
+      <w:proofErr w:type="spellEnd"/>
+      <w:r>
+        <w:rPr>
+          <w:rFonts w:ascii="Times New Roman" w:hAnsi="Times New Roman" w:cs="Times New Roman"/>
+          <w:sz w:val="24"/>
+          <w:szCs w:val="24"/>
+        </w:rPr>
+        <w:t>-D.</w:t>
+      </w:r>
+    </w:p>
+    <w:p>
+      <w:pPr>
+        <w:pStyle w:val="ListParagraph"/>
+        <w:numPr>
+          <w:ilvl w:val="0"/>
+          <w:numId w:val="1"/>
+        </w:numPr>
+        <w:rPr>
+          <w:rFonts w:ascii="Times New Roman" w:hAnsi="Times New Roman" w:cs="Times New Roman"/>
+          <w:sz w:val="24"/>
+          <w:szCs w:val="24"/>
+        </w:rPr>
+      </w:pPr>
+      <w:proofErr w:type="gramStart"/>
+      <w:r>
+        <w:rPr>
+          <w:rFonts w:ascii="Times New Roman" w:hAnsi="Times New Roman" w:cs="Times New Roman"/>
+          <w:sz w:val="24"/>
+          <w:szCs w:val="24"/>
+        </w:rPr>
+        <w:t>mingw-w64-i686-</w:t>
+      </w:r>
+      <w:r>
+        <w:rPr>
+          <w:rFonts w:ascii="Times New Roman" w:hAnsi="Times New Roman" w:cs="Times New Roman"/>
+          <w:sz w:val="24"/>
+          <w:szCs w:val="24"/>
+        </w:rPr>
+        <w:t>dlfcn</w:t>
+      </w:r>
+      <w:proofErr w:type="gramEnd"/>
+      <w:r>
+        <w:rPr>
+          <w:rFonts w:ascii="Times New Roman" w:hAnsi="Times New Roman" w:cs="Times New Roman"/>
+          <w:sz w:val="24"/>
+          <w:szCs w:val="24"/>
+        </w:rPr>
+        <w:t xml:space="preserve"> (32 bit machines): This package provides </w:t>
+      </w:r>
+      <w:r>
+        <w:rPr>
+          <w:rFonts w:ascii="Times New Roman" w:hAnsi="Times New Roman" w:cs="Times New Roman"/>
+          <w:sz w:val="24"/>
+          <w:szCs w:val="24"/>
+        </w:rPr>
+        <w:t xml:space="preserve">libdl.dll and </w:t>
+      </w:r>
+      <w:proofErr w:type="spellStart"/>
+      <w:r>
+        <w:rPr>
+          <w:rFonts w:ascii="Times New Roman" w:hAnsi="Times New Roman" w:cs="Times New Roman"/>
+          <w:sz w:val="24"/>
+          <w:szCs w:val="24"/>
+        </w:rPr>
+        <w:t>dlfcn.h</w:t>
+      </w:r>
+      <w:proofErr w:type="spellEnd"/>
+      <w:r>
+        <w:rPr>
+          <w:rFonts w:ascii="Times New Roman" w:hAnsi="Times New Roman" w:cs="Times New Roman"/>
+          <w:sz w:val="24"/>
+          <w:szCs w:val="24"/>
+        </w:rPr>
+        <w:t xml:space="preserve">, </w:t>
+      </w:r>
+      <w:r>
+        <w:rPr>
+          <w:rFonts w:ascii="Times New Roman" w:hAnsi="Times New Roman" w:cs="Times New Roman"/>
+          <w:sz w:val="24"/>
+          <w:szCs w:val="24"/>
+        </w:rPr>
+        <w:t>prerequisite</w:t>
+      </w:r>
+      <w:r>
+        <w:rPr>
+          <w:rFonts w:ascii="Times New Roman" w:hAnsi="Times New Roman" w:cs="Times New Roman"/>
+          <w:sz w:val="24"/>
+          <w:szCs w:val="24"/>
+        </w:rPr>
+        <w:t>s</w:t>
+      </w:r>
+      <w:r>
+        <w:rPr>
+          <w:rFonts w:ascii="Times New Roman" w:hAnsi="Times New Roman" w:cs="Times New Roman"/>
+          <w:sz w:val="24"/>
+          <w:szCs w:val="24"/>
+        </w:rPr>
+        <w:t xml:space="preserve"> for compiling </w:t>
+      </w:r>
+      <w:proofErr w:type="spellStart"/>
+      <w:r>
+        <w:rPr>
+          <w:rFonts w:ascii="Times New Roman" w:hAnsi="Times New Roman" w:cs="Times New Roman"/>
+          <w:sz w:val="24"/>
+          <w:szCs w:val="24"/>
+        </w:rPr>
+        <w:t>GridLAB</w:t>
+      </w:r>
+      <w:proofErr w:type="spellEnd"/>
+      <w:r>
+        <w:rPr>
+          <w:rFonts w:ascii="Times New Roman" w:hAnsi="Times New Roman" w:cs="Times New Roman"/>
+          <w:sz w:val="24"/>
+          <w:szCs w:val="24"/>
+        </w:rPr>
+        <w:t>-D.</w:t>
+      </w:r>
+    </w:p>
+    <w:p>
+      <w:pPr>
+        <w:pStyle w:val="ListParagraph"/>
+        <w:numPr>
+          <w:ilvl w:val="0"/>
+          <w:numId w:val="1"/>
+        </w:numPr>
+        <w:rPr>
+          <w:rFonts w:ascii="Times New Roman" w:hAnsi="Times New Roman" w:cs="Times New Roman"/>
+          <w:sz w:val="24"/>
+          <w:szCs w:val="24"/>
+        </w:rPr>
+      </w:pPr>
+      <w:proofErr w:type="gramStart"/>
+      <w:r>
+        <w:rPr>
+          <w:rFonts w:ascii="Times New Roman" w:hAnsi="Times New Roman" w:cs="Times New Roman"/>
+          <w:sz w:val="24"/>
+          <w:szCs w:val="24"/>
+        </w:rPr>
+        <w:t>mingw-w64-x86_64-</w:t>
+      </w:r>
+      <w:r>
+        <w:rPr>
+          <w:rFonts w:ascii="Times New Roman" w:hAnsi="Times New Roman" w:cs="Times New Roman"/>
+          <w:sz w:val="24"/>
+          <w:szCs w:val="24"/>
+        </w:rPr>
+        <w:t>dlfcn</w:t>
+      </w:r>
+      <w:proofErr w:type="gramEnd"/>
+      <w:r>
+        <w:rPr>
+          <w:rFonts w:ascii="Times New Roman" w:hAnsi="Times New Roman" w:cs="Times New Roman"/>
+          <w:sz w:val="24"/>
+          <w:szCs w:val="24"/>
+        </w:rPr>
+        <w:t xml:space="preserve"> (64 bit machines):</w:t>
+      </w:r>
+      <w:r>
+        <w:rPr>
+          <w:rFonts w:ascii="Times New Roman" w:hAnsi="Times New Roman" w:cs="Times New Roman"/>
+          <w:sz w:val="24"/>
+          <w:szCs w:val="24"/>
+        </w:rPr>
+        <w:t xml:space="preserve"> This package provides libdl.dll and </w:t>
+      </w:r>
+      <w:proofErr w:type="spellStart"/>
+      <w:r>
+        <w:rPr>
+          <w:rFonts w:ascii="Times New Roman" w:hAnsi="Times New Roman" w:cs="Times New Roman"/>
+          <w:sz w:val="24"/>
+          <w:szCs w:val="24"/>
+        </w:rPr>
+        <w:t>dlfcn.h</w:t>
+      </w:r>
+      <w:proofErr w:type="spellEnd"/>
+      <w:r>
+        <w:rPr>
+          <w:rFonts w:ascii="Times New Roman" w:hAnsi="Times New Roman" w:cs="Times New Roman"/>
+          <w:sz w:val="24"/>
+          <w:szCs w:val="24"/>
+        </w:rPr>
+        <w:t xml:space="preserve">, </w:t>
+      </w:r>
+      <w:r>
+        <w:rPr>
+          <w:rFonts w:ascii="Times New Roman" w:hAnsi="Times New Roman" w:cs="Times New Roman"/>
+          <w:sz w:val="24"/>
+          <w:szCs w:val="24"/>
+        </w:rPr>
+        <w:t>prerequisite</w:t>
+      </w:r>
+      <w:r>
+        <w:rPr>
+          <w:rFonts w:ascii="Times New Roman" w:hAnsi="Times New Roman" w:cs="Times New Roman"/>
+          <w:sz w:val="24"/>
+          <w:szCs w:val="24"/>
+        </w:rPr>
+        <w:t>s</w:t>
+      </w:r>
+      <w:r>
+        <w:rPr>
+          <w:rFonts w:ascii="Times New Roman" w:hAnsi="Times New Roman" w:cs="Times New Roman"/>
+          <w:sz w:val="24"/>
+          <w:szCs w:val="24"/>
+        </w:rPr>
+        <w:t xml:space="preserve"> for compiling </w:t>
+      </w:r>
+      <w:proofErr w:type="spellStart"/>
+      <w:r>
+        <w:rPr>
+          <w:rFonts w:ascii="Times New Roman" w:hAnsi="Times New Roman" w:cs="Times New Roman"/>
+          <w:sz w:val="24"/>
+          <w:szCs w:val="24"/>
+        </w:rPr>
+        <w:t>GridLAB</w:t>
+      </w:r>
+      <w:proofErr w:type="spellEnd"/>
+      <w:r>
+        <w:rPr>
+          <w:rFonts w:ascii="Times New Roman" w:hAnsi="Times New Roman" w:cs="Times New Roman"/>
+          <w:sz w:val="24"/>
+          <w:szCs w:val="24"/>
+        </w:rPr>
+        <w:t>-D</w:t>
+      </w:r>
+      <w:r>
+        <w:rPr>
+          <w:rFonts w:ascii="Times New Roman" w:hAnsi="Times New Roman" w:cs="Times New Roman"/>
+          <w:sz w:val="24"/>
+          <w:szCs w:val="24"/>
+        </w:rPr>
+        <w:t>.</w:t>
       </w:r>
     </w:p>
     <w:p>
@@ -1273,14 +1759,14 @@
           <w:numId w:val="3"/>
         </w:numPr>
         <w:rPr>
-          <w:rFonts w:ascii="Courier New" w:hAnsi="Courier New" w:cs="Courier New"/>
-          <w:sz w:val="24"/>
-          <w:szCs w:val="24"/>
-        </w:rPr>
-      </w:pPr>
-      <w:r>
-        <w:rPr>
-          <w:rFonts w:ascii="Courier New" w:hAnsi="Courier New" w:cs="Courier New"/>
+          <w:rFonts w:ascii="Times New Roman" w:hAnsi="Times New Roman" w:cs="Times New Roman"/>
+          <w:sz w:val="24"/>
+          <w:szCs w:val="24"/>
+        </w:rPr>
+      </w:pPr>
+      <w:r>
+        <w:rPr>
+          <w:rFonts w:ascii="Times New Roman" w:hAnsi="Times New Roman" w:cs="Times New Roman"/>
           <w:sz w:val="24"/>
           <w:szCs w:val="24"/>
         </w:rPr>
@@ -1289,7 +1775,7 @@
       <w:proofErr w:type="spellStart"/>
       <w:r>
         <w:rPr>
-          <w:rFonts w:ascii="Courier New" w:hAnsi="Courier New" w:cs="Courier New"/>
+          <w:rFonts w:ascii="Times New Roman" w:hAnsi="Times New Roman" w:cs="Times New Roman"/>
           <w:sz w:val="24"/>
           <w:szCs w:val="24"/>
         </w:rPr>
@@ -1298,16 +1784,48 @@
       <w:proofErr w:type="spellEnd"/>
       <w:r>
         <w:rPr>
-          <w:rFonts w:ascii="Courier New" w:hAnsi="Courier New" w:cs="Courier New"/>
-          <w:sz w:val="24"/>
-          <w:szCs w:val="24"/>
-        </w:rPr>
-        <w:t xml:space="preserve"> -S --needed base-</w:t>
-      </w:r>
-      <w:proofErr w:type="spellStart"/>
-      <w:r>
-        <w:rPr>
-          <w:rFonts w:ascii="Courier New" w:hAnsi="Courier New" w:cs="Courier New"/>
+          <w:rFonts w:ascii="Times New Roman" w:hAnsi="Times New Roman" w:cs="Times New Roman"/>
+          <w:sz w:val="24"/>
+          <w:szCs w:val="24"/>
+        </w:rPr>
+        <w:t xml:space="preserve"> </w:t>
+      </w:r>
+      <w:r>
+        <w:rPr>
+          <w:rFonts w:ascii="Times New Roman" w:hAnsi="Times New Roman" w:cs="Times New Roman"/>
+          <w:sz w:val="24"/>
+          <w:szCs w:val="24"/>
+        </w:rPr>
+        <w:t>-</w:t>
+      </w:r>
+      <w:r>
+        <w:rPr>
+          <w:rFonts w:ascii="Times New Roman" w:hAnsi="Times New Roman" w:cs="Times New Roman"/>
+          <w:sz w:val="24"/>
+          <w:szCs w:val="24"/>
+        </w:rPr>
+        <w:t xml:space="preserve">S </w:t>
+      </w:r>
+      <w:r>
+        <w:rPr>
+          <w:rFonts w:ascii="Times New Roman" w:hAnsi="Times New Roman" w:cs="Times New Roman"/>
+          <w:sz w:val="24"/>
+          <w:szCs w:val="24"/>
+        </w:rPr>
+        <w:t>--</w:t>
+      </w:r>
+      <w:r>
+        <w:rPr>
+          <w:rFonts w:ascii="Times New Roman" w:hAnsi="Times New Roman" w:cs="Times New Roman"/>
+          <w:sz w:val="24"/>
+          <w:szCs w:val="24"/>
+        </w:rPr>
+        <w:t>needed base-</w:t>
+      </w:r>
+      <w:proofErr w:type="spellStart"/>
+      <w:r>
+        <w:rPr>
+          <w:rFonts w:ascii="Times New Roman" w:hAnsi="Times New Roman" w:cs="Times New Roman"/>
           <w:sz w:val="24"/>
           <w:szCs w:val="24"/>
         </w:rPr>
@@ -1316,22 +1834,38 @@
       <w:proofErr w:type="spellEnd"/>
       <w:r>
         <w:rPr>
-          <w:rFonts w:ascii="Courier New" w:hAnsi="Courier New" w:cs="Courier New"/>
-          <w:sz w:val="24"/>
-          <w:szCs w:val="24"/>
-        </w:rPr>
-        <w:t xml:space="preserve"> mingw-w64-i686-toolchain </w:t>
-      </w:r>
-      <w:proofErr w:type="spellStart"/>
-      <w:r>
-        <w:rPr>
-          <w:rFonts w:ascii="Courier New" w:hAnsi="Courier New" w:cs="Courier New"/>
+          <w:rFonts w:ascii="Times New Roman" w:hAnsi="Times New Roman" w:cs="Times New Roman"/>
+          <w:sz w:val="24"/>
+          <w:szCs w:val="24"/>
+        </w:rPr>
+        <w:t xml:space="preserve"> mingw</w:t>
+      </w:r>
+      <w:r>
+        <w:rPr>
+          <w:rFonts w:ascii="Times New Roman" w:hAnsi="Times New Roman" w:cs="Times New Roman"/>
+          <w:sz w:val="24"/>
+          <w:szCs w:val="24"/>
+        </w:rPr>
+        <w:t xml:space="preserve">-w64-i686-toolchain </w:t>
+      </w:r>
+      <w:proofErr w:type="spellStart"/>
+      <w:r>
+        <w:rPr>
+          <w:rFonts w:ascii="Times New Roman" w:hAnsi="Times New Roman" w:cs="Times New Roman"/>
           <w:sz w:val="24"/>
           <w:szCs w:val="24"/>
         </w:rPr>
         <w:t>git</w:t>
       </w:r>
       <w:proofErr w:type="spellEnd"/>
+      <w:r>
+        <w:rPr>
+          <w:rFonts w:ascii="Times New Roman" w:hAnsi="Times New Roman" w:cs="Times New Roman"/>
+          <w:sz w:val="24"/>
+          <w:szCs w:val="24"/>
+        </w:rPr>
+        <w:t xml:space="preserve"> mingw-w64-i686-dlfcn mingw-w64-i686-xerces-c</w:t>
+      </w:r>
     </w:p>
     <w:p>
       <w:pPr>
@@ -1363,14 +1897,14 @@
           <w:numId w:val="3"/>
         </w:numPr>
         <w:rPr>
-          <w:rFonts w:ascii="Courier New" w:hAnsi="Courier New" w:cs="Courier New"/>
-          <w:sz w:val="24"/>
-          <w:szCs w:val="24"/>
-        </w:rPr>
-      </w:pPr>
-      <w:r>
-        <w:rPr>
-          <w:rFonts w:ascii="Courier New" w:hAnsi="Courier New" w:cs="Courier New"/>
+          <w:rFonts w:ascii="Times New Roman" w:hAnsi="Times New Roman" w:cs="Times New Roman"/>
+          <w:sz w:val="24"/>
+          <w:szCs w:val="24"/>
+        </w:rPr>
+      </w:pPr>
+      <w:r>
+        <w:rPr>
+          <w:rFonts w:ascii="Times New Roman" w:hAnsi="Times New Roman" w:cs="Times New Roman"/>
           <w:sz w:val="24"/>
           <w:szCs w:val="24"/>
         </w:rPr>
@@ -1379,7 +1913,7 @@
       <w:proofErr w:type="spellStart"/>
       <w:r>
         <w:rPr>
-          <w:rFonts w:ascii="Courier New" w:hAnsi="Courier New" w:cs="Courier New"/>
+          <w:rFonts w:ascii="Times New Roman" w:hAnsi="Times New Roman" w:cs="Times New Roman"/>
           <w:sz w:val="24"/>
           <w:szCs w:val="24"/>
         </w:rPr>
@@ -1388,7 +1922,7 @@
       <w:proofErr w:type="spellEnd"/>
       <w:r>
         <w:rPr>
-          <w:rFonts w:ascii="Courier New" w:hAnsi="Courier New" w:cs="Courier New"/>
+          <w:rFonts w:ascii="Times New Roman" w:hAnsi="Times New Roman" w:cs="Times New Roman"/>
           <w:sz w:val="24"/>
           <w:szCs w:val="24"/>
         </w:rPr>
@@ -1397,7 +1931,7 @@
       <w:proofErr w:type="spellStart"/>
       <w:r>
         <w:rPr>
-          <w:rFonts w:ascii="Courier New" w:hAnsi="Courier New" w:cs="Courier New"/>
+          <w:rFonts w:ascii="Times New Roman" w:hAnsi="Times New Roman" w:cs="Times New Roman"/>
           <w:sz w:val="24"/>
           <w:szCs w:val="24"/>
         </w:rPr>
@@ -1406,7 +1940,7 @@
       <w:proofErr w:type="spellEnd"/>
       <w:r>
         <w:rPr>
-          <w:rFonts w:ascii="Courier New" w:hAnsi="Courier New" w:cs="Courier New"/>
+          <w:rFonts w:ascii="Times New Roman" w:hAnsi="Times New Roman" w:cs="Times New Roman"/>
           <w:sz w:val="24"/>
           <w:szCs w:val="24"/>
         </w:rPr>
@@ -1415,13 +1949,61 @@
       <w:proofErr w:type="spellStart"/>
       <w:r>
         <w:rPr>
-          <w:rFonts w:ascii="Courier New" w:hAnsi="Courier New" w:cs="Courier New"/>
+          <w:rFonts w:ascii="Times New Roman" w:hAnsi="Times New Roman" w:cs="Times New Roman"/>
           <w:sz w:val="24"/>
           <w:szCs w:val="24"/>
         </w:rPr>
         <w:t>git</w:t>
       </w:r>
       <w:proofErr w:type="spellEnd"/>
+      <w:r>
+        <w:rPr>
+          <w:rFonts w:ascii="Times New Roman" w:hAnsi="Times New Roman" w:cs="Times New Roman"/>
+          <w:sz w:val="24"/>
+          <w:szCs w:val="24"/>
+        </w:rPr>
+        <w:t xml:space="preserve"> </w:t>
+      </w:r>
+      <w:r>
+        <w:rPr>
+          <w:rFonts w:ascii="Times New Roman" w:hAnsi="Times New Roman" w:cs="Times New Roman"/>
+          <w:sz w:val="24"/>
+          <w:szCs w:val="24"/>
+        </w:rPr>
+        <w:t>mingw-w64-</w:t>
+      </w:r>
+      <w:r>
+        <w:rPr>
+          <w:rFonts w:ascii="Times New Roman" w:hAnsi="Times New Roman" w:cs="Times New Roman"/>
+          <w:sz w:val="24"/>
+          <w:szCs w:val="24"/>
+        </w:rPr>
+        <w:t>x86_64</w:t>
+      </w:r>
+      <w:r>
+        <w:rPr>
+          <w:rFonts w:ascii="Times New Roman" w:hAnsi="Times New Roman" w:cs="Times New Roman"/>
+          <w:sz w:val="24"/>
+          <w:szCs w:val="24"/>
+        </w:rPr>
+        <w:t>-dlfcn mingw-w64-</w:t>
+      </w:r>
+      <w:r>
+        <w:rPr>
+          <w:rFonts w:ascii="Times New Roman" w:hAnsi="Times New Roman" w:cs="Times New Roman"/>
+          <w:sz w:val="24"/>
+          <w:szCs w:val="24"/>
+        </w:rPr>
+        <w:t>x86_64</w:t>
+      </w:r>
+      <w:r>
+        <w:rPr>
+          <w:rFonts w:ascii="Times New Roman" w:hAnsi="Times New Roman" w:cs="Times New Roman"/>
+          <w:sz w:val="24"/>
+          <w:szCs w:val="24"/>
+        </w:rPr>
+        <w:t>-xerces-c</w:t>
+      </w:r>
     </w:p>
     <w:p>
       <w:pPr>
@@ -1465,7 +2047,21 @@
         <w:rPr>
           <w:rFonts w:ascii="Times New Roman" w:hAnsi="Times New Roman" w:cs="Times New Roman"/>
         </w:rPr>
-        <w:t xml:space="preserve"> GridLAB-D</w:t>
+        <w:t xml:space="preserve"> </w:t>
+      </w:r>
+      <w:proofErr w:type="spellStart"/>
+      <w:r>
+        <w:rPr>
+          <w:rFonts w:ascii="Times New Roman" w:hAnsi="Times New Roman" w:cs="Times New Roman"/>
+        </w:rPr>
+        <w:t>GridLAB</w:t>
+      </w:r>
+      <w:proofErr w:type="spellEnd"/>
+      <w:r>
+        <w:rPr>
+          <w:rFonts w:ascii="Times New Roman" w:hAnsi="Times New Roman" w:cs="Times New Roman"/>
+        </w:rPr>
+        <w:t>-D</w:t>
       </w:r>
       <w:r>
         <w:rPr>
@@ -1500,24 +2096,60 @@
           <w:sz w:val="24"/>
           <w:szCs w:val="24"/>
         </w:rPr>
-        <w:t>Now That MSYS2 has been set up and all needed packages have been installed the installation process for GridLAB-D can start.</w:t>
-      </w:r>
-    </w:p>
-    <w:p>
-      <w:pPr>
-        <w:rPr>
-          <w:rFonts w:ascii="Times New Roman" w:hAnsi="Times New Roman" w:cs="Times New Roman"/>
-          <w:sz w:val="24"/>
-          <w:szCs w:val="24"/>
-        </w:rPr>
-      </w:pPr>
-      <w:r>
-        <w:rPr>
-          <w:rFonts w:ascii="Times New Roman" w:hAnsi="Times New Roman" w:cs="Times New Roman"/>
-          <w:sz w:val="24"/>
-          <w:szCs w:val="24"/>
-        </w:rPr>
-        <w:t xml:space="preserve">Start by cloning the GridLAB-D </w:t>
+        <w:t xml:space="preserve">Now That MSYS2 has been set up and all needed packages have been installed the installation process for </w:t>
+      </w:r>
+      <w:proofErr w:type="spellStart"/>
+      <w:r>
+        <w:rPr>
+          <w:rFonts w:ascii="Times New Roman" w:hAnsi="Times New Roman" w:cs="Times New Roman"/>
+          <w:sz w:val="24"/>
+          <w:szCs w:val="24"/>
+        </w:rPr>
+        <w:t>GridLAB</w:t>
+      </w:r>
+      <w:proofErr w:type="spellEnd"/>
+      <w:r>
+        <w:rPr>
+          <w:rFonts w:ascii="Times New Roman" w:hAnsi="Times New Roman" w:cs="Times New Roman"/>
+          <w:sz w:val="24"/>
+          <w:szCs w:val="24"/>
+        </w:rPr>
+        <w:t>-D can start.</w:t>
+      </w:r>
+    </w:p>
+    <w:p>
+      <w:pPr>
+        <w:rPr>
+          <w:rFonts w:ascii="Times New Roman" w:hAnsi="Times New Roman" w:cs="Times New Roman"/>
+          <w:sz w:val="24"/>
+          <w:szCs w:val="24"/>
+        </w:rPr>
+      </w:pPr>
+      <w:r>
+        <w:rPr>
+          <w:rFonts w:ascii="Times New Roman" w:hAnsi="Times New Roman" w:cs="Times New Roman"/>
+          <w:sz w:val="24"/>
+          <w:szCs w:val="24"/>
+        </w:rPr>
+        <w:t xml:space="preserve">Start by cloning the </w:t>
+      </w:r>
+      <w:proofErr w:type="spellStart"/>
+      <w:r>
+        <w:rPr>
+          <w:rFonts w:ascii="Times New Roman" w:hAnsi="Times New Roman" w:cs="Times New Roman"/>
+          <w:sz w:val="24"/>
+          <w:szCs w:val="24"/>
+        </w:rPr>
+        <w:t>GridLAB</w:t>
+      </w:r>
+      <w:proofErr w:type="spellEnd"/>
+      <w:r>
+        <w:rPr>
+          <w:rFonts w:ascii="Times New Roman" w:hAnsi="Times New Roman" w:cs="Times New Roman"/>
+          <w:sz w:val="24"/>
+          <w:szCs w:val="24"/>
+        </w:rPr>
+        <w:t xml:space="preserve">-D </w:t>
       </w:r>
       <w:proofErr w:type="spellStart"/>
       <w:r>
@@ -1554,34 +2186,15 @@
           <w:sz w:val="24"/>
           <w:szCs w:val="24"/>
         </w:rPr>
-        <w:t>. Checkout th</w:t>
-      </w:r>
-      <w:r>
-        <w:rPr>
-          <w:rFonts w:ascii="Times New Roman" w:hAnsi="Times New Roman" w:cs="Times New Roman"/>
-          <w:sz w:val="24"/>
-          <w:szCs w:val="24"/>
-        </w:rPr>
-        <w:t>e develop branch, search for the 4.1 tag in the master branch, or an appropriate 4.1 or greater-based branch.</w:t>
-      </w:r>
-    </w:p>
-    <w:p>
-      <w:pPr>
-        <w:rPr>
-          <w:rFonts w:ascii="Times New Roman" w:hAnsi="Times New Roman" w:cs="Times New Roman"/>
-          <w:sz w:val="24"/>
-          <w:szCs w:val="24"/>
-        </w:rPr>
-      </w:pPr>
-      <w:bookmarkStart w:id="0" w:name="_GoBack"/>
-      <w:bookmarkEnd w:id="0"/>
-      <w:r>
-        <w:rPr>
-          <w:rFonts w:ascii="Times New Roman" w:hAnsi="Times New Roman" w:cs="Times New Roman"/>
-          <w:sz w:val="24"/>
-          <w:szCs w:val="24"/>
-        </w:rPr>
-        <w:t>Now some third party libraries need to be installed.</w:t>
+        <w:t>. Checkout this the develop branch or release/RC4.1</w:t>
+      </w:r>
+      <w:r>
+        <w:rPr>
+          <w:rFonts w:ascii="Times New Roman" w:hAnsi="Times New Roman" w:cs="Times New Roman"/>
+          <w:sz w:val="24"/>
+          <w:szCs w:val="24"/>
+        </w:rPr>
+        <w:t>.</w:t>
       </w:r>
     </w:p>
     <w:p>
@@ -1595,114 +2208,7 @@
         <w:rPr>
           <w:rFonts w:ascii="Times New Roman" w:hAnsi="Times New Roman" w:cs="Times New Roman"/>
         </w:rPr>
-        <w:t>Installing Xerces-c:</w:t>
-      </w:r>
-    </w:p>
-    <w:p>
-      <w:r>
-        <w:t>Install xerces is easier with MSYS2 as there is a xerces-c MSYS2 package. To in install xerces type the following:</w:t>
-      </w:r>
-    </w:p>
-    <w:p>
-      <w:pPr>
-        <w:pStyle w:val="ListParagraph"/>
-        <w:numPr>
-          <w:ilvl w:val="0"/>
-          <w:numId w:val="5"/>
-        </w:numPr>
-      </w:pPr>
-      <w:r>
-        <w:t>32 bit machines:</w:t>
-      </w:r>
-    </w:p>
-    <w:p>
-      <w:pPr>
-        <w:pStyle w:val="ListParagraph"/>
-        <w:numPr>
-          <w:ilvl w:val="1"/>
-          <w:numId w:val="5"/>
-        </w:numPr>
-        <w:rPr>
-          <w:rFonts w:ascii="Courier New" w:hAnsi="Courier New" w:cs="Courier New"/>
-        </w:rPr>
-      </w:pPr>
-      <w:r>
-        <w:rPr>
-          <w:rFonts w:ascii="Courier New" w:hAnsi="Courier New" w:cs="Courier New"/>
-        </w:rPr>
-        <w:t xml:space="preserve">$ </w:t>
-      </w:r>
-      <w:proofErr w:type="spellStart"/>
-      <w:r>
-        <w:rPr>
-          <w:rFonts w:ascii="Courier New" w:hAnsi="Courier New" w:cs="Courier New"/>
-        </w:rPr>
-        <w:t>pacman</w:t>
-      </w:r>
-      <w:proofErr w:type="spellEnd"/>
-      <w:r>
-        <w:rPr>
-          <w:rFonts w:ascii="Courier New" w:hAnsi="Courier New" w:cs="Courier New"/>
-        </w:rPr>
-        <w:t xml:space="preserve"> -S --needed mingw-w64-i686-xerces-c</w:t>
-      </w:r>
-    </w:p>
-    <w:p>
-      <w:pPr>
-        <w:pStyle w:val="ListParagraph"/>
-        <w:numPr>
-          <w:ilvl w:val="0"/>
-          <w:numId w:val="5"/>
-        </w:numPr>
-      </w:pPr>
-      <w:r>
-        <w:t>64 bit machines:</w:t>
-      </w:r>
-    </w:p>
-    <w:p>
-      <w:pPr>
-        <w:pStyle w:val="ListParagraph"/>
-        <w:numPr>
-          <w:ilvl w:val="1"/>
-          <w:numId w:val="5"/>
-        </w:numPr>
-        <w:rPr>
-          <w:rFonts w:ascii="Courier New" w:hAnsi="Courier New" w:cs="Courier New"/>
-        </w:rPr>
-      </w:pPr>
-      <w:r>
-        <w:rPr>
-          <w:rFonts w:ascii="Courier New" w:hAnsi="Courier New" w:cs="Courier New"/>
-        </w:rPr>
         <w:lastRenderedPageBreak/>
-        <w:t xml:space="preserve">$ </w:t>
-      </w:r>
-      <w:proofErr w:type="spellStart"/>
-      <w:r>
-        <w:rPr>
-          <w:rFonts w:ascii="Courier New" w:hAnsi="Courier New" w:cs="Courier New"/>
-        </w:rPr>
-        <w:t>pacman</w:t>
-      </w:r>
-      <w:proofErr w:type="spellEnd"/>
-      <w:r>
-        <w:rPr>
-          <w:rFonts w:ascii="Courier New" w:hAnsi="Courier New" w:cs="Courier New"/>
-        </w:rPr>
-        <w:t xml:space="preserve"> -S --needed mingw-w64-x86_64-xerces-c</w:t>
-      </w:r>
-    </w:p>
-    <w:p>
-      <w:pPr>
-        <w:pStyle w:val="Heading2"/>
-        <w:rPr>
-          <w:rFonts w:ascii="Times New Roman" w:hAnsi="Times New Roman" w:cs="Times New Roman"/>
-        </w:rPr>
-      </w:pPr>
-      <w:r>
-        <w:rPr>
-          <w:rFonts w:ascii="Times New Roman" w:hAnsi="Times New Roman" w:cs="Times New Roman"/>
-        </w:rPr>
         <w:t xml:space="preserve">Installing </w:t>
       </w:r>
       <w:proofErr w:type="spellStart"/>
@@ -1710,261 +2216,27 @@
         <w:rPr>
           <w:rFonts w:ascii="Times New Roman" w:hAnsi="Times New Roman" w:cs="Times New Roman"/>
         </w:rPr>
-        <w:t>dlfcn</w:t>
-      </w:r>
-      <w:proofErr w:type="spellEnd"/>
-      <w:r>
-        <w:rPr>
-          <w:rFonts w:ascii="Times New Roman" w:hAnsi="Times New Roman" w:cs="Times New Roman"/>
-        </w:rPr>
-        <w:t>:</w:t>
-      </w:r>
-    </w:p>
-    <w:p>
-      <w:r>
-        <w:t xml:space="preserve">The </w:t>
-      </w:r>
-      <w:proofErr w:type="spellStart"/>
-      <w:r>
-        <w:t>dlfcn</w:t>
-      </w:r>
-      <w:proofErr w:type="spellEnd"/>
-      <w:r>
-        <w:t xml:space="preserve"> package is needed to get GridLAB-D to properly compile with </w:t>
-      </w:r>
-      <w:proofErr w:type="spellStart"/>
-      <w:r>
-        <w:t>MinGW</w:t>
-      </w:r>
-      <w:proofErr w:type="spellEnd"/>
-      <w:r>
-        <w:t xml:space="preserve"> on Windows.  To compile and install it, perform the following steps:</w:t>
-      </w:r>
-    </w:p>
-    <w:p>
-      <w:pPr>
-        <w:pStyle w:val="ListParagraph"/>
-        <w:numPr>
-          <w:ilvl w:val="0"/>
-          <w:numId w:val="5"/>
-        </w:numPr>
-      </w:pPr>
-      <w:r>
-        <w:t>Ch</w:t>
-      </w:r>
-      <w:r>
-        <w:t xml:space="preserve">ange to the folder it is in – in the downloaded repository directory, go to the </w:t>
-      </w:r>
-      <w:proofErr w:type="spellStart"/>
-      <w:r>
-        <w:t>third_party</w:t>
-      </w:r>
-      <w:proofErr w:type="spellEnd"/>
-      <w:r>
-        <w:t>/dlfcn_win32_read_only folder by typing:</w:t>
-      </w:r>
-    </w:p>
-    <w:p>
-      <w:pPr>
-        <w:pStyle w:val="ListParagraph"/>
-        <w:numPr>
-          <w:ilvl w:val="1"/>
-          <w:numId w:val="5"/>
-        </w:numPr>
-        <w:autoSpaceDE w:val="0"/>
-        <w:autoSpaceDN w:val="0"/>
-        <w:adjustRightInd w:val="0"/>
-        <w:spacing w:after="0" w:line="240" w:lineRule="auto"/>
-        <w:rPr>
-          <w:rFonts w:ascii="Courier New" w:hAnsi="Courier New" w:cs="Courier New"/>
-        </w:rPr>
-      </w:pPr>
-      <w:r>
-        <w:rPr>
-          <w:rFonts w:ascii="Courier New" w:hAnsi="Courier New" w:cs="Courier New"/>
-        </w:rPr>
-        <w:t xml:space="preserve">$ cd </w:t>
-      </w:r>
-      <w:proofErr w:type="spellStart"/>
-      <w:r>
-        <w:rPr>
-          <w:rFonts w:ascii="Courier New" w:hAnsi="Courier New" w:cs="Courier New"/>
-        </w:rPr>
-        <w:t>third_party</w:t>
-      </w:r>
-      <w:proofErr w:type="spellEnd"/>
-      <w:r>
-        <w:rPr>
-          <w:rFonts w:ascii="Courier New" w:hAnsi="Courier New" w:cs="Courier New"/>
-        </w:rPr>
-        <w:t>/dlfcn-win32-read-only/</w:t>
-      </w:r>
-    </w:p>
-    <w:p>
-      <w:pPr>
-        <w:pStyle w:val="ListParagraph"/>
-        <w:numPr>
-          <w:ilvl w:val="0"/>
-          <w:numId w:val="5"/>
-        </w:numPr>
-      </w:pPr>
-      <w:r>
-        <w:t xml:space="preserve">Configure </w:t>
-      </w:r>
-      <w:proofErr w:type="spellStart"/>
-      <w:r>
-        <w:t>dlfcn</w:t>
-      </w:r>
-      <w:proofErr w:type="spellEnd"/>
-      <w:r>
-        <w:t xml:space="preserve"> with the following command (depending on platform)</w:t>
-      </w:r>
-    </w:p>
-    <w:p>
-      <w:pPr>
-        <w:pStyle w:val="ListParagraph"/>
-        <w:numPr>
-          <w:ilvl w:val="1"/>
-          <w:numId w:val="5"/>
-        </w:numPr>
-      </w:pPr>
-      <w:r>
-        <w:t>For 32-bit machines:</w:t>
-      </w:r>
-    </w:p>
-    <w:p>
-      <w:pPr>
-        <w:pStyle w:val="ListParagraph"/>
-        <w:numPr>
-          <w:ilvl w:val="2"/>
-          <w:numId w:val="5"/>
-        </w:numPr>
-        <w:rPr>
-          <w:rFonts w:ascii="Courier New" w:hAnsi="Courier New" w:cs="Courier New"/>
-        </w:rPr>
-      </w:pPr>
-      <w:r>
-        <w:rPr>
-          <w:rFonts w:ascii="Courier New" w:hAnsi="Courier New" w:cs="Courier New"/>
-        </w:rPr>
-        <w:t>$ ./configure --prefix=/mingw32</w:t>
-      </w:r>
-      <w:r>
-        <w:rPr>
-          <w:rFonts w:ascii="Courier New" w:hAnsi="Courier New" w:cs="Courier New"/>
-        </w:rPr>
-        <w:t xml:space="preserve"> --enable-shared</w:t>
-      </w:r>
-    </w:p>
-    <w:p>
-      <w:pPr>
-        <w:pStyle w:val="ListParagraph"/>
-        <w:numPr>
-          <w:ilvl w:val="1"/>
-          <w:numId w:val="5"/>
-        </w:numPr>
-      </w:pPr>
-      <w:r>
-        <w:t>For 64-bit machines:</w:t>
-      </w:r>
-    </w:p>
-    <w:p>
-      <w:pPr>
-        <w:pStyle w:val="ListParagraph"/>
-        <w:numPr>
-          <w:ilvl w:val="2"/>
-          <w:numId w:val="5"/>
-        </w:numPr>
-        <w:rPr>
-          <w:rFonts w:ascii="Courier New" w:hAnsi="Courier New" w:cs="Courier New"/>
-        </w:rPr>
-      </w:pPr>
-      <w:r>
-        <w:rPr>
-          <w:rFonts w:ascii="Courier New" w:hAnsi="Courier New" w:cs="Courier New"/>
-        </w:rPr>
-        <w:t>$ ./configure --prefix=/mingw64</w:t>
-      </w:r>
-      <w:r>
-        <w:rPr>
-          <w:rFonts w:ascii="Courier New" w:hAnsi="Courier New" w:cs="Courier New"/>
-        </w:rPr>
-        <w:t xml:space="preserve"> --enable-shared</w:t>
-      </w:r>
-    </w:p>
-    <w:p>
-      <w:pPr>
-        <w:pStyle w:val="ListParagraph"/>
-        <w:numPr>
-          <w:ilvl w:val="0"/>
-          <w:numId w:val="5"/>
-        </w:numPr>
-      </w:pPr>
-      <w:r>
-        <w:t xml:space="preserve">Make and install </w:t>
-      </w:r>
-      <w:proofErr w:type="spellStart"/>
-      <w:r>
-        <w:t>dlfcn</w:t>
-      </w:r>
-      <w:proofErr w:type="spellEnd"/>
-      <w:r>
-        <w:t xml:space="preserve"> with:</w:t>
-      </w:r>
-    </w:p>
-    <w:p>
-      <w:pPr>
-        <w:pStyle w:val="ListParagraph"/>
-        <w:numPr>
-          <w:ilvl w:val="1"/>
-          <w:numId w:val="5"/>
-        </w:numPr>
-        <w:rPr>
-          <w:rFonts w:ascii="Courier New" w:hAnsi="Courier New" w:cs="Courier New"/>
-        </w:rPr>
-      </w:pPr>
-      <w:r>
-        <w:rPr>
-          <w:rFonts w:ascii="Courier New" w:hAnsi="Courier New" w:cs="Courier New"/>
-        </w:rPr>
-        <w:t>$ make</w:t>
-      </w:r>
-    </w:p>
-    <w:p>
-      <w:pPr>
-        <w:pStyle w:val="ListParagraph"/>
-        <w:numPr>
-          <w:ilvl w:val="1"/>
-          <w:numId w:val="5"/>
-        </w:numPr>
-        <w:rPr>
-          <w:rFonts w:ascii="Courier New" w:hAnsi="Courier New" w:cs="Courier New"/>
-        </w:rPr>
-      </w:pPr>
-      <w:r>
-        <w:rPr>
-          <w:rFonts w:ascii="Courier New" w:hAnsi="Courier New" w:cs="Courier New"/>
-        </w:rPr>
-        <w:t>$ make install</w:t>
-      </w:r>
-    </w:p>
-    <w:p>
-      <w:pPr>
-        <w:pStyle w:val="Heading2"/>
-        <w:rPr>
-          <w:rFonts w:ascii="Times New Roman" w:hAnsi="Times New Roman" w:cs="Times New Roman"/>
-        </w:rPr>
-      </w:pPr>
-      <w:r>
-        <w:rPr>
-          <w:rFonts w:ascii="Times New Roman" w:hAnsi="Times New Roman" w:cs="Times New Roman"/>
-        </w:rPr>
-        <w:t>Installing GridLAB-D:</w:t>
-      </w:r>
-    </w:p>
-    <w:p>
-      <w:r>
-        <w:t>Change directories to the GridLAB-D repository directory. Type the following.</w:t>
+        <w:t>GridLAB</w:t>
+      </w:r>
+      <w:proofErr w:type="spellEnd"/>
+      <w:r>
+        <w:rPr>
+          <w:rFonts w:ascii="Times New Roman" w:hAnsi="Times New Roman" w:cs="Times New Roman"/>
+        </w:rPr>
+        <w:t>-D:</w:t>
+      </w:r>
+    </w:p>
+    <w:p>
+      <w:r>
+        <w:t xml:space="preserve">Change directories to the </w:t>
+      </w:r>
+      <w:proofErr w:type="spellStart"/>
+      <w:r>
+        <w:t>GridLAB</w:t>
+      </w:r>
+      <w:proofErr w:type="spellEnd"/>
+      <w:r>
+        <w:t>-D repository directory. Type the following.</w:t>
       </w:r>
     </w:p>
     <w:p>
@@ -1974,28 +2246,16 @@
           <w:ilvl w:val="0"/>
           <w:numId w:val="6"/>
         </w:numPr>
-        <w:rPr>
-          <w:rFonts w:ascii="Courier New" w:hAnsi="Courier New" w:cs="Courier New"/>
-        </w:rPr>
-      </w:pPr>
-      <w:r>
-        <w:rPr>
-          <w:rFonts w:ascii="Courier New" w:hAnsi="Courier New" w:cs="Courier New"/>
-        </w:rPr>
+      </w:pPr>
+      <w:r>
         <w:t xml:space="preserve">$ </w:t>
       </w:r>
       <w:proofErr w:type="spellStart"/>
       <w:r>
-        <w:rPr>
-          <w:rFonts w:ascii="Courier New" w:hAnsi="Courier New" w:cs="Courier New"/>
-        </w:rPr>
         <w:t>autoreconf</w:t>
       </w:r>
       <w:proofErr w:type="spellEnd"/>
       <w:r>
-        <w:rPr>
-          <w:rFonts w:ascii="Courier New" w:hAnsi="Courier New" w:cs="Courier New"/>
-        </w:rPr>
         <w:t xml:space="preserve"> –if</w:t>
       </w:r>
     </w:p>
@@ -2018,153 +2278,42 @@
           <w:ilvl w:val="1"/>
           <w:numId w:val="6"/>
         </w:numPr>
-        <w:rPr>
-          <w:rFonts w:ascii="Courier New" w:hAnsi="Courier New" w:cs="Courier New"/>
-        </w:rPr>
-      </w:pPr>
-      <w:r>
-        <w:rPr>
-          <w:rFonts w:ascii="Courier New" w:hAnsi="Courier New" w:cs="Courier New"/>
-        </w:rPr>
-        <w:t xml:space="preserve">$ </w:t>
-      </w:r>
-      <w:r>
-        <w:rPr>
-          <w:rFonts w:ascii="Courier New" w:hAnsi="Courier New" w:cs="Courier New"/>
-        </w:rPr>
+      </w:pPr>
+      <w:r>
         <w:t xml:space="preserve">./configure </w:t>
       </w:r>
       <w:r>
-        <w:rPr>
-          <w:rFonts w:ascii="Courier New" w:hAnsi="Courier New" w:cs="Courier New"/>
-        </w:rPr>
         <w:t>--</w:t>
       </w:r>
       <w:r>
-        <w:rPr>
-          <w:rFonts w:ascii="Courier New" w:hAnsi="Courier New" w:cs="Courier New"/>
-        </w:rPr>
         <w:t xml:space="preserve">build=i686-mingw32 </w:t>
       </w:r>
       <w:r>
-        <w:rPr>
-          <w:rFonts w:ascii="Courier New" w:hAnsi="Courier New" w:cs="Courier New"/>
-        </w:rPr>
         <w:t>--</w:t>
       </w:r>
       <w:r>
-        <w:rPr>
-          <w:rFonts w:ascii="Courier New" w:hAnsi="Courier New" w:cs="Courier New"/>
-        </w:rPr>
-        <w:t>prefix=&lt;installation directory of your choice&gt; --with-xerces=/mingw32</w:t>
-      </w:r>
-      <w:r>
-        <w:rPr>
-          <w:rFonts w:ascii="Courier New" w:hAnsi="Courier New" w:cs="Courier New"/>
-        </w:rPr>
-        <w:t>/bin</w:t>
-      </w:r>
-      <w:r>
-        <w:rPr>
-          <w:rFonts w:ascii="Courier New" w:hAnsi="Courier New" w:cs="Courier New"/>
-        </w:rPr>
-        <w:t xml:space="preserve"> </w:t>
-      </w:r>
-      <w:r>
-        <w:rPr>
-          <w:rFonts w:ascii="Courier New" w:hAnsi="Courier New" w:cs="Courier New"/>
-        </w:rPr>
-        <w:t xml:space="preserve">--enable-silent-rules </w:t>
-      </w:r>
-      <w:r>
-        <w:rPr>
-          <w:rFonts w:ascii="Courier New" w:hAnsi="Courier New" w:cs="Courier New"/>
-        </w:rPr>
-        <w:t>'</w:t>
-      </w:r>
-      <w:r>
-        <w:rPr>
-          <w:rFonts w:ascii="Courier New" w:hAnsi="Courier New" w:cs="Courier New"/>
-        </w:rPr>
-        <w:t xml:space="preserve">CFLAGS=-g -O2 </w:t>
-      </w:r>
-      <w:r>
-        <w:rPr>
-          <w:rFonts w:ascii="Courier New" w:hAnsi="Courier New" w:cs="Courier New"/>
-        </w:rPr>
-        <w:t>–</w:t>
-      </w:r>
-      <w:r>
-        <w:rPr>
-          <w:rFonts w:ascii="Courier New" w:hAnsi="Courier New" w:cs="Courier New"/>
-        </w:rPr>
+        <w:t xml:space="preserve">prefix=&lt;installation directory of your choice&gt; --with-xerces=/mingw32 </w:t>
+      </w:r>
+      <w:r>
+        <w:t>--enable-silent-rules ‘CFLA</w:t>
+      </w:r>
+      <w:r>
+        <w:t>GS=-g -O2 -w’ ‘CXXFLAGS=-g -O2 -</w:t>
+      </w:r>
+      <w:r>
+        <w:t xml:space="preserve">w’ ‘LDFLAGS=-g -O2 </w:t>
+      </w:r>
+      <w:r>
+        <w:t>-</w:t>
+      </w:r>
+      <w:r>
         <w:t>w</w:t>
       </w:r>
       <w:r>
-        <w:rPr>
-          <w:rFonts w:ascii="Courier New" w:hAnsi="Courier New" w:cs="Courier New"/>
-        </w:rPr>
-        <w:t>'</w:t>
-      </w:r>
-      <w:r>
-        <w:rPr>
-          <w:rFonts w:ascii="Courier New" w:hAnsi="Courier New" w:cs="Courier New"/>
-        </w:rPr>
-        <w:t xml:space="preserve"> </w:t>
-      </w:r>
-      <w:r>
-        <w:rPr>
-          <w:rFonts w:ascii="Courier New" w:hAnsi="Courier New" w:cs="Courier New"/>
-        </w:rPr>
-        <w:t>'</w:t>
-      </w:r>
-      <w:r>
-        <w:rPr>
-          <w:rFonts w:ascii="Courier New" w:hAnsi="Courier New" w:cs="Courier New"/>
-        </w:rPr>
-        <w:t>CXXFLAGS=-g -O2 –w</w:t>
-      </w:r>
-      <w:r>
-        <w:rPr>
-          <w:rFonts w:ascii="Courier New" w:hAnsi="Courier New" w:cs="Courier New"/>
-        </w:rPr>
-        <w:t>'</w:t>
-      </w:r>
-      <w:r>
-        <w:rPr>
-          <w:rFonts w:ascii="Courier New" w:hAnsi="Courier New" w:cs="Courier New"/>
-        </w:rPr>
-        <w:t xml:space="preserve"> </w:t>
-      </w:r>
-      <w:r>
-        <w:rPr>
-          <w:rFonts w:ascii="Courier New" w:hAnsi="Courier New" w:cs="Courier New"/>
-        </w:rPr>
-        <w:t>'</w:t>
-      </w:r>
-      <w:r>
-        <w:rPr>
-          <w:rFonts w:ascii="Courier New" w:hAnsi="Courier New" w:cs="Courier New"/>
-        </w:rPr>
-        <w:t xml:space="preserve">LDFLAGS=-g -O2 </w:t>
-      </w:r>
-      <w:r>
-        <w:rPr>
-          <w:rFonts w:ascii="Courier New" w:hAnsi="Courier New" w:cs="Courier New"/>
-        </w:rPr>
-        <w:t>–</w:t>
-      </w:r>
-      <w:r>
-        <w:rPr>
-          <w:rFonts w:ascii="Courier New" w:hAnsi="Courier New" w:cs="Courier New"/>
-        </w:rPr>
-        <w:t>w</w:t>
-      </w:r>
-      <w:r>
-        <w:rPr>
-          <w:rFonts w:ascii="Courier New" w:hAnsi="Courier New" w:cs="Courier New"/>
-        </w:rPr>
-        <w:t>'</w:t>
+        <w:t xml:space="preserve"> –L/mingw32/bin</w:t>
+      </w:r>
+      <w:r>
+        <w:t>’</w:t>
       </w:r>
     </w:p>
     <w:p>
@@ -2186,111 +2335,33 @@
           <w:ilvl w:val="1"/>
           <w:numId w:val="6"/>
         </w:numPr>
-        <w:rPr>
-          <w:rFonts w:ascii="Courier New" w:hAnsi="Courier New" w:cs="Courier New"/>
-        </w:rPr>
-      </w:pPr>
-      <w:r>
-        <w:rPr>
-          <w:rFonts w:ascii="Courier New" w:hAnsi="Courier New" w:cs="Courier New"/>
-        </w:rPr>
-        <w:t xml:space="preserve">$ </w:t>
-      </w:r>
-      <w:r>
-        <w:rPr>
-          <w:rFonts w:ascii="Courier New" w:hAnsi="Courier New" w:cs="Courier New"/>
-        </w:rPr>
-        <w:t>./configure --build=x86_64-mingw32 --prefix=&lt;installation directory of your choice&gt; --with-xerces=/mingw</w:t>
-      </w:r>
-      <w:r>
-        <w:rPr>
-          <w:rFonts w:ascii="Courier New" w:hAnsi="Courier New" w:cs="Courier New"/>
-        </w:rPr>
-        <w:t>64/bin</w:t>
-      </w:r>
-      <w:r>
-        <w:rPr>
-          <w:rFonts w:ascii="Courier New" w:hAnsi="Courier New" w:cs="Courier New"/>
-        </w:rPr>
-        <w:t xml:space="preserve"> --enable-silent-rules </w:t>
-      </w:r>
-      <w:r>
-        <w:rPr>
-          <w:rFonts w:ascii="Courier New" w:hAnsi="Courier New" w:cs="Courier New"/>
-        </w:rPr>
-        <w:t>'</w:t>
-      </w:r>
-      <w:r>
-        <w:rPr>
-          <w:rFonts w:ascii="Courier New" w:hAnsi="Courier New" w:cs="Courier New"/>
-        </w:rPr>
-        <w:t xml:space="preserve">CFLAGS=-g -O2 </w:t>
-      </w:r>
-      <w:r>
-        <w:rPr>
-          <w:rFonts w:ascii="Courier New" w:hAnsi="Courier New" w:cs="Courier New"/>
-        </w:rPr>
-        <w:t>–</w:t>
-      </w:r>
-      <w:r>
-        <w:rPr>
-          <w:rFonts w:ascii="Courier New" w:hAnsi="Courier New" w:cs="Courier New"/>
-        </w:rPr>
+      </w:pPr>
+      <w:r>
+        <w:t>./configure --build=x86_64-mingw32 --prefix=&lt;installation directory of you</w:t>
+      </w:r>
+      <w:r>
+        <w:t>r choice&gt; --with-xerces=/mingw64</w:t>
+      </w:r>
+      <w:r>
+        <w:t xml:space="preserve"> --enable-silent-rules ‘CFLAG</w:t>
+      </w:r>
+      <w:r>
+        <w:t>S=-g -O2 -w’ ‘CXXFLAGS=-g -O2 -</w:t>
+      </w:r>
+      <w:r>
+        <w:t xml:space="preserve">w’ ‘LDFLAGS=-g -O2 </w:t>
+      </w:r>
+      <w:r>
+        <w:t>-</w:t>
+      </w:r>
+      <w:r>
         <w:t>w</w:t>
       </w:r>
       <w:r>
-        <w:rPr>
-          <w:rFonts w:ascii="Courier New" w:hAnsi="Courier New" w:cs="Courier New"/>
-        </w:rPr>
-        <w:t>'</w:t>
-      </w:r>
-      <w:r>
-        <w:rPr>
-          <w:rFonts w:ascii="Courier New" w:hAnsi="Courier New" w:cs="Courier New"/>
-        </w:rPr>
-        <w:t xml:space="preserve"> </w:t>
-      </w:r>
-      <w:r>
-        <w:rPr>
-          <w:rFonts w:ascii="Courier New" w:hAnsi="Courier New" w:cs="Courier New"/>
-        </w:rPr>
-        <w:t>'</w:t>
-      </w:r>
-      <w:r>
-        <w:rPr>
-          <w:rFonts w:ascii="Courier New" w:hAnsi="Courier New" w:cs="Courier New"/>
-        </w:rPr>
-        <w:t>CXXFLAGS=-g -O2 –w</w:t>
-      </w:r>
-      <w:r>
-        <w:rPr>
-          <w:rFonts w:ascii="Courier New" w:hAnsi="Courier New" w:cs="Courier New"/>
-        </w:rPr>
-        <w:t>'</w:t>
-      </w:r>
-      <w:r>
-        <w:rPr>
-          <w:rFonts w:ascii="Courier New" w:hAnsi="Courier New" w:cs="Courier New"/>
-        </w:rPr>
-        <w:t xml:space="preserve"> </w:t>
-      </w:r>
-      <w:r>
-        <w:rPr>
-          <w:rFonts w:ascii="Courier New" w:hAnsi="Courier New" w:cs="Courier New"/>
-        </w:rPr>
-        <w:t>'</w:t>
-      </w:r>
-      <w:r>
-        <w:rPr>
-          <w:rFonts w:ascii="Courier New" w:hAnsi="Courier New" w:cs="Courier New"/>
-        </w:rPr>
-        <w:t>LDFLAGS=-g -O2 -w</w:t>
-      </w:r>
-      <w:r>
-        <w:rPr>
-          <w:rFonts w:ascii="Courier New" w:hAnsi="Courier New" w:cs="Courier New"/>
-        </w:rPr>
-        <w:t>'</w:t>
+        <w:t xml:space="preserve"> -L/mingw64/bin</w:t>
+      </w:r>
+      <w:r>
+        <w:t>’</w:t>
       </w:r>
     </w:p>
     <w:p>
@@ -2300,14 +2371,8 @@
           <w:ilvl w:val="0"/>
           <w:numId w:val="6"/>
         </w:numPr>
-        <w:rPr>
-          <w:rFonts w:ascii="Courier New" w:hAnsi="Courier New" w:cs="Courier New"/>
-        </w:rPr>
-      </w:pPr>
-      <w:r>
-        <w:rPr>
-          <w:rFonts w:ascii="Courier New" w:hAnsi="Courier New" w:cs="Courier New"/>
-        </w:rPr>
+      </w:pPr>
+      <w:r>
         <w:t>make</w:t>
       </w:r>
     </w:p>
@@ -2318,14 +2383,8 @@
           <w:ilvl w:val="0"/>
           <w:numId w:val="6"/>
         </w:numPr>
-        <w:rPr>
-          <w:rFonts w:ascii="Courier New" w:hAnsi="Courier New" w:cs="Courier New"/>
-        </w:rPr>
-      </w:pPr>
-      <w:r>
-        <w:rPr>
-          <w:rFonts w:ascii="Courier New" w:hAnsi="Courier New" w:cs="Courier New"/>
-        </w:rPr>
+      </w:pPr>
+      <w:r>
         <w:t>make install</w:t>
       </w:r>
     </w:p>
@@ -2345,7 +2404,15 @@
     </w:p>
     <w:p>
       <w:r>
-        <w:t xml:space="preserve">There are several optional features that can be built with GridLAB-D. Those are the </w:t>
+        <w:t xml:space="preserve">There are several optional features that can be built with </w:t>
+      </w:r>
+      <w:proofErr w:type="spellStart"/>
+      <w:r>
+        <w:t>GridLAB</w:t>
+      </w:r>
+      <w:proofErr w:type="spellEnd"/>
+      <w:r>
+        <w:t xml:space="preserve">-D. Those are the </w:t>
       </w:r>
       <w:r>
         <w:t xml:space="preserve">FNCS library, HELICS library, </w:t>
@@ -2420,7 +2487,25 @@
           <w:sz w:val="24"/>
           <w:szCs w:val="24"/>
         </w:rPr>
-        <w:t xml:space="preserve">In order to build GridLAB-D with the FNCS library. FNCS must be installed on your machine. For instructions on building FNCS </w:t>
+        <w:t xml:space="preserve">In order to build </w:t>
+      </w:r>
+      <w:proofErr w:type="spellStart"/>
+      <w:r>
+        <w:rPr>
+          <w:rFonts w:ascii="Times New Roman" w:hAnsi="Times New Roman" w:cs="Times New Roman"/>
+          <w:sz w:val="24"/>
+          <w:szCs w:val="24"/>
+        </w:rPr>
+        <w:t>GridLAB</w:t>
+      </w:r>
+      <w:proofErr w:type="spellEnd"/>
+      <w:r>
+        <w:rPr>
+          <w:rFonts w:ascii="Times New Roman" w:hAnsi="Times New Roman" w:cs="Times New Roman"/>
+          <w:sz w:val="24"/>
+          <w:szCs w:val="24"/>
+        </w:rPr>
+        <w:t xml:space="preserve">-D with the FNCS library. FNCS must be installed on your machine. For instructions on building FNCS </w:t>
       </w:r>
       <w:r>
         <w:rPr>
@@ -2495,7 +2580,25 @@
           <w:sz w:val="24"/>
           <w:szCs w:val="24"/>
         </w:rPr>
-        <w:t>y libraries ZMQ and CZMQ must be added to the PATH in MSYS2. To build GridLAB-D with FNCS add the following option to the configure lines in steps 2 or 3 above:</w:t>
+        <w:t xml:space="preserve">y libraries ZMQ and CZMQ must be added to the PATH in MSYS2. To build </w:t>
+      </w:r>
+      <w:proofErr w:type="spellStart"/>
+      <w:r>
+        <w:rPr>
+          <w:rFonts w:ascii="Times New Roman" w:hAnsi="Times New Roman" w:cs="Times New Roman"/>
+          <w:sz w:val="24"/>
+          <w:szCs w:val="24"/>
+        </w:rPr>
+        <w:t>GridLAB</w:t>
+      </w:r>
+      <w:proofErr w:type="spellEnd"/>
+      <w:r>
+        <w:rPr>
+          <w:rFonts w:ascii="Times New Roman" w:hAnsi="Times New Roman" w:cs="Times New Roman"/>
+          <w:sz w:val="24"/>
+          <w:szCs w:val="24"/>
+        </w:rPr>
+        <w:t>-D with FNCS add the following option to the configure lines in steps 2 or 3 above:</w:t>
       </w:r>
     </w:p>
     <w:p>
@@ -2552,8 +2655,25 @@
           <w:sz w:val="24"/>
           <w:szCs w:val="24"/>
         </w:rPr>
-        <w:lastRenderedPageBreak/>
-        <w:t xml:space="preserve">For more information on the FNCS library functionality within GridLAB-D see </w:t>
+        <w:t xml:space="preserve">For more information on the FNCS library functionality within </w:t>
+      </w:r>
+      <w:proofErr w:type="spellStart"/>
+      <w:r>
+        <w:rPr>
+          <w:rFonts w:ascii="Times New Roman" w:hAnsi="Times New Roman" w:cs="Times New Roman"/>
+          <w:sz w:val="24"/>
+          <w:szCs w:val="24"/>
+        </w:rPr>
+        <w:t>GridLAB</w:t>
+      </w:r>
+      <w:proofErr w:type="spellEnd"/>
+      <w:r>
+        <w:rPr>
+          <w:rFonts w:ascii="Times New Roman" w:hAnsi="Times New Roman" w:cs="Times New Roman"/>
+          <w:sz w:val="24"/>
+          <w:szCs w:val="24"/>
+        </w:rPr>
+        <w:t xml:space="preserve">-D see </w:t>
       </w:r>
       <w:hyperlink r:id="rId18" w:history="1">
         <w:r>
@@ -2608,7 +2728,25 @@
           <w:sz w:val="24"/>
           <w:szCs w:val="24"/>
         </w:rPr>
-        <w:t xml:space="preserve">In order to build GridLAB-D with the FNCS library. HELICS must be installed on your machine. For instructions on building HELICS please see </w:t>
+        <w:t xml:space="preserve">In order to build </w:t>
+      </w:r>
+      <w:proofErr w:type="spellStart"/>
+      <w:r>
+        <w:rPr>
+          <w:rFonts w:ascii="Times New Roman" w:hAnsi="Times New Roman" w:cs="Times New Roman"/>
+          <w:sz w:val="24"/>
+          <w:szCs w:val="24"/>
+        </w:rPr>
+        <w:t>GridLAB</w:t>
+      </w:r>
+      <w:proofErr w:type="spellEnd"/>
+      <w:r>
+        <w:rPr>
+          <w:rFonts w:ascii="Times New Roman" w:hAnsi="Times New Roman" w:cs="Times New Roman"/>
+          <w:sz w:val="24"/>
+          <w:szCs w:val="24"/>
+        </w:rPr>
+        <w:t xml:space="preserve">-D with the FNCS library. HELICS must be installed on your machine. For instructions on building HELICS please see </w:t>
       </w:r>
       <w:hyperlink r:id="rId19" w:history="1">
         <w:r>
@@ -2627,7 +2765,25 @@
           <w:sz w:val="24"/>
           <w:szCs w:val="24"/>
         </w:rPr>
-        <w:t>. Once HELICS has been installed, the path to the HELICS library and its third party libraries ZMQ must be added to the PATH in MSYS2. To build GridLAB-D with HELICS add the following option to the configure lines in steps 2 or 3 above:</w:t>
+        <w:t xml:space="preserve">. Once HELICS has been installed, the path to the HELICS library and its third party libraries ZMQ must be added to the PATH in MSYS2. To build </w:t>
+      </w:r>
+      <w:proofErr w:type="spellStart"/>
+      <w:r>
+        <w:rPr>
+          <w:rFonts w:ascii="Times New Roman" w:hAnsi="Times New Roman" w:cs="Times New Roman"/>
+          <w:sz w:val="24"/>
+          <w:szCs w:val="24"/>
+        </w:rPr>
+        <w:t>GridLAB</w:t>
+      </w:r>
+      <w:proofErr w:type="spellEnd"/>
+      <w:r>
+        <w:rPr>
+          <w:rFonts w:ascii="Times New Roman" w:hAnsi="Times New Roman" w:cs="Times New Roman"/>
+          <w:sz w:val="24"/>
+          <w:szCs w:val="24"/>
+        </w:rPr>
+        <w:t>-D with HELICS add the following option to the configure lines in steps 2 or 3 above:</w:t>
       </w:r>
     </w:p>
     <w:p>
@@ -2684,7 +2840,25 @@
           <w:sz w:val="24"/>
           <w:szCs w:val="24"/>
         </w:rPr>
-        <w:t xml:space="preserve">For more information on the HELICS library functionality with GridLAB-D see </w:t>
+        <w:t xml:space="preserve">For more information on the HELICS library functionality with </w:t>
+      </w:r>
+      <w:proofErr w:type="spellStart"/>
+      <w:r>
+        <w:rPr>
+          <w:rFonts w:ascii="Times New Roman" w:hAnsi="Times New Roman" w:cs="Times New Roman"/>
+          <w:sz w:val="24"/>
+          <w:szCs w:val="24"/>
+        </w:rPr>
+        <w:t>GridLAB</w:t>
+      </w:r>
+      <w:proofErr w:type="spellEnd"/>
+      <w:r>
+        <w:rPr>
+          <w:rFonts w:ascii="Times New Roman" w:hAnsi="Times New Roman" w:cs="Times New Roman"/>
+          <w:sz w:val="24"/>
+          <w:szCs w:val="24"/>
+        </w:rPr>
+        <w:t xml:space="preserve">-D see </w:t>
       </w:r>
       <w:hyperlink r:id="rId20" w:history="1">
         <w:r>
@@ -2773,7 +2947,25 @@
           <w:sz w:val="24"/>
           <w:szCs w:val="24"/>
         </w:rPr>
-        <w:t xml:space="preserve"> link inside of GridLAB-D a version of MATLAB must be installed on the system.</w:t>
+        <w:t xml:space="preserve"> link inside of </w:t>
+      </w:r>
+      <w:proofErr w:type="spellStart"/>
+      <w:r>
+        <w:rPr>
+          <w:rFonts w:ascii="Times New Roman" w:hAnsi="Times New Roman" w:cs="Times New Roman"/>
+          <w:sz w:val="24"/>
+          <w:szCs w:val="24"/>
+        </w:rPr>
+        <w:t>GridLAB</w:t>
+      </w:r>
+      <w:proofErr w:type="spellEnd"/>
+      <w:r>
+        <w:rPr>
+          <w:rFonts w:ascii="Times New Roman" w:hAnsi="Times New Roman" w:cs="Times New Roman"/>
+          <w:sz w:val="24"/>
+          <w:szCs w:val="24"/>
+        </w:rPr>
+        <w:t>-D a version of MATLAB must be installed on the system.</w:t>
       </w:r>
       <w:r>
         <w:rPr>
@@ -2803,6 +2995,7 @@
           <w:sz w:val="24"/>
           <w:szCs w:val="24"/>
         </w:rPr>
+        <w:lastRenderedPageBreak/>
         <w:t>--with-</w:t>
       </w:r>
       <w:proofErr w:type="spellStart"/>
@@ -3003,7 +3196,25 @@
           <w:sz w:val="24"/>
           <w:szCs w:val="24"/>
         </w:rPr>
-        <w:t xml:space="preserve">For more information on the MATLAB functionality within GridLAB-D see </w:t>
+        <w:t xml:space="preserve">For more information on the MATLAB functionality within </w:t>
+      </w:r>
+      <w:proofErr w:type="spellStart"/>
+      <w:r>
+        <w:rPr>
+          <w:rFonts w:ascii="Times New Roman" w:hAnsi="Times New Roman" w:cs="Times New Roman"/>
+          <w:sz w:val="24"/>
+          <w:szCs w:val="24"/>
+        </w:rPr>
+        <w:t>GridLAB</w:t>
+      </w:r>
+      <w:proofErr w:type="spellEnd"/>
+      <w:r>
+        <w:rPr>
+          <w:rFonts w:ascii="Times New Roman" w:hAnsi="Times New Roman" w:cs="Times New Roman"/>
+          <w:sz w:val="24"/>
+          <w:szCs w:val="24"/>
+        </w:rPr>
+        <w:t xml:space="preserve">-D see </w:t>
       </w:r>
       <w:hyperlink r:id="rId21" w:history="1">
         <w:r>
@@ -3058,7 +3269,25 @@
           <w:sz w:val="24"/>
           <w:szCs w:val="24"/>
         </w:rPr>
-        <w:t>In order to build GridLAB-D with MySQL set the following option to the configure line in step 2 or 3 above:</w:t>
+        <w:t xml:space="preserve">In order to build </w:t>
+      </w:r>
+      <w:proofErr w:type="spellStart"/>
+      <w:r>
+        <w:rPr>
+          <w:rFonts w:ascii="Times New Roman" w:hAnsi="Times New Roman" w:cs="Times New Roman"/>
+          <w:sz w:val="24"/>
+          <w:szCs w:val="24"/>
+        </w:rPr>
+        <w:t>GridLAB</w:t>
+      </w:r>
+      <w:proofErr w:type="spellEnd"/>
+      <w:r>
+        <w:rPr>
+          <w:rFonts w:ascii="Times New Roman" w:hAnsi="Times New Roman" w:cs="Times New Roman"/>
+          <w:sz w:val="24"/>
+          <w:szCs w:val="24"/>
+        </w:rPr>
+        <w:t>-D with MySQL set the following option to the configure line in step 2 or 3 above:</w:t>
       </w:r>
     </w:p>
     <w:p>
@@ -3238,7 +3467,6 @@
           <w:sz w:val="24"/>
           <w:szCs w:val="24"/>
         </w:rPr>
-        <w:lastRenderedPageBreak/>
         <w:t>Install path on the windows explorer: C:\Program Files\MySQL\MySQL Connector C</w:t>
       </w:r>
     </w:p>
@@ -4094,7 +4322,7 @@
         <w:rFonts w:ascii="Courier New" w:hAnsi="Courier New" w:cs="Courier New" w:hint="default"/>
       </w:rPr>
     </w:lvl>
-    <w:lvl w:ilvl="2" w:tplc="04090005">
+    <w:lvl w:ilvl="2" w:tplc="04090005" w:tentative="1">
       <w:start w:val="1"/>
       <w:numFmt w:val="bullet"/>
       <w:lvlText w:val=""/>
@@ -5034,7 +5262,7 @@
 </file>
 
 <file path=customXml/itemProps1.xml><?xml version="1.0" encoding="utf-8"?>
-<ds:datastoreItem xmlns:ds="http://schemas.openxmlformats.org/officeDocument/2006/customXml" ds:itemID="{9F2180B0-6042-437B-9E22-8588F532335C}">
+<ds:datastoreItem xmlns:ds="http://schemas.openxmlformats.org/officeDocument/2006/customXml" ds:itemID="{ED8DA2D1-E147-4BF5-8431-914EA23BF3ED}">
   <ds:schemaRefs>
     <ds:schemaRef ds:uri="http://schemas.openxmlformats.org/officeDocument/2006/bibliography"/>
   </ds:schemaRefs>

</xml_diff>

<commit_message>
(RC4.1) Update to MSYS2 Install Word document to fix some hyphen issues
</commit_message>
<xml_diff>
--- a/BuildingGridlabdOnWindowsWithMsys2.docx
+++ b/BuildingGridlabdOnWindowsWithMsys2.docx
@@ -14,21 +14,7 @@
         <w:rPr>
           <w:rFonts w:ascii="Times New Roman" w:hAnsi="Times New Roman" w:cs="Times New Roman"/>
         </w:rPr>
-        <w:t xml:space="preserve">Building </w:t>
-      </w:r>
-      <w:proofErr w:type="spellStart"/>
-      <w:r>
-        <w:rPr>
-          <w:rFonts w:ascii="Times New Roman" w:hAnsi="Times New Roman" w:cs="Times New Roman"/>
-        </w:rPr>
-        <w:t>GridLAB</w:t>
-      </w:r>
-      <w:proofErr w:type="spellEnd"/>
-      <w:r>
-        <w:rPr>
-          <w:rFonts w:ascii="Times New Roman" w:hAnsi="Times New Roman" w:cs="Times New Roman"/>
-        </w:rPr>
-        <w:t xml:space="preserve">-D </w:t>
+        <w:t xml:space="preserve">Building GridLAB-D </w:t>
       </w:r>
       <w:r>
         <w:rPr>
@@ -79,21 +65,7 @@
         <w:rPr>
           <w:rFonts w:ascii="Times New Roman" w:hAnsi="Times New Roman" w:cs="Times New Roman"/>
         </w:rPr>
-        <w:t xml:space="preserve">The MSYS2 environment is used to build </w:t>
-      </w:r>
-      <w:proofErr w:type="spellStart"/>
-      <w:r>
-        <w:rPr>
-          <w:rFonts w:ascii="Times New Roman" w:hAnsi="Times New Roman" w:cs="Times New Roman"/>
-        </w:rPr>
-        <w:t>GridLAB</w:t>
-      </w:r>
-      <w:proofErr w:type="spellEnd"/>
-      <w:r>
-        <w:rPr>
-          <w:rFonts w:ascii="Times New Roman" w:hAnsi="Times New Roman" w:cs="Times New Roman"/>
-        </w:rPr>
-        <w:t>-D 4.1 or newer for the Windows OS. It can be dow</w:t>
+        <w:t>The MSYS2 environment is used to build GridLAB-D 4.1 or newer for the Windows OS. It can be dow</w:t>
       </w:r>
       <w:r>
         <w:rPr>
@@ -620,8 +592,6 @@
       <w:r>
         <w:br w:type="page"/>
       </w:r>
-      <w:bookmarkStart w:id="0" w:name="_GoBack"/>
-      <w:bookmarkEnd w:id="0"/>
     </w:p>
     <w:p>
       <w:pPr>
@@ -771,7 +741,15 @@
           <w:sz w:val="24"/>
           <w:szCs w:val="24"/>
         </w:rPr>
-        <w:t xml:space="preserve"> -</w:t>
+        <w:t xml:space="preserve"> </w:t>
+      </w:r>
+      <w:r>
+        <w:rPr>
+          <w:rFonts w:ascii="Times New Roman" w:hAnsi="Times New Roman" w:cs="Times New Roman"/>
+          <w:sz w:val="24"/>
+          <w:szCs w:val="24"/>
+        </w:rPr>
+        <w:t>-</w:t>
       </w:r>
       <w:proofErr w:type="spellStart"/>
       <w:r>
@@ -997,7 +975,23 @@
           <w:sz w:val="24"/>
           <w:szCs w:val="24"/>
         </w:rPr>
-        <w:t xml:space="preserve"> –Su</w:t>
+        <w:t xml:space="preserve"> </w:t>
+      </w:r>
+      <w:r>
+        <w:rPr>
+          <w:rFonts w:ascii="Times New Roman" w:hAnsi="Times New Roman" w:cs="Times New Roman"/>
+          <w:sz w:val="24"/>
+          <w:szCs w:val="24"/>
+        </w:rPr>
+        <w:t>-</w:t>
+      </w:r>
+      <w:r>
+        <w:rPr>
+          <w:rFonts w:ascii="Times New Roman" w:hAnsi="Times New Roman" w:cs="Times New Roman"/>
+          <w:sz w:val="24"/>
+          <w:szCs w:val="24"/>
+        </w:rPr>
+        <w:t>Su</w:t>
       </w:r>
     </w:p>
     <w:p>
@@ -1031,25 +1025,7 @@
           <w:sz w:val="24"/>
           <w:szCs w:val="24"/>
         </w:rPr>
-        <w:t xml:space="preserve">In order to build </w:t>
-      </w:r>
-      <w:proofErr w:type="spellStart"/>
-      <w:r>
-        <w:rPr>
-          <w:rFonts w:ascii="Times New Roman" w:hAnsi="Times New Roman" w:cs="Times New Roman"/>
-          <w:sz w:val="24"/>
-          <w:szCs w:val="24"/>
-        </w:rPr>
-        <w:t>GridLAB</w:t>
-      </w:r>
-      <w:proofErr w:type="spellEnd"/>
-      <w:r>
-        <w:rPr>
-          <w:rFonts w:ascii="Times New Roman" w:hAnsi="Times New Roman" w:cs="Times New Roman"/>
-          <w:sz w:val="24"/>
-          <w:szCs w:val="24"/>
-        </w:rPr>
-        <w:t>-D There are a couple MSYS2 packages that need to be installed. They are as follows:</w:t>
+        <w:t>In order to build GridLAB-D There are a couple MSYS2 packages that need to be installed. They are as follows:</w:t>
       </w:r>
     </w:p>
     <w:p>
@@ -1125,25 +1101,7 @@
           <w:sz w:val="24"/>
           <w:szCs w:val="24"/>
         </w:rPr>
-        <w:t xml:space="preserve"> program needed to compile </w:t>
-      </w:r>
-      <w:proofErr w:type="spellStart"/>
-      <w:r>
-        <w:rPr>
-          <w:rFonts w:ascii="Times New Roman" w:hAnsi="Times New Roman" w:cs="Times New Roman"/>
-          <w:sz w:val="24"/>
-          <w:szCs w:val="24"/>
-        </w:rPr>
-        <w:t>GridLAB</w:t>
-      </w:r>
-      <w:proofErr w:type="spellEnd"/>
-      <w:r>
-        <w:rPr>
-          <w:rFonts w:ascii="Times New Roman" w:hAnsi="Times New Roman" w:cs="Times New Roman"/>
-          <w:sz w:val="24"/>
-          <w:szCs w:val="24"/>
-        </w:rPr>
-        <w:t>-D</w:t>
+        <w:t xml:space="preserve"> program needed to compile GridLAB-D</w:t>
       </w:r>
     </w:p>
     <w:p>
@@ -1309,25 +1267,7 @@
           <w:sz w:val="24"/>
           <w:szCs w:val="24"/>
         </w:rPr>
-        <w:t xml:space="preserve">: This is required so the </w:t>
-      </w:r>
-      <w:proofErr w:type="spellStart"/>
-      <w:r>
-        <w:rPr>
-          <w:rFonts w:ascii="Times New Roman" w:hAnsi="Times New Roman" w:cs="Times New Roman"/>
-          <w:sz w:val="24"/>
-          <w:szCs w:val="24"/>
-        </w:rPr>
-        <w:t>GridLAB</w:t>
-      </w:r>
-      <w:proofErr w:type="spellEnd"/>
-      <w:r>
-        <w:rPr>
-          <w:rFonts w:ascii="Times New Roman" w:hAnsi="Times New Roman" w:cs="Times New Roman"/>
-          <w:sz w:val="24"/>
-          <w:szCs w:val="24"/>
-        </w:rPr>
-        <w:t xml:space="preserve">-D </w:t>
+        <w:t xml:space="preserve">: This is required so the GridLAB-D </w:t>
       </w:r>
       <w:proofErr w:type="spellStart"/>
       <w:r>
@@ -1377,25 +1317,7 @@
           <w:sz w:val="24"/>
           <w:szCs w:val="24"/>
         </w:rPr>
-        <w:t xml:space="preserve"> (32 bit machines): This package provides xerces-c, a prerequisite for compiling </w:t>
-      </w:r>
-      <w:proofErr w:type="spellStart"/>
-      <w:r>
-        <w:rPr>
-          <w:rFonts w:ascii="Times New Roman" w:hAnsi="Times New Roman" w:cs="Times New Roman"/>
-          <w:sz w:val="24"/>
-          <w:szCs w:val="24"/>
-        </w:rPr>
-        <w:t>GridLAB</w:t>
-      </w:r>
-      <w:proofErr w:type="spellEnd"/>
-      <w:r>
-        <w:rPr>
-          <w:rFonts w:ascii="Times New Roman" w:hAnsi="Times New Roman" w:cs="Times New Roman"/>
-          <w:sz w:val="24"/>
-          <w:szCs w:val="24"/>
-        </w:rPr>
-        <w:t>-D.</w:t>
+        <w:t xml:space="preserve"> (32 bit machines): This package provides xerces-c, a prerequisite for compiling GridLAB-D.</w:t>
       </w:r>
     </w:p>
     <w:p>
@@ -1418,15 +1340,7 @@
           <w:sz w:val="24"/>
           <w:szCs w:val="24"/>
         </w:rPr>
-        <w:t>mingw-w64-</w:t>
-      </w:r>
-      <w:r>
-        <w:rPr>
-          <w:rFonts w:ascii="Times New Roman" w:hAnsi="Times New Roman" w:cs="Times New Roman"/>
-          <w:sz w:val="24"/>
-          <w:szCs w:val="24"/>
-        </w:rPr>
-        <w:t>x86_64-xerces-c</w:t>
+        <w:t>mingw-w64-x86_64-xerces-c</w:t>
       </w:r>
       <w:proofErr w:type="gramEnd"/>
       <w:r>
@@ -1435,49 +1349,7 @@
           <w:sz w:val="24"/>
           <w:szCs w:val="24"/>
         </w:rPr>
-        <w:t xml:space="preserve"> (64</w:t>
-      </w:r>
-      <w:r>
-        <w:rPr>
-          <w:rFonts w:ascii="Times New Roman" w:hAnsi="Times New Roman" w:cs="Times New Roman"/>
-          <w:sz w:val="24"/>
-          <w:szCs w:val="24"/>
-        </w:rPr>
-        <w:t xml:space="preserve"> bit machines): This package provides xerces-c</w:t>
-      </w:r>
-      <w:r>
-        <w:rPr>
-          <w:rFonts w:ascii="Times New Roman" w:hAnsi="Times New Roman" w:cs="Times New Roman"/>
-          <w:sz w:val="24"/>
-          <w:szCs w:val="24"/>
-        </w:rPr>
-        <w:t>,</w:t>
-      </w:r>
-      <w:r>
-        <w:rPr>
-          <w:rFonts w:ascii="Times New Roman" w:hAnsi="Times New Roman" w:cs="Times New Roman"/>
-          <w:sz w:val="24"/>
-          <w:szCs w:val="24"/>
-        </w:rPr>
-        <w:t xml:space="preserve"> a prerequisite for compiling </w:t>
-      </w:r>
-      <w:proofErr w:type="spellStart"/>
-      <w:r>
-        <w:rPr>
-          <w:rFonts w:ascii="Times New Roman" w:hAnsi="Times New Roman" w:cs="Times New Roman"/>
-          <w:sz w:val="24"/>
-          <w:szCs w:val="24"/>
-        </w:rPr>
-        <w:t>GridLAB</w:t>
-      </w:r>
-      <w:proofErr w:type="spellEnd"/>
-      <w:r>
-        <w:rPr>
-          <w:rFonts w:ascii="Times New Roman" w:hAnsi="Times New Roman" w:cs="Times New Roman"/>
-          <w:sz w:val="24"/>
-          <w:szCs w:val="24"/>
-        </w:rPr>
-        <w:t>-D.</w:t>
+        <w:t xml:space="preserve"> (64 bit machines): This package provides xerces-c, a prerequisite for compiling GridLAB-D.</w:t>
       </w:r>
     </w:p>
     <w:p>
@@ -1500,15 +1372,7 @@
           <w:sz w:val="24"/>
           <w:szCs w:val="24"/>
         </w:rPr>
-        <w:t>mingw-w64-i686-</w:t>
-      </w:r>
-      <w:r>
-        <w:rPr>
-          <w:rFonts w:ascii="Times New Roman" w:hAnsi="Times New Roman" w:cs="Times New Roman"/>
-          <w:sz w:val="24"/>
-          <w:szCs w:val="24"/>
-        </w:rPr>
-        <w:t>dlfcn</w:t>
+        <w:t>mingw-w64-i686-dlfcn</w:t>
       </w:r>
       <w:proofErr w:type="gramEnd"/>
       <w:r>
@@ -1517,15 +1381,7 @@
           <w:sz w:val="24"/>
           <w:szCs w:val="24"/>
         </w:rPr>
-        <w:t xml:space="preserve"> (32 bit machines): This package provides </w:t>
-      </w:r>
-      <w:r>
-        <w:rPr>
-          <w:rFonts w:ascii="Times New Roman" w:hAnsi="Times New Roman" w:cs="Times New Roman"/>
-          <w:sz w:val="24"/>
-          <w:szCs w:val="24"/>
-        </w:rPr>
-        <w:t xml:space="preserve">libdl.dll and </w:t>
+        <w:t xml:space="preserve"> (32 bit machines): This package provides libdl.dll and </w:t>
       </w:r>
       <w:proofErr w:type="spellStart"/>
       <w:r>
@@ -1543,49 +1399,7 @@
           <w:sz w:val="24"/>
           <w:szCs w:val="24"/>
         </w:rPr>
-        <w:t xml:space="preserve">, </w:t>
-      </w:r>
-      <w:r>
-        <w:rPr>
-          <w:rFonts w:ascii="Times New Roman" w:hAnsi="Times New Roman" w:cs="Times New Roman"/>
-          <w:sz w:val="24"/>
-          <w:szCs w:val="24"/>
-        </w:rPr>
-        <w:t>prerequisite</w:t>
-      </w:r>
-      <w:r>
-        <w:rPr>
-          <w:rFonts w:ascii="Times New Roman" w:hAnsi="Times New Roman" w:cs="Times New Roman"/>
-          <w:sz w:val="24"/>
-          <w:szCs w:val="24"/>
-        </w:rPr>
-        <w:t>s</w:t>
-      </w:r>
-      <w:r>
-        <w:rPr>
-          <w:rFonts w:ascii="Times New Roman" w:hAnsi="Times New Roman" w:cs="Times New Roman"/>
-          <w:sz w:val="24"/>
-          <w:szCs w:val="24"/>
-        </w:rPr>
-        <w:t xml:space="preserve"> for compiling </w:t>
-      </w:r>
-      <w:proofErr w:type="spellStart"/>
-      <w:r>
-        <w:rPr>
-          <w:rFonts w:ascii="Times New Roman" w:hAnsi="Times New Roman" w:cs="Times New Roman"/>
-          <w:sz w:val="24"/>
-          <w:szCs w:val="24"/>
-        </w:rPr>
-        <w:t>GridLAB</w:t>
-      </w:r>
-      <w:proofErr w:type="spellEnd"/>
-      <w:r>
-        <w:rPr>
-          <w:rFonts w:ascii="Times New Roman" w:hAnsi="Times New Roman" w:cs="Times New Roman"/>
-          <w:sz w:val="24"/>
-          <w:szCs w:val="24"/>
-        </w:rPr>
-        <w:t>-D.</w:t>
+        <w:t>, prerequisites for compiling GridLAB-D.</w:t>
       </w:r>
     </w:p>
     <w:p>
@@ -1608,15 +1422,7 @@
           <w:sz w:val="24"/>
           <w:szCs w:val="24"/>
         </w:rPr>
-        <w:t>mingw-w64-x86_64-</w:t>
-      </w:r>
-      <w:r>
-        <w:rPr>
-          <w:rFonts w:ascii="Times New Roman" w:hAnsi="Times New Roman" w:cs="Times New Roman"/>
-          <w:sz w:val="24"/>
-          <w:szCs w:val="24"/>
-        </w:rPr>
-        <w:t>dlfcn</w:t>
+        <w:t>mingw-w64-x86_64-dlfcn</w:t>
       </w:r>
       <w:proofErr w:type="gramEnd"/>
       <w:r>
@@ -1625,15 +1431,7 @@
           <w:sz w:val="24"/>
           <w:szCs w:val="24"/>
         </w:rPr>
-        <w:t xml:space="preserve"> (64 bit machines):</w:t>
-      </w:r>
-      <w:r>
-        <w:rPr>
-          <w:rFonts w:ascii="Times New Roman" w:hAnsi="Times New Roman" w:cs="Times New Roman"/>
-          <w:sz w:val="24"/>
-          <w:szCs w:val="24"/>
-        </w:rPr>
-        <w:t xml:space="preserve"> This package provides libdl.dll and </w:t>
+        <w:t xml:space="preserve"> (64 bit machines): This package provides libdl.dll and </w:t>
       </w:r>
       <w:proofErr w:type="spellStart"/>
       <w:r>
@@ -1651,57 +1449,7 @@
           <w:sz w:val="24"/>
           <w:szCs w:val="24"/>
         </w:rPr>
-        <w:t xml:space="preserve">, </w:t>
-      </w:r>
-      <w:r>
-        <w:rPr>
-          <w:rFonts w:ascii="Times New Roman" w:hAnsi="Times New Roman" w:cs="Times New Roman"/>
-          <w:sz w:val="24"/>
-          <w:szCs w:val="24"/>
-        </w:rPr>
-        <w:t>prerequisite</w:t>
-      </w:r>
-      <w:r>
-        <w:rPr>
-          <w:rFonts w:ascii="Times New Roman" w:hAnsi="Times New Roman" w:cs="Times New Roman"/>
-          <w:sz w:val="24"/>
-          <w:szCs w:val="24"/>
-        </w:rPr>
-        <w:t>s</w:t>
-      </w:r>
-      <w:r>
-        <w:rPr>
-          <w:rFonts w:ascii="Times New Roman" w:hAnsi="Times New Roman" w:cs="Times New Roman"/>
-          <w:sz w:val="24"/>
-          <w:szCs w:val="24"/>
-        </w:rPr>
-        <w:t xml:space="preserve"> for compiling </w:t>
-      </w:r>
-      <w:proofErr w:type="spellStart"/>
-      <w:r>
-        <w:rPr>
-          <w:rFonts w:ascii="Times New Roman" w:hAnsi="Times New Roman" w:cs="Times New Roman"/>
-          <w:sz w:val="24"/>
-          <w:szCs w:val="24"/>
-        </w:rPr>
-        <w:t>GridLAB</w:t>
-      </w:r>
-      <w:proofErr w:type="spellEnd"/>
-      <w:r>
-        <w:rPr>
-          <w:rFonts w:ascii="Times New Roman" w:hAnsi="Times New Roman" w:cs="Times New Roman"/>
-          <w:sz w:val="24"/>
-          <w:szCs w:val="24"/>
-        </w:rPr>
-        <w:t>-D</w:t>
-      </w:r>
-      <w:r>
-        <w:rPr>
-          <w:rFonts w:ascii="Times New Roman" w:hAnsi="Times New Roman" w:cs="Times New Roman"/>
-          <w:sz w:val="24"/>
-          <w:szCs w:val="24"/>
-        </w:rPr>
-        <w:t>.</w:t>
+        <w:t>, prerequisites for compiling GridLAB-D.</w:t>
       </w:r>
     </w:p>
     <w:p>
@@ -1962,47 +1710,7 @@
           <w:sz w:val="24"/>
           <w:szCs w:val="24"/>
         </w:rPr>
-        <w:t xml:space="preserve"> </w:t>
-      </w:r>
-      <w:r>
-        <w:rPr>
-          <w:rFonts w:ascii="Times New Roman" w:hAnsi="Times New Roman" w:cs="Times New Roman"/>
-          <w:sz w:val="24"/>
-          <w:szCs w:val="24"/>
-        </w:rPr>
-        <w:t>mingw-w64-</w:t>
-      </w:r>
-      <w:r>
-        <w:rPr>
-          <w:rFonts w:ascii="Times New Roman" w:hAnsi="Times New Roman" w:cs="Times New Roman"/>
-          <w:sz w:val="24"/>
-          <w:szCs w:val="24"/>
-        </w:rPr>
-        <w:t>x86_64</w:t>
-      </w:r>
-      <w:r>
-        <w:rPr>
-          <w:rFonts w:ascii="Times New Roman" w:hAnsi="Times New Roman" w:cs="Times New Roman"/>
-          <w:sz w:val="24"/>
-          <w:szCs w:val="24"/>
-        </w:rPr>
-        <w:t>-dlfcn mingw-w64-</w:t>
-      </w:r>
-      <w:r>
-        <w:rPr>
-          <w:rFonts w:ascii="Times New Roman" w:hAnsi="Times New Roman" w:cs="Times New Roman"/>
-          <w:sz w:val="24"/>
-          <w:szCs w:val="24"/>
-        </w:rPr>
-        <w:t>x86_64</w:t>
-      </w:r>
-      <w:r>
-        <w:rPr>
-          <w:rFonts w:ascii="Times New Roman" w:hAnsi="Times New Roman" w:cs="Times New Roman"/>
-          <w:sz w:val="24"/>
-          <w:szCs w:val="24"/>
-        </w:rPr>
-        <w:t>-xerces-c</w:t>
+        <w:t xml:space="preserve"> mingw-w64-x86_64-dlfcn mingw-w64-x86_64-xerces-c</w:t>
       </w:r>
     </w:p>
     <w:p>
@@ -2047,21 +1755,7 @@
         <w:rPr>
           <w:rFonts w:ascii="Times New Roman" w:hAnsi="Times New Roman" w:cs="Times New Roman"/>
         </w:rPr>
-        <w:t xml:space="preserve"> </w:t>
-      </w:r>
-      <w:proofErr w:type="spellStart"/>
-      <w:r>
-        <w:rPr>
-          <w:rFonts w:ascii="Times New Roman" w:hAnsi="Times New Roman" w:cs="Times New Roman"/>
-        </w:rPr>
-        <w:t>GridLAB</w:t>
-      </w:r>
-      <w:proofErr w:type="spellEnd"/>
-      <w:r>
-        <w:rPr>
-          <w:rFonts w:ascii="Times New Roman" w:hAnsi="Times New Roman" w:cs="Times New Roman"/>
-        </w:rPr>
-        <w:t>-D</w:t>
+        <w:t xml:space="preserve"> GridLAB-D</w:t>
       </w:r>
       <w:r>
         <w:rPr>
@@ -2096,60 +1790,24 @@
           <w:sz w:val="24"/>
           <w:szCs w:val="24"/>
         </w:rPr>
-        <w:t xml:space="preserve">Now That MSYS2 has been set up and all needed packages have been installed the installation process for </w:t>
-      </w:r>
-      <w:proofErr w:type="spellStart"/>
-      <w:r>
-        <w:rPr>
-          <w:rFonts w:ascii="Times New Roman" w:hAnsi="Times New Roman" w:cs="Times New Roman"/>
-          <w:sz w:val="24"/>
-          <w:szCs w:val="24"/>
-        </w:rPr>
-        <w:t>GridLAB</w:t>
-      </w:r>
-      <w:proofErr w:type="spellEnd"/>
-      <w:r>
-        <w:rPr>
-          <w:rFonts w:ascii="Times New Roman" w:hAnsi="Times New Roman" w:cs="Times New Roman"/>
-          <w:sz w:val="24"/>
-          <w:szCs w:val="24"/>
-        </w:rPr>
-        <w:t>-D can start.</w:t>
-      </w:r>
-    </w:p>
-    <w:p>
-      <w:pPr>
-        <w:rPr>
-          <w:rFonts w:ascii="Times New Roman" w:hAnsi="Times New Roman" w:cs="Times New Roman"/>
-          <w:sz w:val="24"/>
-          <w:szCs w:val="24"/>
-        </w:rPr>
-      </w:pPr>
-      <w:r>
-        <w:rPr>
-          <w:rFonts w:ascii="Times New Roman" w:hAnsi="Times New Roman" w:cs="Times New Roman"/>
-          <w:sz w:val="24"/>
-          <w:szCs w:val="24"/>
-        </w:rPr>
-        <w:t xml:space="preserve">Start by cloning the </w:t>
-      </w:r>
-      <w:proofErr w:type="spellStart"/>
-      <w:r>
-        <w:rPr>
-          <w:rFonts w:ascii="Times New Roman" w:hAnsi="Times New Roman" w:cs="Times New Roman"/>
-          <w:sz w:val="24"/>
-          <w:szCs w:val="24"/>
-        </w:rPr>
-        <w:t>GridLAB</w:t>
-      </w:r>
-      <w:proofErr w:type="spellEnd"/>
-      <w:r>
-        <w:rPr>
-          <w:rFonts w:ascii="Times New Roman" w:hAnsi="Times New Roman" w:cs="Times New Roman"/>
-          <w:sz w:val="24"/>
-          <w:szCs w:val="24"/>
-        </w:rPr>
-        <w:t xml:space="preserve">-D </w:t>
+        <w:t>Now That MSYS2 has been set up and all needed packages have been installed the installation process for GridLAB-D can start.</w:t>
+      </w:r>
+    </w:p>
+    <w:p>
+      <w:pPr>
+        <w:rPr>
+          <w:rFonts w:ascii="Times New Roman" w:hAnsi="Times New Roman" w:cs="Times New Roman"/>
+          <w:sz w:val="24"/>
+          <w:szCs w:val="24"/>
+        </w:rPr>
+      </w:pPr>
+      <w:r>
+        <w:rPr>
+          <w:rFonts w:ascii="Times New Roman" w:hAnsi="Times New Roman" w:cs="Times New Roman"/>
+          <w:sz w:val="24"/>
+          <w:szCs w:val="24"/>
+        </w:rPr>
+        <w:t xml:space="preserve">Start by cloning the GridLAB-D </w:t>
       </w:r>
       <w:proofErr w:type="spellStart"/>
       <w:r>
@@ -2209,34 +1867,12 @@
           <w:rFonts w:ascii="Times New Roman" w:hAnsi="Times New Roman" w:cs="Times New Roman"/>
         </w:rPr>
         <w:lastRenderedPageBreak/>
-        <w:t xml:space="preserve">Installing </w:t>
-      </w:r>
-      <w:proofErr w:type="spellStart"/>
-      <w:r>
-        <w:rPr>
-          <w:rFonts w:ascii="Times New Roman" w:hAnsi="Times New Roman" w:cs="Times New Roman"/>
-        </w:rPr>
-        <w:t>GridLAB</w:t>
-      </w:r>
-      <w:proofErr w:type="spellEnd"/>
-      <w:r>
-        <w:rPr>
-          <w:rFonts w:ascii="Times New Roman" w:hAnsi="Times New Roman" w:cs="Times New Roman"/>
-        </w:rPr>
-        <w:t>-D:</w:t>
-      </w:r>
-    </w:p>
-    <w:p>
-      <w:r>
-        <w:t xml:space="preserve">Change directories to the </w:t>
-      </w:r>
-      <w:proofErr w:type="spellStart"/>
-      <w:r>
-        <w:t>GridLAB</w:t>
-      </w:r>
-      <w:proofErr w:type="spellEnd"/>
-      <w:r>
-        <w:t>-D repository directory. Type the following.</w:t>
+        <w:t>Installing GridLAB-D:</w:t>
+      </w:r>
+    </w:p>
+    <w:p>
+      <w:r>
+        <w:t>Change directories to the GridLAB-D repository directory. Type the following.</w:t>
       </w:r>
     </w:p>
     <w:p>
@@ -2298,19 +1934,70 @@
         <w:t>--enable-silent-rules ‘CFLA</w:t>
       </w:r>
       <w:r>
-        <w:t>GS=-g -O2 -w’ ‘CXXFLAGS=-g -O2 -</w:t>
-      </w:r>
-      <w:r>
-        <w:t xml:space="preserve">w’ ‘LDFLAGS=-g -O2 </w:t>
+        <w:t>GS=</w:t>
       </w:r>
       <w:r>
         <w:t>-</w:t>
       </w:r>
       <w:r>
+        <w:t xml:space="preserve">g </w:t>
+      </w:r>
+      <w:r>
+        <w:t>-</w:t>
+      </w:r>
+      <w:r>
+        <w:t xml:space="preserve">O2 </w:t>
+      </w:r>
+      <w:r>
+        <w:t>-</w:t>
+      </w:r>
+      <w:r>
+        <w:t>w’ ‘CXXFLAGS=</w:t>
+      </w:r>
+      <w:r>
+        <w:t>-</w:t>
+      </w:r>
+      <w:r>
+        <w:t xml:space="preserve">g </w:t>
+      </w:r>
+      <w:r>
+        <w:t>-</w:t>
+      </w:r>
+      <w:r>
+        <w:t xml:space="preserve">O2 </w:t>
+      </w:r>
+      <w:r>
+        <w:t>-</w:t>
+      </w:r>
+      <w:r>
+        <w:t>w’ ‘LDFLAGS=</w:t>
+      </w:r>
+      <w:r>
+        <w:t>-</w:t>
+      </w:r>
+      <w:r>
+        <w:t xml:space="preserve">g </w:t>
+      </w:r>
+      <w:r>
+        <w:t>-</w:t>
+      </w:r>
+      <w:r>
+        <w:t xml:space="preserve">O2 </w:t>
+      </w:r>
+      <w:r>
+        <w:t>-</w:t>
+      </w:r>
+      <w:r>
         <w:t>w</w:t>
       </w:r>
       <w:r>
-        <w:t xml:space="preserve"> –L/mingw32/bin</w:t>
+        <w:t xml:space="preserve"> </w:t>
+      </w:r>
+      <w:r>
+        <w:t>-</w:t>
+      </w:r>
+      <w:r>
+        <w:t>L/mingw32/bin</w:t>
       </w:r>
       <w:r>
         <w:t>’</w:t>
@@ -2346,19 +2033,72 @@
         <w:t xml:space="preserve"> --enable-silent-rules ‘CFLAG</w:t>
       </w:r>
       <w:r>
-        <w:t>S=-g -O2 -w’ ‘CXXFLAGS=-g -O2 -</w:t>
-      </w:r>
-      <w:r>
-        <w:t xml:space="preserve">w’ ‘LDFLAGS=-g -O2 </w:t>
+        <w:t>S=</w:t>
       </w:r>
       <w:r>
         <w:t>-</w:t>
       </w:r>
       <w:r>
+        <w:t xml:space="preserve">g </w:t>
+      </w:r>
+      <w:r>
+        <w:t>-</w:t>
+      </w:r>
+      <w:r>
+        <w:t xml:space="preserve">O2 </w:t>
+      </w:r>
+      <w:r>
+        <w:t>-</w:t>
+      </w:r>
+      <w:r>
+        <w:t>w’ ‘CXXFLAGS=</w:t>
+      </w:r>
+      <w:r>
+        <w:t>-</w:t>
+      </w:r>
+      <w:r>
+        <w:t xml:space="preserve">g </w:t>
+      </w:r>
+      <w:r>
+        <w:t>-</w:t>
+      </w:r>
+      <w:r>
+        <w:t xml:space="preserve">O2 </w:t>
+      </w:r>
+      <w:r>
+        <w:t>-</w:t>
+      </w:r>
+      <w:r>
+        <w:t>w’ ‘LDFLAGS=</w:t>
+      </w:r>
+      <w:r>
+        <w:t>-</w:t>
+      </w:r>
+      <w:r>
+        <w:t xml:space="preserve">g </w:t>
+      </w:r>
+      <w:r>
+        <w:t>-</w:t>
+      </w:r>
+      <w:r>
+        <w:t xml:space="preserve">O2 </w:t>
+      </w:r>
+      <w:r>
+        <w:t>-</w:t>
+      </w:r>
+      <w:r>
         <w:t>w</w:t>
       </w:r>
       <w:r>
-        <w:t xml:space="preserve"> -L/mingw64/bin</w:t>
+        <w:t xml:space="preserve"> </w:t>
+      </w:r>
+      <w:r>
+        <w:t>-</w:t>
+      </w:r>
+      <w:bookmarkStart w:id="0" w:name="_GoBack"/>
+      <w:bookmarkEnd w:id="0"/>
+      <w:r>
+        <w:t>L/mingw64/bin</w:t>
       </w:r>
       <w:r>
         <w:t>’</w:t>
@@ -2404,15 +2144,7 @@
     </w:p>
     <w:p>
       <w:r>
-        <w:t xml:space="preserve">There are several optional features that can be built with </w:t>
-      </w:r>
-      <w:proofErr w:type="spellStart"/>
-      <w:r>
-        <w:t>GridLAB</w:t>
-      </w:r>
-      <w:proofErr w:type="spellEnd"/>
-      <w:r>
-        <w:t xml:space="preserve">-D. Those are the </w:t>
+        <w:t xml:space="preserve">There are several optional features that can be built with GridLAB-D. Those are the </w:t>
       </w:r>
       <w:r>
         <w:t xml:space="preserve">FNCS library, HELICS library, </w:t>
@@ -2487,25 +2219,7 @@
           <w:sz w:val="24"/>
           <w:szCs w:val="24"/>
         </w:rPr>
-        <w:t xml:space="preserve">In order to build </w:t>
-      </w:r>
-      <w:proofErr w:type="spellStart"/>
-      <w:r>
-        <w:rPr>
-          <w:rFonts w:ascii="Times New Roman" w:hAnsi="Times New Roman" w:cs="Times New Roman"/>
-          <w:sz w:val="24"/>
-          <w:szCs w:val="24"/>
-        </w:rPr>
-        <w:t>GridLAB</w:t>
-      </w:r>
-      <w:proofErr w:type="spellEnd"/>
-      <w:r>
-        <w:rPr>
-          <w:rFonts w:ascii="Times New Roman" w:hAnsi="Times New Roman" w:cs="Times New Roman"/>
-          <w:sz w:val="24"/>
-          <w:szCs w:val="24"/>
-        </w:rPr>
-        <w:t xml:space="preserve">-D with the FNCS library. FNCS must be installed on your machine. For instructions on building FNCS </w:t>
+        <w:t xml:space="preserve">In order to build GridLAB-D with the FNCS library. FNCS must be installed on your machine. For instructions on building FNCS </w:t>
       </w:r>
       <w:r>
         <w:rPr>
@@ -2580,25 +2294,7 @@
           <w:sz w:val="24"/>
           <w:szCs w:val="24"/>
         </w:rPr>
-        <w:t xml:space="preserve">y libraries ZMQ and CZMQ must be added to the PATH in MSYS2. To build </w:t>
-      </w:r>
-      <w:proofErr w:type="spellStart"/>
-      <w:r>
-        <w:rPr>
-          <w:rFonts w:ascii="Times New Roman" w:hAnsi="Times New Roman" w:cs="Times New Roman"/>
-          <w:sz w:val="24"/>
-          <w:szCs w:val="24"/>
-        </w:rPr>
-        <w:t>GridLAB</w:t>
-      </w:r>
-      <w:proofErr w:type="spellEnd"/>
-      <w:r>
-        <w:rPr>
-          <w:rFonts w:ascii="Times New Roman" w:hAnsi="Times New Roman" w:cs="Times New Roman"/>
-          <w:sz w:val="24"/>
-          <w:szCs w:val="24"/>
-        </w:rPr>
-        <w:t>-D with FNCS add the following option to the configure lines in steps 2 or 3 above:</w:t>
+        <w:t>y libraries ZMQ and CZMQ must be added to the PATH in MSYS2. To build GridLAB-D with FNCS add the following option to the configure lines in steps 2 or 3 above:</w:t>
       </w:r>
     </w:p>
     <w:p>
@@ -2655,25 +2351,7 @@
           <w:sz w:val="24"/>
           <w:szCs w:val="24"/>
         </w:rPr>
-        <w:t xml:space="preserve">For more information on the FNCS library functionality within </w:t>
-      </w:r>
-      <w:proofErr w:type="spellStart"/>
-      <w:r>
-        <w:rPr>
-          <w:rFonts w:ascii="Times New Roman" w:hAnsi="Times New Roman" w:cs="Times New Roman"/>
-          <w:sz w:val="24"/>
-          <w:szCs w:val="24"/>
-        </w:rPr>
-        <w:t>GridLAB</w:t>
-      </w:r>
-      <w:proofErr w:type="spellEnd"/>
-      <w:r>
-        <w:rPr>
-          <w:rFonts w:ascii="Times New Roman" w:hAnsi="Times New Roman" w:cs="Times New Roman"/>
-          <w:sz w:val="24"/>
-          <w:szCs w:val="24"/>
-        </w:rPr>
-        <w:t xml:space="preserve">-D see </w:t>
+        <w:t xml:space="preserve">For more information on the FNCS library functionality within GridLAB-D see </w:t>
       </w:r>
       <w:hyperlink r:id="rId18" w:history="1">
         <w:r>
@@ -2728,25 +2406,7 @@
           <w:sz w:val="24"/>
           <w:szCs w:val="24"/>
         </w:rPr>
-        <w:t xml:space="preserve">In order to build </w:t>
-      </w:r>
-      <w:proofErr w:type="spellStart"/>
-      <w:r>
-        <w:rPr>
-          <w:rFonts w:ascii="Times New Roman" w:hAnsi="Times New Roman" w:cs="Times New Roman"/>
-          <w:sz w:val="24"/>
-          <w:szCs w:val="24"/>
-        </w:rPr>
-        <w:t>GridLAB</w:t>
-      </w:r>
-      <w:proofErr w:type="spellEnd"/>
-      <w:r>
-        <w:rPr>
-          <w:rFonts w:ascii="Times New Roman" w:hAnsi="Times New Roman" w:cs="Times New Roman"/>
-          <w:sz w:val="24"/>
-          <w:szCs w:val="24"/>
-        </w:rPr>
-        <w:t xml:space="preserve">-D with the FNCS library. HELICS must be installed on your machine. For instructions on building HELICS please see </w:t>
+        <w:t xml:space="preserve">In order to build GridLAB-D with the FNCS library. HELICS must be installed on your machine. For instructions on building HELICS please see </w:t>
       </w:r>
       <w:hyperlink r:id="rId19" w:history="1">
         <w:r>
@@ -2765,25 +2425,7 @@
           <w:sz w:val="24"/>
           <w:szCs w:val="24"/>
         </w:rPr>
-        <w:t xml:space="preserve">. Once HELICS has been installed, the path to the HELICS library and its third party libraries ZMQ must be added to the PATH in MSYS2. To build </w:t>
-      </w:r>
-      <w:proofErr w:type="spellStart"/>
-      <w:r>
-        <w:rPr>
-          <w:rFonts w:ascii="Times New Roman" w:hAnsi="Times New Roman" w:cs="Times New Roman"/>
-          <w:sz w:val="24"/>
-          <w:szCs w:val="24"/>
-        </w:rPr>
-        <w:t>GridLAB</w:t>
-      </w:r>
-      <w:proofErr w:type="spellEnd"/>
-      <w:r>
-        <w:rPr>
-          <w:rFonts w:ascii="Times New Roman" w:hAnsi="Times New Roman" w:cs="Times New Roman"/>
-          <w:sz w:val="24"/>
-          <w:szCs w:val="24"/>
-        </w:rPr>
-        <w:t>-D with HELICS add the following option to the configure lines in steps 2 or 3 above:</w:t>
+        <w:t>. Once HELICS has been installed, the path to the HELICS library and its third party libraries ZMQ must be added to the PATH in MSYS2. To build GridLAB-D with HELICS add the following option to the configure lines in steps 2 or 3 above:</w:t>
       </w:r>
     </w:p>
     <w:p>
@@ -2840,25 +2482,7 @@
           <w:sz w:val="24"/>
           <w:szCs w:val="24"/>
         </w:rPr>
-        <w:t xml:space="preserve">For more information on the HELICS library functionality with </w:t>
-      </w:r>
-      <w:proofErr w:type="spellStart"/>
-      <w:r>
-        <w:rPr>
-          <w:rFonts w:ascii="Times New Roman" w:hAnsi="Times New Roman" w:cs="Times New Roman"/>
-          <w:sz w:val="24"/>
-          <w:szCs w:val="24"/>
-        </w:rPr>
-        <w:t>GridLAB</w:t>
-      </w:r>
-      <w:proofErr w:type="spellEnd"/>
-      <w:r>
-        <w:rPr>
-          <w:rFonts w:ascii="Times New Roman" w:hAnsi="Times New Roman" w:cs="Times New Roman"/>
-          <w:sz w:val="24"/>
-          <w:szCs w:val="24"/>
-        </w:rPr>
-        <w:t xml:space="preserve">-D see </w:t>
+        <w:t xml:space="preserve">For more information on the HELICS library functionality with GridLAB-D see </w:t>
       </w:r>
       <w:hyperlink r:id="rId20" w:history="1">
         <w:r>
@@ -2947,25 +2571,7 @@
           <w:sz w:val="24"/>
           <w:szCs w:val="24"/>
         </w:rPr>
-        <w:t xml:space="preserve"> link inside of </w:t>
-      </w:r>
-      <w:proofErr w:type="spellStart"/>
-      <w:r>
-        <w:rPr>
-          <w:rFonts w:ascii="Times New Roman" w:hAnsi="Times New Roman" w:cs="Times New Roman"/>
-          <w:sz w:val="24"/>
-          <w:szCs w:val="24"/>
-        </w:rPr>
-        <w:t>GridLAB</w:t>
-      </w:r>
-      <w:proofErr w:type="spellEnd"/>
-      <w:r>
-        <w:rPr>
-          <w:rFonts w:ascii="Times New Roman" w:hAnsi="Times New Roman" w:cs="Times New Roman"/>
-          <w:sz w:val="24"/>
-          <w:szCs w:val="24"/>
-        </w:rPr>
-        <w:t>-D a version of MATLAB must be installed on the system.</w:t>
+        <w:t xml:space="preserve"> link inside of GridLAB-D a version of MATLAB must be installed on the system.</w:t>
       </w:r>
       <w:r>
         <w:rPr>
@@ -3196,25 +2802,7 @@
           <w:sz w:val="24"/>
           <w:szCs w:val="24"/>
         </w:rPr>
-        <w:t xml:space="preserve">For more information on the MATLAB functionality within </w:t>
-      </w:r>
-      <w:proofErr w:type="spellStart"/>
-      <w:r>
-        <w:rPr>
-          <w:rFonts w:ascii="Times New Roman" w:hAnsi="Times New Roman" w:cs="Times New Roman"/>
-          <w:sz w:val="24"/>
-          <w:szCs w:val="24"/>
-        </w:rPr>
-        <w:t>GridLAB</w:t>
-      </w:r>
-      <w:proofErr w:type="spellEnd"/>
-      <w:r>
-        <w:rPr>
-          <w:rFonts w:ascii="Times New Roman" w:hAnsi="Times New Roman" w:cs="Times New Roman"/>
-          <w:sz w:val="24"/>
-          <w:szCs w:val="24"/>
-        </w:rPr>
-        <w:t xml:space="preserve">-D see </w:t>
+        <w:t xml:space="preserve">For more information on the MATLAB functionality within GridLAB-D see </w:t>
       </w:r>
       <w:hyperlink r:id="rId21" w:history="1">
         <w:r>
@@ -3269,25 +2857,7 @@
           <w:sz w:val="24"/>
           <w:szCs w:val="24"/>
         </w:rPr>
-        <w:t xml:space="preserve">In order to build </w:t>
-      </w:r>
-      <w:proofErr w:type="spellStart"/>
-      <w:r>
-        <w:rPr>
-          <w:rFonts w:ascii="Times New Roman" w:hAnsi="Times New Roman" w:cs="Times New Roman"/>
-          <w:sz w:val="24"/>
-          <w:szCs w:val="24"/>
-        </w:rPr>
-        <w:t>GridLAB</w:t>
-      </w:r>
-      <w:proofErr w:type="spellEnd"/>
-      <w:r>
-        <w:rPr>
-          <w:rFonts w:ascii="Times New Roman" w:hAnsi="Times New Roman" w:cs="Times New Roman"/>
-          <w:sz w:val="24"/>
-          <w:szCs w:val="24"/>
-        </w:rPr>
-        <w:t>-D with MySQL set the following option to the configure line in step 2 or 3 above:</w:t>
+        <w:t>In order to build GridLAB-D with MySQL set the following option to the configure line in step 2 or 3 above:</w:t>
       </w:r>
     </w:p>
     <w:p>
@@ -5262,7 +4832,7 @@
 </file>
 
 <file path=customXml/itemProps1.xml><?xml version="1.0" encoding="utf-8"?>
-<ds:datastoreItem xmlns:ds="http://schemas.openxmlformats.org/officeDocument/2006/customXml" ds:itemID="{ED8DA2D1-E147-4BF5-8431-914EA23BF3ED}">
+<ds:datastoreItem xmlns:ds="http://schemas.openxmlformats.org/officeDocument/2006/customXml" ds:itemID="{67638B89-8C4F-41A7-9893-BBB990B0DAFD}">
   <ds:schemaRefs>
     <ds:schemaRef ds:uri="http://schemas.openxmlformats.org/officeDocument/2006/bibliography"/>
   </ds:schemaRefs>

</xml_diff>

<commit_message>
(develop) Update to MSYS2 Install Word document to fix some hyphen issues
</commit_message>
<xml_diff>
--- a/BuildingGridlabdOnWindowsWithMsys2.docx
+++ b/BuildingGridlabdOnWindowsWithMsys2.docx
@@ -14,21 +14,7 @@
         <w:rPr>
           <w:rFonts w:ascii="Times New Roman" w:hAnsi="Times New Roman" w:cs="Times New Roman"/>
         </w:rPr>
-        <w:t xml:space="preserve">Building </w:t>
-      </w:r>
-      <w:proofErr w:type="spellStart"/>
-      <w:r>
-        <w:rPr>
-          <w:rFonts w:ascii="Times New Roman" w:hAnsi="Times New Roman" w:cs="Times New Roman"/>
-        </w:rPr>
-        <w:t>GridLAB</w:t>
-      </w:r>
-      <w:proofErr w:type="spellEnd"/>
-      <w:r>
-        <w:rPr>
-          <w:rFonts w:ascii="Times New Roman" w:hAnsi="Times New Roman" w:cs="Times New Roman"/>
-        </w:rPr>
-        <w:t xml:space="preserve">-D </w:t>
+        <w:t xml:space="preserve">Building GridLAB-D </w:t>
       </w:r>
       <w:r>
         <w:rPr>
@@ -79,21 +65,7 @@
         <w:rPr>
           <w:rFonts w:ascii="Times New Roman" w:hAnsi="Times New Roman" w:cs="Times New Roman"/>
         </w:rPr>
-        <w:t xml:space="preserve">The MSYS2 environment is used to build </w:t>
-      </w:r>
-      <w:proofErr w:type="spellStart"/>
-      <w:r>
-        <w:rPr>
-          <w:rFonts w:ascii="Times New Roman" w:hAnsi="Times New Roman" w:cs="Times New Roman"/>
-        </w:rPr>
-        <w:t>GridLAB</w:t>
-      </w:r>
-      <w:proofErr w:type="spellEnd"/>
-      <w:r>
-        <w:rPr>
-          <w:rFonts w:ascii="Times New Roman" w:hAnsi="Times New Roman" w:cs="Times New Roman"/>
-        </w:rPr>
-        <w:t>-D 4.1 or newer for the Windows OS. It can be dow</w:t>
+        <w:t>The MSYS2 environment is used to build GridLAB-D 4.1 or newer for the Windows OS. It can be dow</w:t>
       </w:r>
       <w:r>
         <w:rPr>
@@ -620,8 +592,6 @@
       <w:r>
         <w:br w:type="page"/>
       </w:r>
-      <w:bookmarkStart w:id="0" w:name="_GoBack"/>
-      <w:bookmarkEnd w:id="0"/>
     </w:p>
     <w:p>
       <w:pPr>
@@ -771,7 +741,15 @@
           <w:sz w:val="24"/>
           <w:szCs w:val="24"/>
         </w:rPr>
-        <w:t xml:space="preserve"> -</w:t>
+        <w:t xml:space="preserve"> </w:t>
+      </w:r>
+      <w:r>
+        <w:rPr>
+          <w:rFonts w:ascii="Times New Roman" w:hAnsi="Times New Roman" w:cs="Times New Roman"/>
+          <w:sz w:val="24"/>
+          <w:szCs w:val="24"/>
+        </w:rPr>
+        <w:t>-</w:t>
       </w:r>
       <w:proofErr w:type="spellStart"/>
       <w:r>
@@ -997,7 +975,23 @@
           <w:sz w:val="24"/>
           <w:szCs w:val="24"/>
         </w:rPr>
-        <w:t xml:space="preserve"> –Su</w:t>
+        <w:t xml:space="preserve"> </w:t>
+      </w:r>
+      <w:r>
+        <w:rPr>
+          <w:rFonts w:ascii="Times New Roman" w:hAnsi="Times New Roman" w:cs="Times New Roman"/>
+          <w:sz w:val="24"/>
+          <w:szCs w:val="24"/>
+        </w:rPr>
+        <w:t>-</w:t>
+      </w:r>
+      <w:r>
+        <w:rPr>
+          <w:rFonts w:ascii="Times New Roman" w:hAnsi="Times New Roman" w:cs="Times New Roman"/>
+          <w:sz w:val="24"/>
+          <w:szCs w:val="24"/>
+        </w:rPr>
+        <w:t>Su</w:t>
       </w:r>
     </w:p>
     <w:p>
@@ -1031,25 +1025,7 @@
           <w:sz w:val="24"/>
           <w:szCs w:val="24"/>
         </w:rPr>
-        <w:t xml:space="preserve">In order to build </w:t>
-      </w:r>
-      <w:proofErr w:type="spellStart"/>
-      <w:r>
-        <w:rPr>
-          <w:rFonts w:ascii="Times New Roman" w:hAnsi="Times New Roman" w:cs="Times New Roman"/>
-          <w:sz w:val="24"/>
-          <w:szCs w:val="24"/>
-        </w:rPr>
-        <w:t>GridLAB</w:t>
-      </w:r>
-      <w:proofErr w:type="spellEnd"/>
-      <w:r>
-        <w:rPr>
-          <w:rFonts w:ascii="Times New Roman" w:hAnsi="Times New Roman" w:cs="Times New Roman"/>
-          <w:sz w:val="24"/>
-          <w:szCs w:val="24"/>
-        </w:rPr>
-        <w:t>-D There are a couple MSYS2 packages that need to be installed. They are as follows:</w:t>
+        <w:t>In order to build GridLAB-D There are a couple MSYS2 packages that need to be installed. They are as follows:</w:t>
       </w:r>
     </w:p>
     <w:p>
@@ -1125,25 +1101,7 @@
           <w:sz w:val="24"/>
           <w:szCs w:val="24"/>
         </w:rPr>
-        <w:t xml:space="preserve"> program needed to compile </w:t>
-      </w:r>
-      <w:proofErr w:type="spellStart"/>
-      <w:r>
-        <w:rPr>
-          <w:rFonts w:ascii="Times New Roman" w:hAnsi="Times New Roman" w:cs="Times New Roman"/>
-          <w:sz w:val="24"/>
-          <w:szCs w:val="24"/>
-        </w:rPr>
-        <w:t>GridLAB</w:t>
-      </w:r>
-      <w:proofErr w:type="spellEnd"/>
-      <w:r>
-        <w:rPr>
-          <w:rFonts w:ascii="Times New Roman" w:hAnsi="Times New Roman" w:cs="Times New Roman"/>
-          <w:sz w:val="24"/>
-          <w:szCs w:val="24"/>
-        </w:rPr>
-        <w:t>-D</w:t>
+        <w:t xml:space="preserve"> program needed to compile GridLAB-D</w:t>
       </w:r>
     </w:p>
     <w:p>
@@ -1309,25 +1267,7 @@
           <w:sz w:val="24"/>
           <w:szCs w:val="24"/>
         </w:rPr>
-        <w:t xml:space="preserve">: This is required so the </w:t>
-      </w:r>
-      <w:proofErr w:type="spellStart"/>
-      <w:r>
-        <w:rPr>
-          <w:rFonts w:ascii="Times New Roman" w:hAnsi="Times New Roman" w:cs="Times New Roman"/>
-          <w:sz w:val="24"/>
-          <w:szCs w:val="24"/>
-        </w:rPr>
-        <w:t>GridLAB</w:t>
-      </w:r>
-      <w:proofErr w:type="spellEnd"/>
-      <w:r>
-        <w:rPr>
-          <w:rFonts w:ascii="Times New Roman" w:hAnsi="Times New Roman" w:cs="Times New Roman"/>
-          <w:sz w:val="24"/>
-          <w:szCs w:val="24"/>
-        </w:rPr>
-        <w:t xml:space="preserve">-D </w:t>
+        <w:t xml:space="preserve">: This is required so the GridLAB-D </w:t>
       </w:r>
       <w:proofErr w:type="spellStart"/>
       <w:r>
@@ -1377,25 +1317,7 @@
           <w:sz w:val="24"/>
           <w:szCs w:val="24"/>
         </w:rPr>
-        <w:t xml:space="preserve"> (32 bit machines): This package provides xerces-c, a prerequisite for compiling </w:t>
-      </w:r>
-      <w:proofErr w:type="spellStart"/>
-      <w:r>
-        <w:rPr>
-          <w:rFonts w:ascii="Times New Roman" w:hAnsi="Times New Roman" w:cs="Times New Roman"/>
-          <w:sz w:val="24"/>
-          <w:szCs w:val="24"/>
-        </w:rPr>
-        <w:t>GridLAB</w:t>
-      </w:r>
-      <w:proofErr w:type="spellEnd"/>
-      <w:r>
-        <w:rPr>
-          <w:rFonts w:ascii="Times New Roman" w:hAnsi="Times New Roman" w:cs="Times New Roman"/>
-          <w:sz w:val="24"/>
-          <w:szCs w:val="24"/>
-        </w:rPr>
-        <w:t>-D.</w:t>
+        <w:t xml:space="preserve"> (32 bit machines): This package provides xerces-c, a prerequisite for compiling GridLAB-D.</w:t>
       </w:r>
     </w:p>
     <w:p>
@@ -1418,15 +1340,7 @@
           <w:sz w:val="24"/>
           <w:szCs w:val="24"/>
         </w:rPr>
-        <w:t>mingw-w64-</w:t>
-      </w:r>
-      <w:r>
-        <w:rPr>
-          <w:rFonts w:ascii="Times New Roman" w:hAnsi="Times New Roman" w:cs="Times New Roman"/>
-          <w:sz w:val="24"/>
-          <w:szCs w:val="24"/>
-        </w:rPr>
-        <w:t>x86_64-xerces-c</w:t>
+        <w:t>mingw-w64-x86_64-xerces-c</w:t>
       </w:r>
       <w:proofErr w:type="gramEnd"/>
       <w:r>
@@ -1435,49 +1349,7 @@
           <w:sz w:val="24"/>
           <w:szCs w:val="24"/>
         </w:rPr>
-        <w:t xml:space="preserve"> (64</w:t>
-      </w:r>
-      <w:r>
-        <w:rPr>
-          <w:rFonts w:ascii="Times New Roman" w:hAnsi="Times New Roman" w:cs="Times New Roman"/>
-          <w:sz w:val="24"/>
-          <w:szCs w:val="24"/>
-        </w:rPr>
-        <w:t xml:space="preserve"> bit machines): This package provides xerces-c</w:t>
-      </w:r>
-      <w:r>
-        <w:rPr>
-          <w:rFonts w:ascii="Times New Roman" w:hAnsi="Times New Roman" w:cs="Times New Roman"/>
-          <w:sz w:val="24"/>
-          <w:szCs w:val="24"/>
-        </w:rPr>
-        <w:t>,</w:t>
-      </w:r>
-      <w:r>
-        <w:rPr>
-          <w:rFonts w:ascii="Times New Roman" w:hAnsi="Times New Roman" w:cs="Times New Roman"/>
-          <w:sz w:val="24"/>
-          <w:szCs w:val="24"/>
-        </w:rPr>
-        <w:t xml:space="preserve"> a prerequisite for compiling </w:t>
-      </w:r>
-      <w:proofErr w:type="spellStart"/>
-      <w:r>
-        <w:rPr>
-          <w:rFonts w:ascii="Times New Roman" w:hAnsi="Times New Roman" w:cs="Times New Roman"/>
-          <w:sz w:val="24"/>
-          <w:szCs w:val="24"/>
-        </w:rPr>
-        <w:t>GridLAB</w:t>
-      </w:r>
-      <w:proofErr w:type="spellEnd"/>
-      <w:r>
-        <w:rPr>
-          <w:rFonts w:ascii="Times New Roman" w:hAnsi="Times New Roman" w:cs="Times New Roman"/>
-          <w:sz w:val="24"/>
-          <w:szCs w:val="24"/>
-        </w:rPr>
-        <w:t>-D.</w:t>
+        <w:t xml:space="preserve"> (64 bit machines): This package provides xerces-c, a prerequisite for compiling GridLAB-D.</w:t>
       </w:r>
     </w:p>
     <w:p>
@@ -1500,15 +1372,7 @@
           <w:sz w:val="24"/>
           <w:szCs w:val="24"/>
         </w:rPr>
-        <w:t>mingw-w64-i686-</w:t>
-      </w:r>
-      <w:r>
-        <w:rPr>
-          <w:rFonts w:ascii="Times New Roman" w:hAnsi="Times New Roman" w:cs="Times New Roman"/>
-          <w:sz w:val="24"/>
-          <w:szCs w:val="24"/>
-        </w:rPr>
-        <w:t>dlfcn</w:t>
+        <w:t>mingw-w64-i686-dlfcn</w:t>
       </w:r>
       <w:proofErr w:type="gramEnd"/>
       <w:r>
@@ -1517,15 +1381,7 @@
           <w:sz w:val="24"/>
           <w:szCs w:val="24"/>
         </w:rPr>
-        <w:t xml:space="preserve"> (32 bit machines): This package provides </w:t>
-      </w:r>
-      <w:r>
-        <w:rPr>
-          <w:rFonts w:ascii="Times New Roman" w:hAnsi="Times New Roman" w:cs="Times New Roman"/>
-          <w:sz w:val="24"/>
-          <w:szCs w:val="24"/>
-        </w:rPr>
-        <w:t xml:space="preserve">libdl.dll and </w:t>
+        <w:t xml:space="preserve"> (32 bit machines): This package provides libdl.dll and </w:t>
       </w:r>
       <w:proofErr w:type="spellStart"/>
       <w:r>
@@ -1543,49 +1399,7 @@
           <w:sz w:val="24"/>
           <w:szCs w:val="24"/>
         </w:rPr>
-        <w:t xml:space="preserve">, </w:t>
-      </w:r>
-      <w:r>
-        <w:rPr>
-          <w:rFonts w:ascii="Times New Roman" w:hAnsi="Times New Roman" w:cs="Times New Roman"/>
-          <w:sz w:val="24"/>
-          <w:szCs w:val="24"/>
-        </w:rPr>
-        <w:t>prerequisite</w:t>
-      </w:r>
-      <w:r>
-        <w:rPr>
-          <w:rFonts w:ascii="Times New Roman" w:hAnsi="Times New Roman" w:cs="Times New Roman"/>
-          <w:sz w:val="24"/>
-          <w:szCs w:val="24"/>
-        </w:rPr>
-        <w:t>s</w:t>
-      </w:r>
-      <w:r>
-        <w:rPr>
-          <w:rFonts w:ascii="Times New Roman" w:hAnsi="Times New Roman" w:cs="Times New Roman"/>
-          <w:sz w:val="24"/>
-          <w:szCs w:val="24"/>
-        </w:rPr>
-        <w:t xml:space="preserve"> for compiling </w:t>
-      </w:r>
-      <w:proofErr w:type="spellStart"/>
-      <w:r>
-        <w:rPr>
-          <w:rFonts w:ascii="Times New Roman" w:hAnsi="Times New Roman" w:cs="Times New Roman"/>
-          <w:sz w:val="24"/>
-          <w:szCs w:val="24"/>
-        </w:rPr>
-        <w:t>GridLAB</w:t>
-      </w:r>
-      <w:proofErr w:type="spellEnd"/>
-      <w:r>
-        <w:rPr>
-          <w:rFonts w:ascii="Times New Roman" w:hAnsi="Times New Roman" w:cs="Times New Roman"/>
-          <w:sz w:val="24"/>
-          <w:szCs w:val="24"/>
-        </w:rPr>
-        <w:t>-D.</w:t>
+        <w:t>, prerequisites for compiling GridLAB-D.</w:t>
       </w:r>
     </w:p>
     <w:p>
@@ -1608,15 +1422,7 @@
           <w:sz w:val="24"/>
           <w:szCs w:val="24"/>
         </w:rPr>
-        <w:t>mingw-w64-x86_64-</w:t>
-      </w:r>
-      <w:r>
-        <w:rPr>
-          <w:rFonts w:ascii="Times New Roman" w:hAnsi="Times New Roman" w:cs="Times New Roman"/>
-          <w:sz w:val="24"/>
-          <w:szCs w:val="24"/>
-        </w:rPr>
-        <w:t>dlfcn</w:t>
+        <w:t>mingw-w64-x86_64-dlfcn</w:t>
       </w:r>
       <w:proofErr w:type="gramEnd"/>
       <w:r>
@@ -1625,15 +1431,7 @@
           <w:sz w:val="24"/>
           <w:szCs w:val="24"/>
         </w:rPr>
-        <w:t xml:space="preserve"> (64 bit machines):</w:t>
-      </w:r>
-      <w:r>
-        <w:rPr>
-          <w:rFonts w:ascii="Times New Roman" w:hAnsi="Times New Roman" w:cs="Times New Roman"/>
-          <w:sz w:val="24"/>
-          <w:szCs w:val="24"/>
-        </w:rPr>
-        <w:t xml:space="preserve"> This package provides libdl.dll and </w:t>
+        <w:t xml:space="preserve"> (64 bit machines): This package provides libdl.dll and </w:t>
       </w:r>
       <w:proofErr w:type="spellStart"/>
       <w:r>
@@ -1651,57 +1449,7 @@
           <w:sz w:val="24"/>
           <w:szCs w:val="24"/>
         </w:rPr>
-        <w:t xml:space="preserve">, </w:t>
-      </w:r>
-      <w:r>
-        <w:rPr>
-          <w:rFonts w:ascii="Times New Roman" w:hAnsi="Times New Roman" w:cs="Times New Roman"/>
-          <w:sz w:val="24"/>
-          <w:szCs w:val="24"/>
-        </w:rPr>
-        <w:t>prerequisite</w:t>
-      </w:r>
-      <w:r>
-        <w:rPr>
-          <w:rFonts w:ascii="Times New Roman" w:hAnsi="Times New Roman" w:cs="Times New Roman"/>
-          <w:sz w:val="24"/>
-          <w:szCs w:val="24"/>
-        </w:rPr>
-        <w:t>s</w:t>
-      </w:r>
-      <w:r>
-        <w:rPr>
-          <w:rFonts w:ascii="Times New Roman" w:hAnsi="Times New Roman" w:cs="Times New Roman"/>
-          <w:sz w:val="24"/>
-          <w:szCs w:val="24"/>
-        </w:rPr>
-        <w:t xml:space="preserve"> for compiling </w:t>
-      </w:r>
-      <w:proofErr w:type="spellStart"/>
-      <w:r>
-        <w:rPr>
-          <w:rFonts w:ascii="Times New Roman" w:hAnsi="Times New Roman" w:cs="Times New Roman"/>
-          <w:sz w:val="24"/>
-          <w:szCs w:val="24"/>
-        </w:rPr>
-        <w:t>GridLAB</w:t>
-      </w:r>
-      <w:proofErr w:type="spellEnd"/>
-      <w:r>
-        <w:rPr>
-          <w:rFonts w:ascii="Times New Roman" w:hAnsi="Times New Roman" w:cs="Times New Roman"/>
-          <w:sz w:val="24"/>
-          <w:szCs w:val="24"/>
-        </w:rPr>
-        <w:t>-D</w:t>
-      </w:r>
-      <w:r>
-        <w:rPr>
-          <w:rFonts w:ascii="Times New Roman" w:hAnsi="Times New Roman" w:cs="Times New Roman"/>
-          <w:sz w:val="24"/>
-          <w:szCs w:val="24"/>
-        </w:rPr>
-        <w:t>.</w:t>
+        <w:t>, prerequisites for compiling GridLAB-D.</w:t>
       </w:r>
     </w:p>
     <w:p>
@@ -1962,47 +1710,7 @@
           <w:sz w:val="24"/>
           <w:szCs w:val="24"/>
         </w:rPr>
-        <w:t xml:space="preserve"> </w:t>
-      </w:r>
-      <w:r>
-        <w:rPr>
-          <w:rFonts w:ascii="Times New Roman" w:hAnsi="Times New Roman" w:cs="Times New Roman"/>
-          <w:sz w:val="24"/>
-          <w:szCs w:val="24"/>
-        </w:rPr>
-        <w:t>mingw-w64-</w:t>
-      </w:r>
-      <w:r>
-        <w:rPr>
-          <w:rFonts w:ascii="Times New Roman" w:hAnsi="Times New Roman" w:cs="Times New Roman"/>
-          <w:sz w:val="24"/>
-          <w:szCs w:val="24"/>
-        </w:rPr>
-        <w:t>x86_64</w:t>
-      </w:r>
-      <w:r>
-        <w:rPr>
-          <w:rFonts w:ascii="Times New Roman" w:hAnsi="Times New Roman" w:cs="Times New Roman"/>
-          <w:sz w:val="24"/>
-          <w:szCs w:val="24"/>
-        </w:rPr>
-        <w:t>-dlfcn mingw-w64-</w:t>
-      </w:r>
-      <w:r>
-        <w:rPr>
-          <w:rFonts w:ascii="Times New Roman" w:hAnsi="Times New Roman" w:cs="Times New Roman"/>
-          <w:sz w:val="24"/>
-          <w:szCs w:val="24"/>
-        </w:rPr>
-        <w:t>x86_64</w:t>
-      </w:r>
-      <w:r>
-        <w:rPr>
-          <w:rFonts w:ascii="Times New Roman" w:hAnsi="Times New Roman" w:cs="Times New Roman"/>
-          <w:sz w:val="24"/>
-          <w:szCs w:val="24"/>
-        </w:rPr>
-        <w:t>-xerces-c</w:t>
+        <w:t xml:space="preserve"> mingw-w64-x86_64-dlfcn mingw-w64-x86_64-xerces-c</w:t>
       </w:r>
     </w:p>
     <w:p>
@@ -2047,21 +1755,7 @@
         <w:rPr>
           <w:rFonts w:ascii="Times New Roman" w:hAnsi="Times New Roman" w:cs="Times New Roman"/>
         </w:rPr>
-        <w:t xml:space="preserve"> </w:t>
-      </w:r>
-      <w:proofErr w:type="spellStart"/>
-      <w:r>
-        <w:rPr>
-          <w:rFonts w:ascii="Times New Roman" w:hAnsi="Times New Roman" w:cs="Times New Roman"/>
-        </w:rPr>
-        <w:t>GridLAB</w:t>
-      </w:r>
-      <w:proofErr w:type="spellEnd"/>
-      <w:r>
-        <w:rPr>
-          <w:rFonts w:ascii="Times New Roman" w:hAnsi="Times New Roman" w:cs="Times New Roman"/>
-        </w:rPr>
-        <w:t>-D</w:t>
+        <w:t xml:space="preserve"> GridLAB-D</w:t>
       </w:r>
       <w:r>
         <w:rPr>
@@ -2096,60 +1790,24 @@
           <w:sz w:val="24"/>
           <w:szCs w:val="24"/>
         </w:rPr>
-        <w:t xml:space="preserve">Now That MSYS2 has been set up and all needed packages have been installed the installation process for </w:t>
-      </w:r>
-      <w:proofErr w:type="spellStart"/>
-      <w:r>
-        <w:rPr>
-          <w:rFonts w:ascii="Times New Roman" w:hAnsi="Times New Roman" w:cs="Times New Roman"/>
-          <w:sz w:val="24"/>
-          <w:szCs w:val="24"/>
-        </w:rPr>
-        <w:t>GridLAB</w:t>
-      </w:r>
-      <w:proofErr w:type="spellEnd"/>
-      <w:r>
-        <w:rPr>
-          <w:rFonts w:ascii="Times New Roman" w:hAnsi="Times New Roman" w:cs="Times New Roman"/>
-          <w:sz w:val="24"/>
-          <w:szCs w:val="24"/>
-        </w:rPr>
-        <w:t>-D can start.</w:t>
-      </w:r>
-    </w:p>
-    <w:p>
-      <w:pPr>
-        <w:rPr>
-          <w:rFonts w:ascii="Times New Roman" w:hAnsi="Times New Roman" w:cs="Times New Roman"/>
-          <w:sz w:val="24"/>
-          <w:szCs w:val="24"/>
-        </w:rPr>
-      </w:pPr>
-      <w:r>
-        <w:rPr>
-          <w:rFonts w:ascii="Times New Roman" w:hAnsi="Times New Roman" w:cs="Times New Roman"/>
-          <w:sz w:val="24"/>
-          <w:szCs w:val="24"/>
-        </w:rPr>
-        <w:t xml:space="preserve">Start by cloning the </w:t>
-      </w:r>
-      <w:proofErr w:type="spellStart"/>
-      <w:r>
-        <w:rPr>
-          <w:rFonts w:ascii="Times New Roman" w:hAnsi="Times New Roman" w:cs="Times New Roman"/>
-          <w:sz w:val="24"/>
-          <w:szCs w:val="24"/>
-        </w:rPr>
-        <w:t>GridLAB</w:t>
-      </w:r>
-      <w:proofErr w:type="spellEnd"/>
-      <w:r>
-        <w:rPr>
-          <w:rFonts w:ascii="Times New Roman" w:hAnsi="Times New Roman" w:cs="Times New Roman"/>
-          <w:sz w:val="24"/>
-          <w:szCs w:val="24"/>
-        </w:rPr>
-        <w:t xml:space="preserve">-D </w:t>
+        <w:t>Now That MSYS2 has been set up and all needed packages have been installed the installation process for GridLAB-D can start.</w:t>
+      </w:r>
+    </w:p>
+    <w:p>
+      <w:pPr>
+        <w:rPr>
+          <w:rFonts w:ascii="Times New Roman" w:hAnsi="Times New Roman" w:cs="Times New Roman"/>
+          <w:sz w:val="24"/>
+          <w:szCs w:val="24"/>
+        </w:rPr>
+      </w:pPr>
+      <w:r>
+        <w:rPr>
+          <w:rFonts w:ascii="Times New Roman" w:hAnsi="Times New Roman" w:cs="Times New Roman"/>
+          <w:sz w:val="24"/>
+          <w:szCs w:val="24"/>
+        </w:rPr>
+        <w:t xml:space="preserve">Start by cloning the GridLAB-D </w:t>
       </w:r>
       <w:proofErr w:type="spellStart"/>
       <w:r>
@@ -2209,34 +1867,12 @@
           <w:rFonts w:ascii="Times New Roman" w:hAnsi="Times New Roman" w:cs="Times New Roman"/>
         </w:rPr>
         <w:lastRenderedPageBreak/>
-        <w:t xml:space="preserve">Installing </w:t>
-      </w:r>
-      <w:proofErr w:type="spellStart"/>
-      <w:r>
-        <w:rPr>
-          <w:rFonts w:ascii="Times New Roman" w:hAnsi="Times New Roman" w:cs="Times New Roman"/>
-        </w:rPr>
-        <w:t>GridLAB</w:t>
-      </w:r>
-      <w:proofErr w:type="spellEnd"/>
-      <w:r>
-        <w:rPr>
-          <w:rFonts w:ascii="Times New Roman" w:hAnsi="Times New Roman" w:cs="Times New Roman"/>
-        </w:rPr>
-        <w:t>-D:</w:t>
-      </w:r>
-    </w:p>
-    <w:p>
-      <w:r>
-        <w:t xml:space="preserve">Change directories to the </w:t>
-      </w:r>
-      <w:proofErr w:type="spellStart"/>
-      <w:r>
-        <w:t>GridLAB</w:t>
-      </w:r>
-      <w:proofErr w:type="spellEnd"/>
-      <w:r>
-        <w:t>-D repository directory. Type the following.</w:t>
+        <w:t>Installing GridLAB-D:</w:t>
+      </w:r>
+    </w:p>
+    <w:p>
+      <w:r>
+        <w:t>Change directories to the GridLAB-D repository directory. Type the following.</w:t>
       </w:r>
     </w:p>
     <w:p>
@@ -2298,19 +1934,70 @@
         <w:t>--enable-silent-rules ‘CFLA</w:t>
       </w:r>
       <w:r>
-        <w:t>GS=-g -O2 -w’ ‘CXXFLAGS=-g -O2 -</w:t>
-      </w:r>
-      <w:r>
-        <w:t xml:space="preserve">w’ ‘LDFLAGS=-g -O2 </w:t>
+        <w:t>GS=</w:t>
       </w:r>
       <w:r>
         <w:t>-</w:t>
       </w:r>
       <w:r>
+        <w:t xml:space="preserve">g </w:t>
+      </w:r>
+      <w:r>
+        <w:t>-</w:t>
+      </w:r>
+      <w:r>
+        <w:t xml:space="preserve">O2 </w:t>
+      </w:r>
+      <w:r>
+        <w:t>-</w:t>
+      </w:r>
+      <w:r>
+        <w:t>w’ ‘CXXFLAGS=</w:t>
+      </w:r>
+      <w:r>
+        <w:t>-</w:t>
+      </w:r>
+      <w:r>
+        <w:t xml:space="preserve">g </w:t>
+      </w:r>
+      <w:r>
+        <w:t>-</w:t>
+      </w:r>
+      <w:r>
+        <w:t xml:space="preserve">O2 </w:t>
+      </w:r>
+      <w:r>
+        <w:t>-</w:t>
+      </w:r>
+      <w:r>
+        <w:t>w’ ‘LDFLAGS=</w:t>
+      </w:r>
+      <w:r>
+        <w:t>-</w:t>
+      </w:r>
+      <w:r>
+        <w:t xml:space="preserve">g </w:t>
+      </w:r>
+      <w:r>
+        <w:t>-</w:t>
+      </w:r>
+      <w:r>
+        <w:t xml:space="preserve">O2 </w:t>
+      </w:r>
+      <w:r>
+        <w:t>-</w:t>
+      </w:r>
+      <w:r>
         <w:t>w</w:t>
       </w:r>
       <w:r>
-        <w:t xml:space="preserve"> –L/mingw32/bin</w:t>
+        <w:t xml:space="preserve"> </w:t>
+      </w:r>
+      <w:r>
+        <w:t>-</w:t>
+      </w:r>
+      <w:r>
+        <w:t>L/mingw32/bin</w:t>
       </w:r>
       <w:r>
         <w:t>’</w:t>
@@ -2346,19 +2033,72 @@
         <w:t xml:space="preserve"> --enable-silent-rules ‘CFLAG</w:t>
       </w:r>
       <w:r>
-        <w:t>S=-g -O2 -w’ ‘CXXFLAGS=-g -O2 -</w:t>
-      </w:r>
-      <w:r>
-        <w:t xml:space="preserve">w’ ‘LDFLAGS=-g -O2 </w:t>
+        <w:t>S=</w:t>
       </w:r>
       <w:r>
         <w:t>-</w:t>
       </w:r>
       <w:r>
+        <w:t xml:space="preserve">g </w:t>
+      </w:r>
+      <w:r>
+        <w:t>-</w:t>
+      </w:r>
+      <w:r>
+        <w:t xml:space="preserve">O2 </w:t>
+      </w:r>
+      <w:r>
+        <w:t>-</w:t>
+      </w:r>
+      <w:r>
+        <w:t>w’ ‘CXXFLAGS=</w:t>
+      </w:r>
+      <w:r>
+        <w:t>-</w:t>
+      </w:r>
+      <w:r>
+        <w:t xml:space="preserve">g </w:t>
+      </w:r>
+      <w:r>
+        <w:t>-</w:t>
+      </w:r>
+      <w:r>
+        <w:t xml:space="preserve">O2 </w:t>
+      </w:r>
+      <w:r>
+        <w:t>-</w:t>
+      </w:r>
+      <w:r>
+        <w:t>w’ ‘LDFLAGS=</w:t>
+      </w:r>
+      <w:r>
+        <w:t>-</w:t>
+      </w:r>
+      <w:r>
+        <w:t xml:space="preserve">g </w:t>
+      </w:r>
+      <w:r>
+        <w:t>-</w:t>
+      </w:r>
+      <w:r>
+        <w:t xml:space="preserve">O2 </w:t>
+      </w:r>
+      <w:r>
+        <w:t>-</w:t>
+      </w:r>
+      <w:r>
         <w:t>w</w:t>
       </w:r>
       <w:r>
-        <w:t xml:space="preserve"> -L/mingw64/bin</w:t>
+        <w:t xml:space="preserve"> </w:t>
+      </w:r>
+      <w:r>
+        <w:t>-</w:t>
+      </w:r>
+      <w:bookmarkStart w:id="0" w:name="_GoBack"/>
+      <w:bookmarkEnd w:id="0"/>
+      <w:r>
+        <w:t>L/mingw64/bin</w:t>
       </w:r>
       <w:r>
         <w:t>’</w:t>
@@ -2404,15 +2144,7 @@
     </w:p>
     <w:p>
       <w:r>
-        <w:t xml:space="preserve">There are several optional features that can be built with </w:t>
-      </w:r>
-      <w:proofErr w:type="spellStart"/>
-      <w:r>
-        <w:t>GridLAB</w:t>
-      </w:r>
-      <w:proofErr w:type="spellEnd"/>
-      <w:r>
-        <w:t xml:space="preserve">-D. Those are the </w:t>
+        <w:t xml:space="preserve">There are several optional features that can be built with GridLAB-D. Those are the </w:t>
       </w:r>
       <w:r>
         <w:t xml:space="preserve">FNCS library, HELICS library, </w:t>
@@ -2487,25 +2219,7 @@
           <w:sz w:val="24"/>
           <w:szCs w:val="24"/>
         </w:rPr>
-        <w:t xml:space="preserve">In order to build </w:t>
-      </w:r>
-      <w:proofErr w:type="spellStart"/>
-      <w:r>
-        <w:rPr>
-          <w:rFonts w:ascii="Times New Roman" w:hAnsi="Times New Roman" w:cs="Times New Roman"/>
-          <w:sz w:val="24"/>
-          <w:szCs w:val="24"/>
-        </w:rPr>
-        <w:t>GridLAB</w:t>
-      </w:r>
-      <w:proofErr w:type="spellEnd"/>
-      <w:r>
-        <w:rPr>
-          <w:rFonts w:ascii="Times New Roman" w:hAnsi="Times New Roman" w:cs="Times New Roman"/>
-          <w:sz w:val="24"/>
-          <w:szCs w:val="24"/>
-        </w:rPr>
-        <w:t xml:space="preserve">-D with the FNCS library. FNCS must be installed on your machine. For instructions on building FNCS </w:t>
+        <w:t xml:space="preserve">In order to build GridLAB-D with the FNCS library. FNCS must be installed on your machine. For instructions on building FNCS </w:t>
       </w:r>
       <w:r>
         <w:rPr>
@@ -2580,25 +2294,7 @@
           <w:sz w:val="24"/>
           <w:szCs w:val="24"/>
         </w:rPr>
-        <w:t xml:space="preserve">y libraries ZMQ and CZMQ must be added to the PATH in MSYS2. To build </w:t>
-      </w:r>
-      <w:proofErr w:type="spellStart"/>
-      <w:r>
-        <w:rPr>
-          <w:rFonts w:ascii="Times New Roman" w:hAnsi="Times New Roman" w:cs="Times New Roman"/>
-          <w:sz w:val="24"/>
-          <w:szCs w:val="24"/>
-        </w:rPr>
-        <w:t>GridLAB</w:t>
-      </w:r>
-      <w:proofErr w:type="spellEnd"/>
-      <w:r>
-        <w:rPr>
-          <w:rFonts w:ascii="Times New Roman" w:hAnsi="Times New Roman" w:cs="Times New Roman"/>
-          <w:sz w:val="24"/>
-          <w:szCs w:val="24"/>
-        </w:rPr>
-        <w:t>-D with FNCS add the following option to the configure lines in steps 2 or 3 above:</w:t>
+        <w:t>y libraries ZMQ and CZMQ must be added to the PATH in MSYS2. To build GridLAB-D with FNCS add the following option to the configure lines in steps 2 or 3 above:</w:t>
       </w:r>
     </w:p>
     <w:p>
@@ -2655,25 +2351,7 @@
           <w:sz w:val="24"/>
           <w:szCs w:val="24"/>
         </w:rPr>
-        <w:t xml:space="preserve">For more information on the FNCS library functionality within </w:t>
-      </w:r>
-      <w:proofErr w:type="spellStart"/>
-      <w:r>
-        <w:rPr>
-          <w:rFonts w:ascii="Times New Roman" w:hAnsi="Times New Roman" w:cs="Times New Roman"/>
-          <w:sz w:val="24"/>
-          <w:szCs w:val="24"/>
-        </w:rPr>
-        <w:t>GridLAB</w:t>
-      </w:r>
-      <w:proofErr w:type="spellEnd"/>
-      <w:r>
-        <w:rPr>
-          <w:rFonts w:ascii="Times New Roman" w:hAnsi="Times New Roman" w:cs="Times New Roman"/>
-          <w:sz w:val="24"/>
-          <w:szCs w:val="24"/>
-        </w:rPr>
-        <w:t xml:space="preserve">-D see </w:t>
+        <w:t xml:space="preserve">For more information on the FNCS library functionality within GridLAB-D see </w:t>
       </w:r>
       <w:hyperlink r:id="rId18" w:history="1">
         <w:r>
@@ -2728,25 +2406,7 @@
           <w:sz w:val="24"/>
           <w:szCs w:val="24"/>
         </w:rPr>
-        <w:t xml:space="preserve">In order to build </w:t>
-      </w:r>
-      <w:proofErr w:type="spellStart"/>
-      <w:r>
-        <w:rPr>
-          <w:rFonts w:ascii="Times New Roman" w:hAnsi="Times New Roman" w:cs="Times New Roman"/>
-          <w:sz w:val="24"/>
-          <w:szCs w:val="24"/>
-        </w:rPr>
-        <w:t>GridLAB</w:t>
-      </w:r>
-      <w:proofErr w:type="spellEnd"/>
-      <w:r>
-        <w:rPr>
-          <w:rFonts w:ascii="Times New Roman" w:hAnsi="Times New Roman" w:cs="Times New Roman"/>
-          <w:sz w:val="24"/>
-          <w:szCs w:val="24"/>
-        </w:rPr>
-        <w:t xml:space="preserve">-D with the FNCS library. HELICS must be installed on your machine. For instructions on building HELICS please see </w:t>
+        <w:t xml:space="preserve">In order to build GridLAB-D with the FNCS library. HELICS must be installed on your machine. For instructions on building HELICS please see </w:t>
       </w:r>
       <w:hyperlink r:id="rId19" w:history="1">
         <w:r>
@@ -2765,25 +2425,7 @@
           <w:sz w:val="24"/>
           <w:szCs w:val="24"/>
         </w:rPr>
-        <w:t xml:space="preserve">. Once HELICS has been installed, the path to the HELICS library and its third party libraries ZMQ must be added to the PATH in MSYS2. To build </w:t>
-      </w:r>
-      <w:proofErr w:type="spellStart"/>
-      <w:r>
-        <w:rPr>
-          <w:rFonts w:ascii="Times New Roman" w:hAnsi="Times New Roman" w:cs="Times New Roman"/>
-          <w:sz w:val="24"/>
-          <w:szCs w:val="24"/>
-        </w:rPr>
-        <w:t>GridLAB</w:t>
-      </w:r>
-      <w:proofErr w:type="spellEnd"/>
-      <w:r>
-        <w:rPr>
-          <w:rFonts w:ascii="Times New Roman" w:hAnsi="Times New Roman" w:cs="Times New Roman"/>
-          <w:sz w:val="24"/>
-          <w:szCs w:val="24"/>
-        </w:rPr>
-        <w:t>-D with HELICS add the following option to the configure lines in steps 2 or 3 above:</w:t>
+        <w:t>. Once HELICS has been installed, the path to the HELICS library and its third party libraries ZMQ must be added to the PATH in MSYS2. To build GridLAB-D with HELICS add the following option to the configure lines in steps 2 or 3 above:</w:t>
       </w:r>
     </w:p>
     <w:p>
@@ -2840,25 +2482,7 @@
           <w:sz w:val="24"/>
           <w:szCs w:val="24"/>
         </w:rPr>
-        <w:t xml:space="preserve">For more information on the HELICS library functionality with </w:t>
-      </w:r>
-      <w:proofErr w:type="spellStart"/>
-      <w:r>
-        <w:rPr>
-          <w:rFonts w:ascii="Times New Roman" w:hAnsi="Times New Roman" w:cs="Times New Roman"/>
-          <w:sz w:val="24"/>
-          <w:szCs w:val="24"/>
-        </w:rPr>
-        <w:t>GridLAB</w:t>
-      </w:r>
-      <w:proofErr w:type="spellEnd"/>
-      <w:r>
-        <w:rPr>
-          <w:rFonts w:ascii="Times New Roman" w:hAnsi="Times New Roman" w:cs="Times New Roman"/>
-          <w:sz w:val="24"/>
-          <w:szCs w:val="24"/>
-        </w:rPr>
-        <w:t xml:space="preserve">-D see </w:t>
+        <w:t xml:space="preserve">For more information on the HELICS library functionality with GridLAB-D see </w:t>
       </w:r>
       <w:hyperlink r:id="rId20" w:history="1">
         <w:r>
@@ -2947,25 +2571,7 @@
           <w:sz w:val="24"/>
           <w:szCs w:val="24"/>
         </w:rPr>
-        <w:t xml:space="preserve"> link inside of </w:t>
-      </w:r>
-      <w:proofErr w:type="spellStart"/>
-      <w:r>
-        <w:rPr>
-          <w:rFonts w:ascii="Times New Roman" w:hAnsi="Times New Roman" w:cs="Times New Roman"/>
-          <w:sz w:val="24"/>
-          <w:szCs w:val="24"/>
-        </w:rPr>
-        <w:t>GridLAB</w:t>
-      </w:r>
-      <w:proofErr w:type="spellEnd"/>
-      <w:r>
-        <w:rPr>
-          <w:rFonts w:ascii="Times New Roman" w:hAnsi="Times New Roman" w:cs="Times New Roman"/>
-          <w:sz w:val="24"/>
-          <w:szCs w:val="24"/>
-        </w:rPr>
-        <w:t>-D a version of MATLAB must be installed on the system.</w:t>
+        <w:t xml:space="preserve"> link inside of GridLAB-D a version of MATLAB must be installed on the system.</w:t>
       </w:r>
       <w:r>
         <w:rPr>
@@ -3196,25 +2802,7 @@
           <w:sz w:val="24"/>
           <w:szCs w:val="24"/>
         </w:rPr>
-        <w:t xml:space="preserve">For more information on the MATLAB functionality within </w:t>
-      </w:r>
-      <w:proofErr w:type="spellStart"/>
-      <w:r>
-        <w:rPr>
-          <w:rFonts w:ascii="Times New Roman" w:hAnsi="Times New Roman" w:cs="Times New Roman"/>
-          <w:sz w:val="24"/>
-          <w:szCs w:val="24"/>
-        </w:rPr>
-        <w:t>GridLAB</w:t>
-      </w:r>
-      <w:proofErr w:type="spellEnd"/>
-      <w:r>
-        <w:rPr>
-          <w:rFonts w:ascii="Times New Roman" w:hAnsi="Times New Roman" w:cs="Times New Roman"/>
-          <w:sz w:val="24"/>
-          <w:szCs w:val="24"/>
-        </w:rPr>
-        <w:t xml:space="preserve">-D see </w:t>
+        <w:t xml:space="preserve">For more information on the MATLAB functionality within GridLAB-D see </w:t>
       </w:r>
       <w:hyperlink r:id="rId21" w:history="1">
         <w:r>
@@ -3269,25 +2857,7 @@
           <w:sz w:val="24"/>
           <w:szCs w:val="24"/>
         </w:rPr>
-        <w:t xml:space="preserve">In order to build </w:t>
-      </w:r>
-      <w:proofErr w:type="spellStart"/>
-      <w:r>
-        <w:rPr>
-          <w:rFonts w:ascii="Times New Roman" w:hAnsi="Times New Roman" w:cs="Times New Roman"/>
-          <w:sz w:val="24"/>
-          <w:szCs w:val="24"/>
-        </w:rPr>
-        <w:t>GridLAB</w:t>
-      </w:r>
-      <w:proofErr w:type="spellEnd"/>
-      <w:r>
-        <w:rPr>
-          <w:rFonts w:ascii="Times New Roman" w:hAnsi="Times New Roman" w:cs="Times New Roman"/>
-          <w:sz w:val="24"/>
-          <w:szCs w:val="24"/>
-        </w:rPr>
-        <w:t>-D with MySQL set the following option to the configure line in step 2 or 3 above:</w:t>
+        <w:t>In order to build GridLAB-D with MySQL set the following option to the configure line in step 2 or 3 above:</w:t>
       </w:r>
     </w:p>
     <w:p>
@@ -5262,7 +4832,7 @@
 </file>
 
 <file path=customXml/itemProps1.xml><?xml version="1.0" encoding="utf-8"?>
-<ds:datastoreItem xmlns:ds="http://schemas.openxmlformats.org/officeDocument/2006/customXml" ds:itemID="{ED8DA2D1-E147-4BF5-8431-914EA23BF3ED}">
+<ds:datastoreItem xmlns:ds="http://schemas.openxmlformats.org/officeDocument/2006/customXml" ds:itemID="{67638B89-8C4F-41A7-9893-BBB990B0DAFD}">
   <ds:schemaRefs>
     <ds:schemaRef ds:uri="http://schemas.openxmlformats.org/officeDocument/2006/bibliography"/>
   </ds:schemaRefs>

</xml_diff>